<commit_message>
Continued working on haearts and pockets.
</commit_message>
<xml_diff>
--- a/Stories/Outbox/Heavy Hearts and Pockets/Hearts and Pockets.docx
+++ b/Stories/Outbox/Heavy Hearts and Pockets/Hearts and Pockets.docx
@@ -7932,11 +7932,30 @@
       </w:r>
       <w:r>
         <w:rPr/>
-        <w:t xml:space="preserve">So it is you that I have to thnk for this mess. Almost a whole team dead, and many wounded. One </w:t>
-      </w:r>
-      <w:r>
-        <w:rPr/>
-        <w:t>[6] dead, our land tresspassed. The audacidty to descrate our sacred sites. Dispicable. What causes your adventurers to venture from that vile fort this time? Spying on us perhaps?</w:t>
+        <w:t>So it is you that I have to thnk for this mess. Almost a whole team dead, and many wounded. One [6] dead, our land tresspassed. The audacidty to descrate our sacred sites. Dispicable. What causes your adventurers to venture from that vile fort this time? Spying on us perhaps?” He said, eyes widening.</w:t>
+      </w:r>
+    </w:p>
+    <w:p>
+      <w:pPr>
+        <w:pStyle w:val="Normal"/>
+        <w:rPr/>
+      </w:pPr>
+      <w:r>
+        <w:rPr/>
+      </w:r>
+    </w:p>
+    <w:p>
+      <w:pPr>
+        <w:pStyle w:val="Normal"/>
+        <w:rPr/>
+      </w:pPr>
+      <w:r>
+        <w:rPr/>
+        <w:t>“</w:t>
+      </w:r>
+      <w:r>
+        <w:rPr/>
+        <w:t>I am not sure I want to tell the man who sent killers after us, who hasn't introduced himself properly. You may know our language, but you are no civilized man.</w:t>
       </w:r>
       <w:r>
         <w:rPr/>
@@ -7944,7 +7963,275 @@
       </w:r>
       <w:r>
         <w:rPr/>
-        <w:t>He said, eyes widening.</w:t>
+        <w:t>Haverson said boldly, spitting on the ground in front of them.</w:t>
+      </w:r>
+    </w:p>
+    <w:p>
+      <w:pPr>
+        <w:pStyle w:val="Normal"/>
+        <w:rPr/>
+      </w:pPr>
+      <w:r>
+        <w:rPr/>
+      </w:r>
+    </w:p>
+    <w:p>
+      <w:pPr>
+        <w:pStyle w:val="Normal"/>
+        <w:rPr/>
+      </w:pPr>
+      <w:r>
+        <w:rPr/>
+        <w:t>“</w:t>
+      </w:r>
+      <w:r>
+        <w:rPr/>
+        <w:t>Ay!</w:t>
+      </w:r>
+      <w:r>
+        <w:rPr/>
+        <w:t xml:space="preserve">” </w:t>
+      </w:r>
+      <w:r>
+        <w:rPr/>
+        <w:t>the guard cried, raising his club.</w:t>
+      </w:r>
+    </w:p>
+    <w:p>
+      <w:pPr>
+        <w:pStyle w:val="Normal"/>
+        <w:rPr/>
+      </w:pPr>
+      <w:r>
+        <w:rPr/>
+      </w:r>
+    </w:p>
+    <w:p>
+      <w:pPr>
+        <w:pStyle w:val="Normal"/>
+        <w:rPr/>
+      </w:pPr>
+      <w:r>
+        <w:rPr/>
+        <w:t xml:space="preserve">Hamarko stayed him though. </w:t>
+      </w:r>
+    </w:p>
+    <w:p>
+      <w:pPr>
+        <w:pStyle w:val="Normal"/>
+        <w:rPr/>
+      </w:pPr>
+      <w:r>
+        <w:rPr/>
+      </w:r>
+    </w:p>
+    <w:p>
+      <w:pPr>
+        <w:pStyle w:val="Normal"/>
+        <w:rPr/>
+      </w:pPr>
+      <w:r>
+        <w:rPr/>
+        <w:t>“</w:t>
+      </w:r>
+      <w:r>
+        <w:rPr/>
+        <w:t>Leader indeed. We [4] admire strength, both in show of arms and of will. I will introduce myself as you Northerners do, but don't push your luck” He said icily. Haverson remained expressionless.</w:t>
+      </w:r>
+    </w:p>
+    <w:p>
+      <w:pPr>
+        <w:pStyle w:val="Normal"/>
+        <w:rPr/>
+      </w:pPr>
+      <w:r>
+        <w:rPr/>
+      </w:r>
+    </w:p>
+    <w:p>
+      <w:pPr>
+        <w:pStyle w:val="Normal"/>
+        <w:rPr/>
+      </w:pPr>
+      <w:r>
+        <w:rPr/>
+        <w:t>“</w:t>
+      </w:r>
+      <w:r>
+        <w:rPr/>
+        <w:t>I am one named Hamarko, no second name as is our way. I am chief and spirit waker of the [4]. I will not shake your hand, killer of kinsmen.”</w:t>
+      </w:r>
+    </w:p>
+    <w:p>
+      <w:pPr>
+        <w:pStyle w:val="Normal"/>
+        <w:rPr/>
+      </w:pPr>
+      <w:r>
+        <w:rPr/>
+      </w:r>
+    </w:p>
+    <w:p>
+      <w:pPr>
+        <w:pStyle w:val="Normal"/>
+        <w:rPr/>
+      </w:pPr>
+      <w:r>
+        <w:rPr/>
+        <w:t>“</w:t>
+      </w:r>
+      <w:r>
+        <w:rPr/>
+        <w:t>There. Now, who are you?” Hamarko demanded.</w:t>
+      </w:r>
+    </w:p>
+    <w:p>
+      <w:pPr>
+        <w:pStyle w:val="Normal"/>
+        <w:rPr/>
+      </w:pPr>
+      <w:r>
+        <w:rPr/>
+      </w:r>
+    </w:p>
+    <w:p>
+      <w:pPr>
+        <w:pStyle w:val="Normal"/>
+        <w:rPr/>
+      </w:pPr>
+      <w:r>
+        <w:rPr/>
+        <w:t xml:space="preserve">Haverson paused, perhaps to test Hamarko's patience before replying. </w:t>
+      </w:r>
+    </w:p>
+    <w:p>
+      <w:pPr>
+        <w:pStyle w:val="Normal"/>
+        <w:rPr/>
+      </w:pPr>
+      <w:r>
+        <w:rPr/>
+      </w:r>
+    </w:p>
+    <w:p>
+      <w:pPr>
+        <w:pStyle w:val="Normal"/>
+        <w:rPr/>
+      </w:pPr>
+      <w:r>
+        <w:rPr/>
+        <w:t>“</w:t>
+      </w:r>
+      <w:r>
+        <w:rPr/>
+        <w:t>I am Enton Haverson: wanderer, mercenary and adventurer for hire. I am required to tell you that I am hired at the moment, not that I would accept any task from you anyways.” He said.</w:t>
+      </w:r>
+    </w:p>
+    <w:p>
+      <w:pPr>
+        <w:pStyle w:val="Normal"/>
+        <w:rPr/>
+      </w:pPr>
+      <w:r>
+        <w:rPr/>
+      </w:r>
+    </w:p>
+    <w:p>
+      <w:pPr>
+        <w:pStyle w:val="Normal"/>
+        <w:rPr/>
+      </w:pPr>
+      <w:r>
+        <w:rPr/>
+        <w:t>“</w:t>
+      </w:r>
+      <w:r>
+        <w:rPr/>
+        <w:t>Ah, yes, you Northerners and your formalities. That reminds me of another of your formalities: your adventuring agreement.”</w:t>
+      </w:r>
+    </w:p>
+    <w:p>
+      <w:pPr>
+        <w:pStyle w:val="Normal"/>
+        <w:rPr/>
+      </w:pPr>
+      <w:r>
+        <w:rPr/>
+      </w:r>
+    </w:p>
+    <w:p>
+      <w:pPr>
+        <w:pStyle w:val="Normal"/>
+        <w:rPr/>
+      </w:pPr>
+      <w:r>
+        <w:rPr/>
+        <w:t>“</w:t>
+      </w:r>
+      <w:r>
+        <w:rPr/>
+        <w:t>I do not have to show you anything. Our orders are...”</w:t>
+      </w:r>
+    </w:p>
+    <w:p>
+      <w:pPr>
+        <w:pStyle w:val="Normal"/>
+        <w:rPr/>
+      </w:pPr>
+      <w:r>
+        <w:rPr/>
+      </w:r>
+    </w:p>
+    <w:p>
+      <w:pPr>
+        <w:pStyle w:val="Normal"/>
+        <w:rPr/>
+      </w:pPr>
+      <w:r>
+        <w:rPr/>
+        <w:t>The next words died on his tongue. He had been about to say 'military' but realized that this would not help his cause.</w:t>
+      </w:r>
+    </w:p>
+    <w:p>
+      <w:pPr>
+        <w:pStyle w:val="Normal"/>
+        <w:rPr/>
+      </w:pPr>
+      <w:r>
+        <w:rPr/>
+      </w:r>
+    </w:p>
+    <w:p>
+      <w:pPr>
+        <w:pStyle w:val="Normal"/>
+        <w:rPr/>
+      </w:pPr>
+      <w:r>
+        <w:rPr/>
+        <w:t>“</w:t>
+      </w:r>
+      <w:r>
+        <w:rPr/>
+        <w:t>I simply don't care what you say regarding your… orders. I will read them myself.”</w:t>
+      </w:r>
+    </w:p>
+    <w:p>
+      <w:pPr>
+        <w:pStyle w:val="Normal"/>
+        <w:rPr/>
+      </w:pPr>
+      <w:r>
+        <w:rPr/>
+      </w:r>
+    </w:p>
+    <w:p>
+      <w:pPr>
+        <w:pStyle w:val="Normal"/>
+        <w:rPr/>
+      </w:pPr>
+      <w:r>
+        <w:rPr/>
+        <w:t>He signaled to the guards, gesturing out Haverson's pocket.</w:t>
       </w:r>
     </w:p>
     <w:sectPr>

</xml_diff>

<commit_message>
More hearts and Pockets.
</commit_message>
<xml_diff>
--- a/Stories/Outbox/Heavy Hearts and Pockets/Hearts and Pockets.docx
+++ b/Stories/Outbox/Heavy Hearts and Pockets/Hearts and Pockets.docx
@@ -7955,7 +7955,1088 @@
       </w:r>
       <w:r>
         <w:rPr/>
-        <w:t>I am not sure I want to tell the man who sent killers after us, who hasn't introduced himself properly. You may know our language, but you are no civilized man.</w:t>
+        <w:t>I am not sure I want to tell the man who sent killers after us, who hasn't introduced himself properly. You may know our language, but you are no civilized man.” Haverson said boldly, spitting on the ground in front of them.</w:t>
+      </w:r>
+    </w:p>
+    <w:p>
+      <w:pPr>
+        <w:pStyle w:val="Normal"/>
+        <w:rPr/>
+      </w:pPr>
+      <w:r>
+        <w:rPr/>
+      </w:r>
+    </w:p>
+    <w:p>
+      <w:pPr>
+        <w:pStyle w:val="Normal"/>
+        <w:rPr/>
+      </w:pPr>
+      <w:r>
+        <w:rPr/>
+        <w:t>“</w:t>
+      </w:r>
+      <w:r>
+        <w:rPr/>
+        <w:t>Ay!” the guard cried, raising his club.</w:t>
+      </w:r>
+    </w:p>
+    <w:p>
+      <w:pPr>
+        <w:pStyle w:val="Normal"/>
+        <w:rPr/>
+      </w:pPr>
+      <w:r>
+        <w:rPr/>
+      </w:r>
+    </w:p>
+    <w:p>
+      <w:pPr>
+        <w:pStyle w:val="Normal"/>
+        <w:rPr/>
+      </w:pPr>
+      <w:r>
+        <w:rPr/>
+        <w:t xml:space="preserve">Hamarko stayed him though. </w:t>
+      </w:r>
+    </w:p>
+    <w:p>
+      <w:pPr>
+        <w:pStyle w:val="Normal"/>
+        <w:rPr/>
+      </w:pPr>
+      <w:r>
+        <w:rPr/>
+      </w:r>
+    </w:p>
+    <w:p>
+      <w:pPr>
+        <w:pStyle w:val="Normal"/>
+        <w:rPr/>
+      </w:pPr>
+      <w:r>
+        <w:rPr/>
+        <w:t>“</w:t>
+      </w:r>
+      <w:r>
+        <w:rPr/>
+        <w:t>Leader indeed. We [4] admire strength, both in show of arms and of will. I will introduce myself as you Northerners do, but don't push your luck” He said icily. Haverson remained expressionless.</w:t>
+      </w:r>
+    </w:p>
+    <w:p>
+      <w:pPr>
+        <w:pStyle w:val="Normal"/>
+        <w:rPr/>
+      </w:pPr>
+      <w:r>
+        <w:rPr/>
+      </w:r>
+    </w:p>
+    <w:p>
+      <w:pPr>
+        <w:pStyle w:val="Normal"/>
+        <w:rPr/>
+      </w:pPr>
+      <w:r>
+        <w:rPr/>
+        <w:t>“</w:t>
+      </w:r>
+      <w:r>
+        <w:rPr/>
+        <w:t>I am one named Hamarko, no second name as is our way. I am chief and spirit waker of the [4]. I will not shake your hand, killer of kinsmen.”</w:t>
+      </w:r>
+    </w:p>
+    <w:p>
+      <w:pPr>
+        <w:pStyle w:val="Normal"/>
+        <w:rPr/>
+      </w:pPr>
+      <w:r>
+        <w:rPr/>
+      </w:r>
+    </w:p>
+    <w:p>
+      <w:pPr>
+        <w:pStyle w:val="Normal"/>
+        <w:rPr/>
+      </w:pPr>
+      <w:r>
+        <w:rPr/>
+        <w:t>“</w:t>
+      </w:r>
+      <w:r>
+        <w:rPr/>
+        <w:t>There. Now, who are you?” Hamarko demanded.</w:t>
+      </w:r>
+    </w:p>
+    <w:p>
+      <w:pPr>
+        <w:pStyle w:val="Normal"/>
+        <w:rPr/>
+      </w:pPr>
+      <w:r>
+        <w:rPr/>
+      </w:r>
+    </w:p>
+    <w:p>
+      <w:pPr>
+        <w:pStyle w:val="Normal"/>
+        <w:rPr/>
+      </w:pPr>
+      <w:r>
+        <w:rPr/>
+        <w:t xml:space="preserve">Haverson paused, perhaps to test Hamarko's patience before replying. </w:t>
+      </w:r>
+    </w:p>
+    <w:p>
+      <w:pPr>
+        <w:pStyle w:val="Normal"/>
+        <w:rPr/>
+      </w:pPr>
+      <w:r>
+        <w:rPr/>
+      </w:r>
+    </w:p>
+    <w:p>
+      <w:pPr>
+        <w:pStyle w:val="Normal"/>
+        <w:rPr/>
+      </w:pPr>
+      <w:r>
+        <w:rPr/>
+        <w:t>“</w:t>
+      </w:r>
+      <w:r>
+        <w:rPr/>
+        <w:t>I am Enton Haverson: wanderer, mercenary and adventurer for hire. I am required to tell you that I am hired at the moment, not that I would accept any task from you anyways.” He said.</w:t>
+      </w:r>
+    </w:p>
+    <w:p>
+      <w:pPr>
+        <w:pStyle w:val="Normal"/>
+        <w:rPr/>
+      </w:pPr>
+      <w:r>
+        <w:rPr/>
+      </w:r>
+    </w:p>
+    <w:p>
+      <w:pPr>
+        <w:pStyle w:val="Normal"/>
+        <w:rPr/>
+      </w:pPr>
+      <w:r>
+        <w:rPr/>
+        <w:t>“</w:t>
+      </w:r>
+      <w:r>
+        <w:rPr/>
+        <w:t>Ah, yes, you Northerners and your formalities. That reminds me of another of your formalities: your adventuring agreement.”</w:t>
+      </w:r>
+    </w:p>
+    <w:p>
+      <w:pPr>
+        <w:pStyle w:val="Normal"/>
+        <w:rPr/>
+      </w:pPr>
+      <w:r>
+        <w:rPr/>
+      </w:r>
+    </w:p>
+    <w:p>
+      <w:pPr>
+        <w:pStyle w:val="Normal"/>
+        <w:rPr/>
+      </w:pPr>
+      <w:r>
+        <w:rPr/>
+        <w:t>“</w:t>
+      </w:r>
+      <w:r>
+        <w:rPr/>
+        <w:t>I do not have to show you anything. Our orders are...”</w:t>
+      </w:r>
+    </w:p>
+    <w:p>
+      <w:pPr>
+        <w:pStyle w:val="Normal"/>
+        <w:rPr/>
+      </w:pPr>
+      <w:r>
+        <w:rPr/>
+      </w:r>
+    </w:p>
+    <w:p>
+      <w:pPr>
+        <w:pStyle w:val="Normal"/>
+        <w:rPr/>
+      </w:pPr>
+      <w:r>
+        <w:rPr/>
+        <w:t>The next words died on his tongue. He had been about to say 'military' but realized that this would not help his cause.</w:t>
+      </w:r>
+    </w:p>
+    <w:p>
+      <w:pPr>
+        <w:pStyle w:val="Normal"/>
+        <w:rPr/>
+      </w:pPr>
+      <w:r>
+        <w:rPr/>
+      </w:r>
+    </w:p>
+    <w:p>
+      <w:pPr>
+        <w:pStyle w:val="Normal"/>
+        <w:rPr/>
+      </w:pPr>
+      <w:r>
+        <w:rPr/>
+        <w:t>“</w:t>
+      </w:r>
+      <w:r>
+        <w:rPr/>
+        <w:t>I simply don't care what you say regarding your… orders. I will read them myself.”</w:t>
+      </w:r>
+    </w:p>
+    <w:p>
+      <w:pPr>
+        <w:pStyle w:val="Normal"/>
+        <w:rPr/>
+      </w:pPr>
+      <w:r>
+        <w:rPr/>
+      </w:r>
+    </w:p>
+    <w:p>
+      <w:pPr>
+        <w:pStyle w:val="Normal"/>
+        <w:rPr/>
+      </w:pPr>
+      <w:r>
+        <w:rPr/>
+        <w:t>He signaled to the guards, gesturing out Haverson's pocket.</w:t>
+      </w:r>
+    </w:p>
+    <w:p>
+      <w:pPr>
+        <w:pStyle w:val="Normal"/>
+        <w:rPr/>
+      </w:pPr>
+      <w:r>
+        <w:rPr/>
+      </w:r>
+    </w:p>
+    <w:p>
+      <w:pPr>
+        <w:pStyle w:val="Normal"/>
+        <w:rPr/>
+      </w:pPr>
+      <w:r>
+        <w:rPr/>
+        <w:t>Haverson struggled again at his bonds, one guard rummaging through the pockets of his coat until the native found the oilskin pouch. The guard held it up for Hamarko, who nodded.</w:t>
+      </w:r>
+    </w:p>
+    <w:p>
+      <w:pPr>
+        <w:pStyle w:val="Normal"/>
+        <w:rPr/>
+      </w:pPr>
+      <w:r>
+        <w:rPr/>
+      </w:r>
+    </w:p>
+    <w:p>
+      <w:pPr>
+        <w:pStyle w:val="Normal"/>
+        <w:rPr/>
+      </w:pPr>
+      <w:r>
+        <w:rPr/>
+        <w:t>Accepting the oil skin, he opened it and withdrew the parchment. As the other man was reading it over, Haverson realized that Hamarko seemed to no be able to read as well as speak. He took a long time to analyize the short document and murmered to himself as he did.</w:t>
+      </w:r>
+    </w:p>
+    <w:p>
+      <w:pPr>
+        <w:pStyle w:val="Normal"/>
+        <w:rPr/>
+      </w:pPr>
+      <w:r>
+        <w:rPr/>
+      </w:r>
+    </w:p>
+    <w:p>
+      <w:pPr>
+        <w:pStyle w:val="Normal"/>
+        <w:rPr/>
+      </w:pPr>
+      <w:r>
+        <w:rPr/>
+        <w:t>“</w:t>
+      </w:r>
+      <w:r>
+        <w:rPr/>
+        <w:t>Survey?” Hamarko finally said. “What utter nonsense. What does the captiain need of a survey.” He exclaimed, waving the agreement in disgust.</w:t>
+      </w:r>
+    </w:p>
+    <w:p>
+      <w:pPr>
+        <w:pStyle w:val="Normal"/>
+        <w:rPr/>
+      </w:pPr>
+      <w:r>
+        <w:rPr/>
+      </w:r>
+    </w:p>
+    <w:p>
+      <w:pPr>
+        <w:pStyle w:val="Normal"/>
+        <w:rPr/>
+      </w:pPr>
+      <w:r>
+        <w:rPr/>
+        <w:t>“</w:t>
+      </w:r>
+      <w:r>
+        <w:rPr/>
+        <w:t>Careful with that!” Haverson yelled, before he realized what he had done.</w:t>
+      </w:r>
+    </w:p>
+    <w:p>
+      <w:pPr>
+        <w:pStyle w:val="Normal"/>
+        <w:rPr/>
+      </w:pPr>
+      <w:r>
+        <w:rPr/>
+      </w:r>
+    </w:p>
+    <w:p>
+      <w:pPr>
+        <w:pStyle w:val="Normal"/>
+        <w:rPr/>
+      </w:pPr>
+      <w:r>
+        <w:rPr/>
+        <w:t>Haverson stopped and a slick smile played across his face. He looked at the agreement and took it in two hands.</w:t>
+      </w:r>
+    </w:p>
+    <w:p>
+      <w:pPr>
+        <w:pStyle w:val="Normal"/>
+        <w:rPr/>
+      </w:pPr>
+      <w:r>
+        <w:rPr/>
+      </w:r>
+    </w:p>
+    <w:p>
+      <w:pPr>
+        <w:pStyle w:val="Normal"/>
+        <w:rPr/>
+      </w:pPr>
+      <w:r>
+        <w:rPr/>
+        <w:t>“</w:t>
+      </w:r>
+      <w:r>
+        <w:rPr/>
+        <w:t>Don't you dare!” Haverson threatened.</w:t>
+      </w:r>
+    </w:p>
+    <w:p>
+      <w:pPr>
+        <w:pStyle w:val="Normal"/>
+        <w:rPr/>
+      </w:pPr>
+      <w:r>
+        <w:rPr/>
+      </w:r>
+    </w:p>
+    <w:p>
+      <w:pPr>
+        <w:pStyle w:val="Normal"/>
+        <w:rPr/>
+      </w:pPr>
+      <w:r>
+        <w:rPr/>
+        <w:t xml:space="preserve">If they lost the agreement, the captain was one forgetful rip away from not having to pay them. The military was usually trustworthy, but there were bad ones among its ranks. </w:t>
+      </w:r>
+    </w:p>
+    <w:p>
+      <w:pPr>
+        <w:pStyle w:val="Normal"/>
+        <w:rPr/>
+      </w:pPr>
+      <w:r>
+        <w:rPr/>
+      </w:r>
+    </w:p>
+    <w:p>
+      <w:pPr>
+        <w:pStyle w:val="Normal"/>
+        <w:rPr/>
+      </w:pPr>
+      <w:r>
+        <w:rPr/>
+        <w:t>“</w:t>
+      </w:r>
+      <w:r>
+        <w:rPr/>
+        <w:t>I can be a cruel man….” Hamarko said, rising, “or so I have been told. But never without reason. Haverson, you seem like a decent man, but a Northerner none the less.”</w:t>
+      </w:r>
+    </w:p>
+    <w:p>
+      <w:pPr>
+        <w:pStyle w:val="Normal"/>
+        <w:rPr/>
+      </w:pPr>
+      <w:r>
+        <w:rPr/>
+      </w:r>
+    </w:p>
+    <w:p>
+      <w:pPr>
+        <w:pStyle w:val="Normal"/>
+        <w:rPr/>
+      </w:pPr>
+      <w:r>
+        <w:rPr/>
+        <w:t>He slipped the agreement back into the case. “I will keep this safe for you,” he said, giving it to a native next to him.</w:t>
+      </w:r>
+    </w:p>
+    <w:p>
+      <w:pPr>
+        <w:pStyle w:val="Normal"/>
+        <w:rPr/>
+      </w:pPr>
+      <w:r>
+        <w:rPr/>
+      </w:r>
+    </w:p>
+    <w:p>
+      <w:pPr>
+        <w:pStyle w:val="Normal"/>
+        <w:rPr/>
+      </w:pPr>
+      <w:r>
+        <w:rPr/>
+        <w:t>“</w:t>
+      </w:r>
+      <w:r>
+        <w:rPr/>
+        <w:t>But now for what to do with you. I have consulted with the spirits of the earth and they have reminded me of a story which I will now relate to you.</w:t>
+      </w:r>
+      <w:r>
+        <w:rPr/>
+        <w:t>”</w:t>
+      </w:r>
+    </w:p>
+    <w:p>
+      <w:pPr>
+        <w:pStyle w:val="Normal"/>
+        <w:rPr/>
+      </w:pPr>
+      <w:r>
+        <w:rPr/>
+      </w:r>
+    </w:p>
+    <w:p>
+      <w:pPr>
+        <w:pStyle w:val="Normal"/>
+        <w:rPr/>
+      </w:pPr>
+      <w:r>
+        <w:rPr/>
+        <w:t xml:space="preserve">The man's voice changed somehow, becoming richer, deeper. </w:t>
+      </w:r>
+    </w:p>
+    <w:p>
+      <w:pPr>
+        <w:pStyle w:val="Normal"/>
+        <w:rPr/>
+      </w:pPr>
+      <w:r>
+        <w:rPr/>
+      </w:r>
+    </w:p>
+    <w:p>
+      <w:pPr>
+        <w:pStyle w:val="Normal"/>
+        <w:rPr>
+          <w:i/>
+          <w:i/>
+          <w:iCs/>
+        </w:rPr>
+      </w:pPr>
+      <w:r>
+        <w:rPr>
+          <w:i/>
+          <w:iCs/>
+        </w:rPr>
+        <w:t>The gods had just made creation, sculpted and brought into being from the primordial chaos that was before. The earth father saw that what they had made was good. But the gods were undecided on their next creation: man.</w:t>
+      </w:r>
+    </w:p>
+    <w:p>
+      <w:pPr>
+        <w:pStyle w:val="Normal"/>
+        <w:rPr/>
+      </w:pPr>
+      <w:r>
+        <w:rPr/>
+      </w:r>
+    </w:p>
+    <w:p>
+      <w:pPr>
+        <w:pStyle w:val="Normal"/>
+        <w:rPr/>
+      </w:pPr>
+      <w:r>
+        <w:rPr/>
+        <w:t xml:space="preserve">Haverson listened despite himself. The gaunt native had a truly enthralling voice. </w:t>
+      </w:r>
+    </w:p>
+    <w:p>
+      <w:pPr>
+        <w:pStyle w:val="Normal"/>
+        <w:rPr/>
+      </w:pPr>
+      <w:r>
+        <w:rPr/>
+      </w:r>
+    </w:p>
+    <w:p>
+      <w:pPr>
+        <w:pStyle w:val="Normal"/>
+        <w:rPr>
+          <w:i/>
+          <w:i/>
+          <w:iCs/>
+        </w:rPr>
+      </w:pPr>
+      <w:r>
+        <w:rPr>
+          <w:i/>
+          <w:iCs/>
+        </w:rPr>
+        <w:t>Some thought it uneeded. Others were fearful of the possiblities, other enthusiastically championed for their creation.</w:t>
+      </w:r>
+    </w:p>
+    <w:p>
+      <w:pPr>
+        <w:pStyle w:val="Normal"/>
+        <w:rPr>
+          <w:i/>
+          <w:i/>
+          <w:iCs/>
+        </w:rPr>
+      </w:pPr>
+      <w:r>
+        <w:rPr>
+          <w:i/>
+          <w:iCs/>
+        </w:rPr>
+      </w:r>
+    </w:p>
+    <w:p>
+      <w:pPr>
+        <w:pStyle w:val="Normal"/>
+        <w:rPr>
+          <w:i/>
+          <w:i/>
+          <w:iCs/>
+        </w:rPr>
+      </w:pPr>
+      <w:r>
+        <w:rPr>
+          <w:i/>
+          <w:iCs/>
+        </w:rPr>
+        <w:t>Disgusted of eons of argument, the earth father took things into his own hands. He took the Ur mold of men and breathed life into it, making Ur-man of his own power. Thus the first f</w:t>
+      </w:r>
+      <w:r>
+        <w:rPr>
+          <w:i/>
+          <w:iCs/>
+        </w:rPr>
+        <w:t>ee</w:t>
+      </w:r>
+      <w:r>
+        <w:rPr>
+          <w:i/>
+          <w:iCs/>
+        </w:rPr>
+        <w:t>t on the virgin soil were ours, for the Ur-man became us, the [4]</w:t>
+      </w:r>
+    </w:p>
+    <w:p>
+      <w:pPr>
+        <w:pStyle w:val="Normal"/>
+        <w:rPr>
+          <w:i/>
+          <w:i/>
+          <w:iCs/>
+        </w:rPr>
+      </w:pPr>
+      <w:r>
+        <w:rPr>
+          <w:i/>
+          <w:iCs/>
+        </w:rPr>
+      </w:r>
+    </w:p>
+    <w:p>
+      <w:pPr>
+        <w:pStyle w:val="Normal"/>
+        <w:rPr>
+          <w:i/>
+          <w:i/>
+          <w:iCs/>
+        </w:rPr>
+      </w:pPr>
+      <w:r>
+        <w:rPr>
+          <w:i/>
+          <w:iCs/>
+        </w:rPr>
+        <w:t xml:space="preserve">Yet the earth father yearned for perfection in all things. He sent an envoy to the other gods and waited 20 days for their response. After the alloted time had elapsed, he realized the other gods had grown foolish and lessened themselves through the making of creation. Therefore he again took matters into his own hands and created his master piece, the dwarves, may the caverns know their prescense. </w:t>
+      </w:r>
+    </w:p>
+    <w:p>
+      <w:pPr>
+        <w:pStyle w:val="Normal"/>
+        <w:rPr>
+          <w:i/>
+          <w:i/>
+          <w:iCs/>
+        </w:rPr>
+      </w:pPr>
+      <w:r>
+        <w:rPr>
+          <w:i/>
+          <w:iCs/>
+        </w:rPr>
+      </w:r>
+    </w:p>
+    <w:p>
+      <w:pPr>
+        <w:pStyle w:val="Normal"/>
+        <w:rPr/>
+      </w:pPr>
+      <w:r>
+        <w:rPr>
+          <w:i/>
+          <w:iCs/>
+        </w:rPr>
+        <w:t>Once his true creation was known, he set upon his first creation, destroying them, for they were impure.</w:t>
+      </w:r>
+    </w:p>
+    <w:p>
+      <w:pPr>
+        <w:pStyle w:val="Normal"/>
+        <w:rPr>
+          <w:i/>
+          <w:i/>
+          <w:iCs/>
+        </w:rPr>
+      </w:pPr>
+      <w:r>
+        <w:rPr/>
+      </w:r>
+    </w:p>
+    <w:p>
+      <w:pPr>
+        <w:pStyle w:val="Normal"/>
+        <w:rPr/>
+      </w:pPr>
+      <w:r>
+        <w:rPr>
+          <w:i w:val="false"/>
+          <w:iCs w:val="false"/>
+        </w:rPr>
+        <w:t>Hamarko creased his oration and gestured to the party. “I have interpretted this ancient tale that the spirits have reminded me. I will send envoys to the fort for your captain, enquiring of your true nature as spies. If he lies, as you northerners often do, you will all be killed. If he confirms you as spies, you will be tortured until you cannot remember your own name. That is all.” Hamarko said simply.</w:t>
+      </w:r>
+      <w:r>
+        <w:rPr/>
+        <w:t xml:space="preserve"> </w:t>
+      </w:r>
+    </w:p>
+    <w:p>
+      <w:pPr>
+        <w:pStyle w:val="Normal"/>
+        <w:rPr/>
+      </w:pPr>
+      <w:r>
+        <w:rPr/>
+      </w:r>
+    </w:p>
+    <w:p>
+      <w:pPr>
+        <w:pStyle w:val="Normal"/>
+        <w:rPr/>
+      </w:pPr>
+      <w:r>
+        <w:rPr/>
+        <w:t>“</w:t>
+      </w:r>
+      <w:r>
+        <w:rPr/>
+        <w:t>You barbarian!” Palo spat. “We are not spies! And your stories are full of lies. The all father waited as he does. Make men himself? Rediculous. He worked with the other gods!” Then, realizing that the natives wouldn't be able to understand him, switched languages.</w:t>
+      </w:r>
+    </w:p>
+    <w:p>
+      <w:pPr>
+        <w:pStyle w:val="Normal"/>
+        <w:rPr/>
+      </w:pPr>
+      <w:r>
+        <w:rPr/>
+      </w:r>
+    </w:p>
+    <w:p>
+      <w:pPr>
+        <w:pStyle w:val="Normal"/>
+        <w:rPr/>
+      </w:pPr>
+      <w:r>
+        <w:rPr/>
+        <w:t>“</w:t>
+      </w:r>
+      <w:r>
+        <w:rPr/>
+        <w:t>Grama wago!” He shouted.</w:t>
+      </w:r>
+    </w:p>
+    <w:p>
+      <w:pPr>
+        <w:pStyle w:val="Normal"/>
+        <w:rPr/>
+      </w:pPr>
+      <w:r>
+        <w:rPr/>
+      </w:r>
+    </w:p>
+    <w:p>
+      <w:pPr>
+        <w:pStyle w:val="Normal"/>
+        <w:rPr/>
+      </w:pPr>
+      <w:r>
+        <w:rPr/>
+        <w:t>The natives reacted for the first time, clearly shocked, either by what he had said, or by his disrespect, and whispered among themselves.</w:t>
+      </w:r>
+    </w:p>
+    <w:p>
+      <w:pPr>
+        <w:pStyle w:val="Normal"/>
+        <w:rPr/>
+      </w:pPr>
+      <w:r>
+        <w:rPr/>
+      </w:r>
+    </w:p>
+    <w:p>
+      <w:pPr>
+        <w:pStyle w:val="Normal"/>
+        <w:rPr/>
+      </w:pPr>
+      <w:r>
+        <w:rPr/>
+        <w:t>“</w:t>
+      </w:r>
+      <w:r>
+        <w:rPr/>
+        <w:t>Grama no wago!” Hamarko shouted, “Kiro!” he admondished them into silecnce. Turning to Palo, seething he yelled.</w:t>
+      </w:r>
+    </w:p>
+    <w:p>
+      <w:pPr>
+        <w:pStyle w:val="Normal"/>
+        <w:rPr/>
+      </w:pPr>
+      <w:r>
+        <w:rPr/>
+      </w:r>
+    </w:p>
+    <w:p>
+      <w:pPr>
+        <w:pStyle w:val="Normal"/>
+        <w:rPr/>
+      </w:pPr>
+      <w:r>
+        <w:rPr/>
+        <w:t>“</w:t>
+      </w:r>
+      <w:r>
+        <w:rPr/>
+        <w:t>I don't know what you meant to accomplish with that, but I warned you about opening your mouth. Now you have. Spreading your heresy, just like your grandfather!”</w:t>
+      </w:r>
+    </w:p>
+    <w:p>
+      <w:pPr>
+        <w:pStyle w:val="Normal"/>
+        <w:rPr/>
+      </w:pPr>
+      <w:r>
+        <w:rPr/>
+      </w:r>
+    </w:p>
+    <w:p>
+      <w:pPr>
+        <w:pStyle w:val="Normal"/>
+        <w:rPr/>
+      </w:pPr>
+      <w:r>
+        <w:rPr/>
+        <w:t>“</w:t>
+      </w:r>
+      <w:r>
+        <w:rPr/>
+        <w:t>Well, I will be much more strict than the elders then! Exile? No. Such evil cannot find root among the pure hearts of our people. You shall go through our most purifying ritual!”</w:t>
+      </w:r>
+    </w:p>
+    <w:p>
+      <w:pPr>
+        <w:pStyle w:val="Normal"/>
+        <w:rPr/>
+      </w:pPr>
+      <w:r>
+        <w:rPr/>
+      </w:r>
+    </w:p>
+    <w:p>
+      <w:pPr>
+        <w:pStyle w:val="Normal"/>
+        <w:rPr/>
+      </w:pPr>
+      <w:r>
+        <w:rPr/>
+        <w:t>Palo blanched. “No...You can't be serious! Its been centuries since that was used!”</w:t>
+      </w:r>
+    </w:p>
+    <w:p>
+      <w:pPr>
+        <w:pStyle w:val="Normal"/>
+        <w:rPr/>
+      </w:pPr>
+      <w:r>
+        <w:rPr/>
+      </w:r>
+    </w:p>
+    <w:p>
+      <w:pPr>
+        <w:pStyle w:val="Normal"/>
+        <w:rPr/>
+      </w:pPr>
+      <w:r>
+        <w:rPr/>
+        <w:t>“</w:t>
+      </w:r>
+      <w:r>
+        <w:rPr/>
+        <w:t>Not anymore. All boys undergo the ritual now. I myself underwent it as well.”</w:t>
+      </w:r>
+    </w:p>
+    <w:p>
+      <w:pPr>
+        <w:pStyle w:val="Normal"/>
+        <w:rPr/>
+      </w:pPr>
+      <w:r>
+        <w:rPr/>
+      </w:r>
+    </w:p>
+    <w:p>
+      <w:pPr>
+        <w:pStyle w:val="Normal"/>
+        <w:rPr/>
+      </w:pPr>
+      <w:r>
+        <w:rPr/>
+        <w:t xml:space="preserve">Palo was now struggling with all his might against his binds. Sweat was starting to cross his brow. </w:t>
+      </w:r>
+    </w:p>
+    <w:p>
+      <w:pPr>
+        <w:pStyle w:val="Normal"/>
+        <w:rPr/>
+      </w:pPr>
+      <w:r>
+        <w:rPr/>
+      </w:r>
+    </w:p>
+    <w:p>
+      <w:pPr>
+        <w:pStyle w:val="Normal"/>
+        <w:rPr/>
+      </w:pPr>
+      <w:r>
+        <w:rPr/>
+        <w:t>“</w:t>
+      </w:r>
+      <w:r>
+        <w:rPr/>
+        <w:t>No wonder the village is smaller. You've killed them all!”</w:t>
+      </w:r>
+    </w:p>
+    <w:p>
+      <w:pPr>
+        <w:pStyle w:val="Normal"/>
+        <w:rPr/>
+      </w:pPr>
+      <w:r>
+        <w:rPr/>
+      </w:r>
+    </w:p>
+    <w:p>
+      <w:pPr>
+        <w:pStyle w:val="Normal"/>
+        <w:rPr/>
+      </w:pPr>
+      <w:r>
+        <w:rPr/>
+        <w:t>Haverson thought now might be a good time to intervene, slipping through the ropes he had cut, he caught the closest warrior off guard. However, the man sprang to action surprisingly quickly, soon the two were grappling.</w:t>
+      </w:r>
+    </w:p>
+    <w:p>
+      <w:pPr>
+        <w:pStyle w:val="Normal"/>
+        <w:rPr/>
+      </w:pPr>
+      <w:r>
+        <w:rPr/>
+      </w:r>
+    </w:p>
+    <w:p>
+      <w:pPr>
+        <w:pStyle w:val="Normal"/>
+        <w:rPr/>
+      </w:pPr>
+      <w:r>
+        <w:rPr/>
+        <w:t>Tzuras was doing something as well. His bonds burst into flames and he sprung to his feet, incincerating the bonds holding Remi. As he outstretched his hand though, to burn through Palo's, the guard by his side smashed his in the stomach with his club, ruining his concentration.</w:t>
+      </w:r>
+    </w:p>
+    <w:p>
+      <w:pPr>
+        <w:pStyle w:val="Normal"/>
+        <w:rPr/>
+      </w:pPr>
+      <w:r>
+        <w:rPr/>
+      </w:r>
+    </w:p>
+    <w:p>
+      <w:pPr>
+        <w:pStyle w:val="Normal"/>
+        <w:rPr/>
+      </w:pPr>
+      <w:r>
+        <w:rPr/>
+        <w:t xml:space="preserve">The natives rushed them. </w:t>
+      </w:r>
+    </w:p>
+    <w:p>
+      <w:pPr>
+        <w:pStyle w:val="Normal"/>
+        <w:rPr/>
+      </w:pPr>
+      <w:r>
+        <w:rPr/>
+      </w:r>
+    </w:p>
+    <w:p>
+      <w:pPr>
+        <w:pStyle w:val="Normal"/>
+        <w:rPr/>
+      </w:pPr>
+      <w:r>
+        <w:rPr/>
+        <w:t xml:space="preserve">The group yelled, punched and in Palo's case, even bit, but it was futile. There were more than four natives per person and the party was unarmed. </w:t>
+      </w:r>
+    </w:p>
+    <w:p>
+      <w:pPr>
+        <w:pStyle w:val="Normal"/>
+        <w:rPr/>
+      </w:pPr>
+      <w:r>
+        <w:rPr/>
+      </w:r>
+    </w:p>
+    <w:p>
+      <w:pPr>
+        <w:pStyle w:val="Normal"/>
+        <w:rPr/>
+      </w:pPr>
+      <w:r>
+        <w:rPr/>
+        <w:t>Soon Haverson, Remi and Tzuras watched in horror as Palo was dragged towards the pool in the center of the village.</w:t>
+      </w:r>
+    </w:p>
+    <w:p>
+      <w:pPr>
+        <w:pStyle w:val="Normal"/>
+        <w:rPr/>
+      </w:pPr>
+      <w:r>
+        <w:rPr/>
+      </w:r>
+    </w:p>
+    <w:p>
+      <w:pPr>
+        <w:pStyle w:val="Normal"/>
+        <w:rPr/>
+      </w:pPr>
+      <w:r>
+        <w:rPr/>
+        <w:t>Haverson had a sudden sikening mosment of realization that the crane like structure may not be there to take things out of the pool, but perhaps the opposite.</w:t>
+      </w:r>
+    </w:p>
+    <w:p>
+      <w:pPr>
+        <w:pStyle w:val="Normal"/>
+        <w:rPr/>
+      </w:pPr>
+      <w:r>
+        <w:rPr/>
+      </w:r>
+    </w:p>
+    <w:p>
+      <w:pPr>
+        <w:pStyle w:val="Normal"/>
+        <w:rPr/>
+      </w:pPr>
+      <w:r>
+        <w:rPr/>
+        <w:t>Struggling, Palo was strapped to the descending platform. They could only watch as the gantry lowered closer and closer to the water.</w:t>
+      </w:r>
+    </w:p>
+    <w:p>
+      <w:pPr>
+        <w:pStyle w:val="Normal"/>
+        <w:rPr/>
+      </w:pPr>
+      <w:r>
+        <w:rPr/>
+      </w:r>
+    </w:p>
+    <w:p>
+      <w:pPr>
+        <w:pStyle w:val="Normal"/>
+        <w:rPr/>
+      </w:pPr>
+      <w:r>
+        <w:rPr/>
+        <w:t>“</w:t>
+      </w:r>
+      <w:r>
+        <w:rPr/>
+        <w:t xml:space="preserve">Palo, </w:t>
+      </w:r>
+      <w:r>
+        <w:rPr/>
+        <w:t>No!</w:t>
       </w:r>
       <w:r>
         <w:rPr/>
@@ -7963,30 +9044,720 @@
       </w:r>
       <w:r>
         <w:rPr/>
-        <w:t>Haverson said boldly, spitting on the ground in front of them.</w:t>
-      </w:r>
-    </w:p>
-    <w:p>
-      <w:pPr>
-        <w:pStyle w:val="Normal"/>
-        <w:rPr/>
-      </w:pPr>
-      <w:r>
-        <w:rPr/>
-      </w:r>
-    </w:p>
-    <w:p>
-      <w:pPr>
-        <w:pStyle w:val="Normal"/>
-        <w:rPr/>
-      </w:pPr>
-      <w:r>
-        <w:rPr/>
-        <w:t>“</w:t>
-      </w:r>
-      <w:r>
-        <w:rPr/>
-        <w:t>Ay!</w:t>
+        <w:t>Remi screamed, before the natives beat him quiet.</w:t>
+      </w:r>
+    </w:p>
+    <w:p>
+      <w:pPr>
+        <w:pStyle w:val="Normal"/>
+        <w:rPr/>
+      </w:pPr>
+      <w:r>
+        <w:rPr/>
+      </w:r>
+    </w:p>
+    <w:p>
+      <w:pPr>
+        <w:pStyle w:val="Normal"/>
+        <w:rPr/>
+      </w:pPr>
+      <w:r>
+        <w:rPr/>
+        <w:t>Hamarko was chanting now, those natives not preoccupied holding the party joining him.</w:t>
+      </w:r>
+    </w:p>
+    <w:p>
+      <w:pPr>
+        <w:pStyle w:val="Normal"/>
+        <w:rPr/>
+      </w:pPr>
+      <w:r>
+        <w:rPr/>
+      </w:r>
+    </w:p>
+    <w:p>
+      <w:pPr>
+        <w:pStyle w:val="Normal"/>
+        <w:rPr/>
+      </w:pPr>
+      <w:r>
+        <w:rPr/>
+        <w:t xml:space="preserve">Palo thrashed as he hit the water, sending white spray flying in  every direction. However, soon only Palo's flailing arms broke the surface. After a few moments, all struggling creased. </w:t>
+      </w:r>
+    </w:p>
+    <w:p>
+      <w:pPr>
+        <w:pStyle w:val="Normal"/>
+        <w:rPr/>
+      </w:pPr>
+      <w:r>
+        <w:rPr/>
+      </w:r>
+    </w:p>
+    <w:p>
+      <w:pPr>
+        <w:pStyle w:val="Normal"/>
+        <w:rPr/>
+      </w:pPr>
+      <w:r>
+        <w:rPr/>
+        <w:t>Remi started screaming.</w:t>
+      </w:r>
+    </w:p>
+    <w:p>
+      <w:pPr>
+        <w:pStyle w:val="Normal"/>
+        <w:pBdr>
+          <w:bottom w:val="single" w:sz="2" w:space="2" w:color="000000"/>
+        </w:pBdr>
+        <w:rPr/>
+      </w:pPr>
+      <w:r>
+        <w:rPr/>
+      </w:r>
+    </w:p>
+    <w:p>
+      <w:pPr>
+        <w:pStyle w:val="Normal"/>
+        <w:rPr/>
+      </w:pPr>
+      <w:r>
+        <w:rPr/>
+      </w:r>
+    </w:p>
+    <w:p>
+      <w:pPr>
+        <w:pStyle w:val="Normal"/>
+        <w:rPr/>
+      </w:pPr>
+      <w:r>
+        <w:rPr/>
+        <w:t>Aster heard Remi's cries as she let the guard fall to the ground. Sprinting up to the closest hut, she nervously peered around the corner. A massive number of [4] were swarming the prisoners, dragging them all back to their pit.</w:t>
+      </w:r>
+    </w:p>
+    <w:p>
+      <w:pPr>
+        <w:pStyle w:val="Normal"/>
+        <w:rPr/>
+      </w:pPr>
+      <w:r>
+        <w:rPr/>
+      </w:r>
+    </w:p>
+    <w:p>
+      <w:pPr>
+        <w:pStyle w:val="Normal"/>
+        <w:rPr/>
+      </w:pPr>
+      <w:r>
+        <w:rPr/>
+        <w:t>Aster noted the location, but realized she would have to come back later after the sun settled.</w:t>
+      </w:r>
+    </w:p>
+    <w:p>
+      <w:pPr>
+        <w:pStyle w:val="Normal"/>
+        <w:rPr/>
+      </w:pPr>
+      <w:r>
+        <w:rPr/>
+      </w:r>
+    </w:p>
+    <w:p>
+      <w:pPr>
+        <w:pStyle w:val="Normal"/>
+        <w:rPr/>
+      </w:pPr>
+      <w:r>
+        <w:rPr/>
+        <w:t xml:space="preserve">They were dumped unceremonously back into their pit. </w:t>
+      </w:r>
+    </w:p>
+    <w:p>
+      <w:pPr>
+        <w:pStyle w:val="Normal"/>
+        <w:rPr/>
+      </w:pPr>
+      <w:r>
+        <w:rPr/>
+      </w:r>
+    </w:p>
+    <w:p>
+      <w:pPr>
+        <w:pStyle w:val="Normal"/>
+        <w:rPr/>
+      </w:pPr>
+      <w:r>
+        <w:rPr/>
+        <w:t>“</w:t>
+      </w:r>
+      <w:r>
+        <w:rPr/>
+        <w:t>Remi, get off him. You don't know what you're doing.” Haverson said gruffly, nealing before Palo's body. He checked the pulse. “I think he might have water in with longues.” He started pushing on Palo's chest.</w:t>
+      </w:r>
+    </w:p>
+    <w:p>
+      <w:pPr>
+        <w:pStyle w:val="Normal"/>
+        <w:rPr/>
+      </w:pPr>
+      <w:r>
+        <w:rPr/>
+      </w:r>
+    </w:p>
+    <w:p>
+      <w:pPr>
+        <w:pStyle w:val="Normal"/>
+        <w:rPr/>
+      </w:pPr>
+      <w:r>
+        <w:rPr/>
+        <w:t xml:space="preserve">Tzuras stepped forward, rubbing his head. </w:t>
+      </w:r>
+    </w:p>
+    <w:p>
+      <w:pPr>
+        <w:pStyle w:val="Normal"/>
+        <w:rPr/>
+      </w:pPr>
+      <w:r>
+        <w:rPr/>
+      </w:r>
+    </w:p>
+    <w:p>
+      <w:pPr>
+        <w:pStyle w:val="Normal"/>
+        <w:rPr/>
+      </w:pPr>
+      <w:r>
+        <w:rPr/>
+        <w:t>“</w:t>
+      </w:r>
+      <w:r>
+        <w:rPr/>
+        <w:t>I think I may of some use here.” He leaned close and listen to Palo's chest.</w:t>
+      </w:r>
+    </w:p>
+    <w:p>
+      <w:pPr>
+        <w:pStyle w:val="Normal"/>
+        <w:rPr/>
+      </w:pPr>
+      <w:r>
+        <w:rPr/>
+      </w:r>
+    </w:p>
+    <w:p>
+      <w:pPr>
+        <w:pStyle w:val="Normal"/>
+        <w:rPr/>
+      </w:pPr>
+      <w:r>
+        <w:rPr/>
+        <w:t xml:space="preserve">With a swift motion, he smashed his palm down. </w:t>
+      </w:r>
+    </w:p>
+    <w:p>
+      <w:pPr>
+        <w:pStyle w:val="Normal"/>
+        <w:rPr/>
+      </w:pPr>
+      <w:r>
+        <w:rPr/>
+      </w:r>
+    </w:p>
+    <w:p>
+      <w:pPr>
+        <w:pStyle w:val="Normal"/>
+        <w:rPr/>
+      </w:pPr>
+      <w:r>
+        <w:rPr/>
+        <w:t xml:space="preserve">Palo sprang up caughing. Tzuras slapped him a few times on the back. </w:t>
+      </w:r>
+    </w:p>
+    <w:p>
+      <w:pPr>
+        <w:pStyle w:val="Normal"/>
+        <w:rPr/>
+      </w:pPr>
+      <w:r>
+        <w:rPr/>
+      </w:r>
+    </w:p>
+    <w:p>
+      <w:pPr>
+        <w:pStyle w:val="Normal"/>
+        <w:rPr/>
+      </w:pPr>
+      <w:r>
+        <w:rPr/>
+        <w:t xml:space="preserve">Haverson raised an eyebrow. </w:t>
+      </w:r>
+    </w:p>
+    <w:p>
+      <w:pPr>
+        <w:pStyle w:val="Normal"/>
+        <w:rPr/>
+      </w:pPr>
+      <w:r>
+        <w:rPr/>
+      </w:r>
+    </w:p>
+    <w:p>
+      <w:pPr>
+        <w:pStyle w:val="Normal"/>
+        <w:rPr/>
+      </w:pPr>
+      <w:r>
+        <w:rPr/>
+        <w:t>“</w:t>
+      </w:r>
+      <w:r>
+        <w:rPr/>
+        <w:t>Did you just punch him? That shouldn't have helped.”</w:t>
+      </w:r>
+    </w:p>
+    <w:p>
+      <w:pPr>
+        <w:pStyle w:val="Normal"/>
+        <w:rPr/>
+      </w:pPr>
+      <w:r>
+        <w:rPr/>
+      </w:r>
+    </w:p>
+    <w:p>
+      <w:pPr>
+        <w:pStyle w:val="Normal"/>
+        <w:rPr/>
+      </w:pPr>
+      <w:r>
+        <w:rPr/>
+        <w:t>“</w:t>
+      </w:r>
+      <w:r>
+        <w:rPr/>
+        <w:t>Its a trick I learned. There is a small bit of magic involved.” Tzuras admitted.</w:t>
+      </w:r>
+    </w:p>
+    <w:p>
+      <w:pPr>
+        <w:pStyle w:val="Normal"/>
+        <w:rPr/>
+      </w:pPr>
+      <w:r>
+        <w:rPr/>
+      </w:r>
+    </w:p>
+    <w:p>
+      <w:pPr>
+        <w:pStyle w:val="Normal"/>
+        <w:rPr/>
+      </w:pPr>
+      <w:r>
+        <w:rPr/>
+        <w:t>“</w:t>
+      </w:r>
+      <w:r>
+        <w:rPr/>
+        <w:t xml:space="preserve">Are you ok?” Remi asked Palo. The other young man drew a few haggered breaths. </w:t>
+      </w:r>
+    </w:p>
+    <w:p>
+      <w:pPr>
+        <w:pStyle w:val="Normal"/>
+        <w:rPr/>
+      </w:pPr>
+      <w:r>
+        <w:rPr/>
+      </w:r>
+    </w:p>
+    <w:p>
+      <w:pPr>
+        <w:pStyle w:val="Normal"/>
+        <w:rPr/>
+      </w:pPr>
+      <w:r>
+        <w:rPr/>
+        <w:t>“</w:t>
+      </w:r>
+      <w:r>
+        <w:rPr/>
+        <w:t xml:space="preserve">I think so,” he replied. </w:t>
+      </w:r>
+    </w:p>
+    <w:p>
+      <w:pPr>
+        <w:pStyle w:val="Normal"/>
+        <w:rPr/>
+      </w:pPr>
+      <w:r>
+        <w:rPr/>
+      </w:r>
+    </w:p>
+    <w:p>
+      <w:pPr>
+        <w:pStyle w:val="Normal"/>
+        <w:rPr/>
+      </w:pPr>
+      <w:r>
+        <w:rPr/>
+        <w:t xml:space="preserve">Remi embraced him. “I thought they had drowned you!” He said. </w:t>
+      </w:r>
+    </w:p>
+    <w:p>
+      <w:pPr>
+        <w:pStyle w:val="Normal"/>
+        <w:rPr/>
+      </w:pPr>
+      <w:r>
+        <w:rPr/>
+      </w:r>
+    </w:p>
+    <w:p>
+      <w:pPr>
+        <w:pStyle w:val="Normal"/>
+        <w:rPr/>
+      </w:pPr>
+      <w:r>
+        <w:rPr/>
+        <w:t>“</w:t>
+      </w:r>
+      <w:r>
+        <w:rPr/>
+        <w:t xml:space="preserve">They kind of did.” Palo pointed out. “I'm just glad the pool wasn't burning. </w:t>
+      </w:r>
+    </w:p>
+    <w:p>
+      <w:pPr>
+        <w:pStyle w:val="Normal"/>
+        <w:rPr/>
+      </w:pPr>
+      <w:r>
+        <w:rPr/>
+      </w:r>
+    </w:p>
+    <w:p>
+      <w:pPr>
+        <w:pStyle w:val="Normal"/>
+        <w:rPr/>
+      </w:pPr>
+      <w:r>
+        <w:rPr/>
+      </w:r>
+    </w:p>
+    <w:p>
+      <w:pPr>
+        <w:pStyle w:val="Normal"/>
+        <w:rPr/>
+      </w:pPr>
+      <w:r>
+        <w:rPr/>
+        <w:t>“</w:t>
+      </w:r>
+      <w:r>
+        <w:rPr/>
+        <w:t>I think its time we got out of here. Tzuras, do you mind burning down the door?” Haverson asked.</w:t>
+      </w:r>
+    </w:p>
+    <w:p>
+      <w:pPr>
+        <w:pStyle w:val="Normal"/>
+        <w:rPr/>
+      </w:pPr>
+      <w:r>
+        <w:rPr/>
+      </w:r>
+    </w:p>
+    <w:p>
+      <w:pPr>
+        <w:pStyle w:val="Normal"/>
+        <w:rPr/>
+      </w:pPr>
+      <w:r>
+        <w:rPr/>
+        <w:t>“</w:t>
+      </w:r>
+      <w:r>
+        <w:rPr/>
+        <w:t>I would love to, but I'm not sure I'm up for it. I 've used all my spells. Mabye I could set a small fire...”</w:t>
+      </w:r>
+    </w:p>
+    <w:p>
+      <w:pPr>
+        <w:pStyle w:val="Normal"/>
+        <w:rPr/>
+      </w:pPr>
+      <w:r>
+        <w:rPr/>
+      </w:r>
+    </w:p>
+    <w:p>
+      <w:pPr>
+        <w:pStyle w:val="Normal"/>
+        <w:rPr/>
+      </w:pPr>
+      <w:r>
+        <w:rPr/>
+        <w:t>“</w:t>
+      </w:r>
+      <w:r>
+        <w:rPr/>
+        <w:t xml:space="preserve">Forget it. We need you for the escape I suppose. So its up to us,” he said to Remi, pointing to the door. </w:t>
+      </w:r>
+    </w:p>
+    <w:p>
+      <w:pPr>
+        <w:pStyle w:val="Normal"/>
+        <w:rPr/>
+      </w:pPr>
+      <w:r>
+        <w:rPr/>
+        <w:t>“</w:t>
+      </w:r>
+      <w:r>
+        <w:rPr/>
+        <w:t>I don't suppose that can take much punishment”</w:t>
+      </w:r>
+    </w:p>
+    <w:p>
+      <w:pPr>
+        <w:pStyle w:val="Normal"/>
+        <w:rPr/>
+      </w:pPr>
+      <w:r>
+        <w:rPr/>
+      </w:r>
+    </w:p>
+    <w:p>
+      <w:pPr>
+        <w:pStyle w:val="Normal"/>
+        <w:rPr/>
+      </w:pPr>
+      <w:r>
+        <w:rPr/>
+        <w:t xml:space="preserve">Several hours later, the door had proved them wrong. </w:t>
+      </w:r>
+    </w:p>
+    <w:p>
+      <w:pPr>
+        <w:pStyle w:val="Normal"/>
+        <w:rPr/>
+      </w:pPr>
+      <w:r>
+        <w:rPr/>
+      </w:r>
+    </w:p>
+    <w:p>
+      <w:pPr>
+        <w:pStyle w:val="Normal"/>
+        <w:rPr/>
+      </w:pPr>
+      <w:r>
+        <w:rPr/>
+        <w:t>“</w:t>
+      </w:r>
+      <w:r>
+        <w:rPr/>
+        <w:t>This is litterally impossible” Remi said breathlessly, after attempting one more half hearted kick. He winced and grabbed his side.</w:t>
+      </w:r>
+    </w:p>
+    <w:p>
+      <w:pPr>
+        <w:pStyle w:val="Normal"/>
+        <w:rPr/>
+      </w:pPr>
+      <w:r>
+        <w:rPr/>
+      </w:r>
+    </w:p>
+    <w:p>
+      <w:pPr>
+        <w:pStyle w:val="Normal"/>
+        <w:rPr/>
+      </w:pPr>
+      <w:r>
+        <w:rPr/>
+        <w:t xml:space="preserve">Tzuras strode forward and ran his hands over the door. </w:t>
+      </w:r>
+    </w:p>
+    <w:p>
+      <w:pPr>
+        <w:pStyle w:val="Normal"/>
+        <w:rPr/>
+      </w:pPr>
+      <w:r>
+        <w:rPr/>
+      </w:r>
+    </w:p>
+    <w:p>
+      <w:pPr>
+        <w:pStyle w:val="Normal"/>
+        <w:rPr/>
+      </w:pPr>
+      <w:r>
+        <w:rPr/>
+        <w:t>“</w:t>
+      </w:r>
+      <w:r>
+        <w:rPr/>
+        <w:t>Its subtle, but I think they used som sort of pervasive stone type spell on it. Nothing I know.”</w:t>
+      </w:r>
+    </w:p>
+    <w:p>
+      <w:pPr>
+        <w:pStyle w:val="Normal"/>
+        <w:rPr/>
+      </w:pPr>
+      <w:r>
+        <w:rPr/>
+      </w:r>
+    </w:p>
+    <w:p>
+      <w:pPr>
+        <w:pStyle w:val="Normal"/>
+        <w:rPr/>
+      </w:pPr>
+      <w:r>
+        <w:rPr/>
+        <w:t>“</w:t>
+      </w:r>
+      <w:r>
+        <w:rPr/>
+        <w:t>Perhaps it might be easier to get the pit side next to it” Palo suggested, slunching against the wall.</w:t>
+      </w:r>
+    </w:p>
+    <w:p>
+      <w:pPr>
+        <w:pStyle w:val="Normal"/>
+        <w:rPr/>
+      </w:pPr>
+      <w:r>
+        <w:rPr/>
+      </w:r>
+    </w:p>
+    <w:p>
+      <w:pPr>
+        <w:pStyle w:val="Normal"/>
+        <w:rPr/>
+      </w:pPr>
+      <w:r>
+        <w:rPr/>
+        <w:t>Haverson didn't look overjoyed, but started scratching at it with a small stone he found on the floor. After seeing how little progress he had made, Remi and Tzuras tried as well.</w:t>
+      </w:r>
+    </w:p>
+    <w:p>
+      <w:pPr>
+        <w:pStyle w:val="Normal"/>
+        <w:pBdr>
+          <w:bottom w:val="single" w:sz="2" w:space="2" w:color="000000"/>
+        </w:pBdr>
+        <w:rPr/>
+      </w:pPr>
+      <w:r>
+        <w:rPr/>
+      </w:r>
+    </w:p>
+    <w:p>
+      <w:pPr>
+        <w:pStyle w:val="Normal"/>
+        <w:rPr/>
+      </w:pPr>
+      <w:r>
+        <w:rPr/>
+      </w:r>
+    </w:p>
+    <w:p>
+      <w:pPr>
+        <w:pStyle w:val="Normal"/>
+        <w:rPr/>
+      </w:pPr>
+      <w:r>
+        <w:rPr/>
+      </w:r>
+    </w:p>
+    <w:p>
+      <w:pPr>
+        <w:pStyle w:val="Normal"/>
+        <w:rPr/>
+      </w:pPr>
+      <w:r>
+        <w:rPr/>
+        <w:t>“</w:t>
+      </w:r>
+      <w:r>
+        <w:rPr/>
+        <w:t xml:space="preserve">Is anyone awake in there?” Aster hissed through the door. </w:t>
+      </w:r>
+    </w:p>
+    <w:p>
+      <w:pPr>
+        <w:pStyle w:val="Normal"/>
+        <w:rPr/>
+      </w:pPr>
+      <w:r>
+        <w:rPr/>
+      </w:r>
+    </w:p>
+    <w:p>
+      <w:pPr>
+        <w:pStyle w:val="Normal"/>
+        <w:rPr/>
+      </w:pPr>
+      <w:r>
+        <w:rPr/>
+        <w:t xml:space="preserve">Haverson awoke with a start. </w:t>
+      </w:r>
+    </w:p>
+    <w:p>
+      <w:pPr>
+        <w:pStyle w:val="Normal"/>
+        <w:rPr/>
+      </w:pPr>
+      <w:r>
+        <w:rPr/>
+      </w:r>
+    </w:p>
+    <w:p>
+      <w:pPr>
+        <w:pStyle w:val="Normal"/>
+        <w:rPr/>
+      </w:pPr>
+      <w:r>
+        <w:rPr/>
+        <w:t>“</w:t>
+      </w:r>
+      <w:r>
+        <w:rPr/>
+        <w:t xml:space="preserve">Aster!” </w:t>
+      </w:r>
+      <w:r>
+        <w:rPr/>
+        <w:t xml:space="preserve">He cried overjoyed. </w:t>
+      </w:r>
+    </w:p>
+    <w:p>
+      <w:pPr>
+        <w:pStyle w:val="Normal"/>
+        <w:rPr/>
+      </w:pPr>
+      <w:r>
+        <w:rPr/>
+      </w:r>
+    </w:p>
+    <w:p>
+      <w:pPr>
+        <w:pStyle w:val="Normal"/>
+        <w:rPr/>
+      </w:pPr>
+      <w:r>
+        <w:rPr/>
+        <w:t>“</w:t>
+      </w:r>
+      <w:r>
+        <w:rPr/>
+        <w:t>Shh</w:t>
       </w:r>
       <w:r>
         <w:rPr/>
@@ -7994,244 +9765,470 @@
       </w:r>
       <w:r>
         <w:rPr/>
-        <w:t>the guard cried, raising his club.</w:t>
-      </w:r>
-    </w:p>
-    <w:p>
-      <w:pPr>
-        <w:pStyle w:val="Normal"/>
-        <w:rPr/>
-      </w:pPr>
-      <w:r>
-        <w:rPr/>
-      </w:r>
-    </w:p>
-    <w:p>
-      <w:pPr>
-        <w:pStyle w:val="Normal"/>
-        <w:rPr/>
-      </w:pPr>
-      <w:r>
-        <w:rPr/>
-        <w:t xml:space="preserve">Hamarko stayed him though. </w:t>
-      </w:r>
-    </w:p>
-    <w:p>
-      <w:pPr>
-        <w:pStyle w:val="Normal"/>
-        <w:rPr/>
-      </w:pPr>
-      <w:r>
-        <w:rPr/>
-      </w:r>
-    </w:p>
-    <w:p>
-      <w:pPr>
-        <w:pStyle w:val="Normal"/>
-        <w:rPr/>
-      </w:pPr>
-      <w:r>
-        <w:rPr/>
-        <w:t>“</w:t>
-      </w:r>
-      <w:r>
-        <w:rPr/>
-        <w:t>Leader indeed. We [4] admire strength, both in show of arms and of will. I will introduce myself as you Northerners do, but don't push your luck” He said icily. Haverson remained expressionless.</w:t>
-      </w:r>
-    </w:p>
-    <w:p>
-      <w:pPr>
-        <w:pStyle w:val="Normal"/>
-        <w:rPr/>
-      </w:pPr>
-      <w:r>
-        <w:rPr/>
-      </w:r>
-    </w:p>
-    <w:p>
-      <w:pPr>
-        <w:pStyle w:val="Normal"/>
-        <w:rPr/>
-      </w:pPr>
-      <w:r>
-        <w:rPr/>
-        <w:t>“</w:t>
-      </w:r>
-      <w:r>
-        <w:rPr/>
-        <w:t>I am one named Hamarko, no second name as is our way. I am chief and spirit waker of the [4]. I will not shake your hand, killer of kinsmen.”</w:t>
-      </w:r>
-    </w:p>
-    <w:p>
-      <w:pPr>
-        <w:pStyle w:val="Normal"/>
-        <w:rPr/>
-      </w:pPr>
-      <w:r>
-        <w:rPr/>
-      </w:r>
-    </w:p>
-    <w:p>
-      <w:pPr>
-        <w:pStyle w:val="Normal"/>
-        <w:rPr/>
-      </w:pPr>
-      <w:r>
-        <w:rPr/>
-        <w:t>“</w:t>
-      </w:r>
-      <w:r>
-        <w:rPr/>
-        <w:t>There. Now, who are you?” Hamarko demanded.</w:t>
-      </w:r>
-    </w:p>
-    <w:p>
-      <w:pPr>
-        <w:pStyle w:val="Normal"/>
-        <w:rPr/>
-      </w:pPr>
-      <w:r>
-        <w:rPr/>
-      </w:r>
-    </w:p>
-    <w:p>
-      <w:pPr>
-        <w:pStyle w:val="Normal"/>
-        <w:rPr/>
-      </w:pPr>
-      <w:r>
-        <w:rPr/>
-        <w:t xml:space="preserve">Haverson paused, perhaps to test Hamarko's patience before replying. </w:t>
-      </w:r>
-    </w:p>
-    <w:p>
-      <w:pPr>
-        <w:pStyle w:val="Normal"/>
-        <w:rPr/>
-      </w:pPr>
-      <w:r>
-        <w:rPr/>
-      </w:r>
-    </w:p>
-    <w:p>
-      <w:pPr>
-        <w:pStyle w:val="Normal"/>
-        <w:rPr/>
-      </w:pPr>
-      <w:r>
-        <w:rPr/>
-        <w:t>“</w:t>
-      </w:r>
-      <w:r>
-        <w:rPr/>
-        <w:t>I am Enton Haverson: wanderer, mercenary and adventurer for hire. I am required to tell you that I am hired at the moment, not that I would accept any task from you anyways.” He said.</w:t>
-      </w:r>
-    </w:p>
-    <w:p>
-      <w:pPr>
-        <w:pStyle w:val="Normal"/>
-        <w:rPr/>
-      </w:pPr>
-      <w:r>
-        <w:rPr/>
-      </w:r>
-    </w:p>
-    <w:p>
-      <w:pPr>
-        <w:pStyle w:val="Normal"/>
-        <w:rPr/>
-      </w:pPr>
-      <w:r>
-        <w:rPr/>
-        <w:t>“</w:t>
-      </w:r>
-      <w:r>
-        <w:rPr/>
-        <w:t>Ah, yes, you Northerners and your formalities. That reminds me of another of your formalities: your adventuring agreement.”</w:t>
-      </w:r>
-    </w:p>
-    <w:p>
-      <w:pPr>
-        <w:pStyle w:val="Normal"/>
-        <w:rPr/>
-      </w:pPr>
-      <w:r>
-        <w:rPr/>
-      </w:r>
-    </w:p>
-    <w:p>
-      <w:pPr>
-        <w:pStyle w:val="Normal"/>
-        <w:rPr/>
-      </w:pPr>
-      <w:r>
-        <w:rPr/>
-        <w:t>“</w:t>
-      </w:r>
-      <w:r>
-        <w:rPr/>
-        <w:t>I do not have to show you anything. Our orders are...”</w:t>
-      </w:r>
-    </w:p>
-    <w:p>
-      <w:pPr>
-        <w:pStyle w:val="Normal"/>
-        <w:rPr/>
-      </w:pPr>
-      <w:r>
-        <w:rPr/>
-      </w:r>
-    </w:p>
-    <w:p>
-      <w:pPr>
-        <w:pStyle w:val="Normal"/>
-        <w:rPr/>
-      </w:pPr>
-      <w:r>
-        <w:rPr/>
-        <w:t>The next words died on his tongue. He had been about to say 'military' but realized that this would not help his cause.</w:t>
-      </w:r>
-    </w:p>
-    <w:p>
-      <w:pPr>
-        <w:pStyle w:val="Normal"/>
-        <w:rPr/>
-      </w:pPr>
-      <w:r>
-        <w:rPr/>
-      </w:r>
-    </w:p>
-    <w:p>
-      <w:pPr>
-        <w:pStyle w:val="Normal"/>
-        <w:rPr/>
-      </w:pPr>
-      <w:r>
-        <w:rPr/>
-        <w:t>“</w:t>
-      </w:r>
-      <w:r>
-        <w:rPr/>
-        <w:t>I simply don't care what you say regarding your… orders. I will read them myself.”</w:t>
-      </w:r>
-    </w:p>
-    <w:p>
-      <w:pPr>
-        <w:pStyle w:val="Normal"/>
-        <w:rPr/>
-      </w:pPr>
-      <w:r>
-        <w:rPr/>
-      </w:r>
-    </w:p>
-    <w:p>
-      <w:pPr>
-        <w:pStyle w:val="Normal"/>
-        <w:rPr/>
-      </w:pPr>
-      <w:r>
-        <w:rPr/>
-        <w:t>He signaled to the guards, gesturing out Haverson's pocket.</w:t>
+        <w:t>She hissed. “There are still some guards about. We have maybe two minutes. We need to move now!”</w:t>
+      </w:r>
+    </w:p>
+    <w:p>
+      <w:pPr>
+        <w:pStyle w:val="Normal"/>
+        <w:rPr/>
+      </w:pPr>
+      <w:r>
+        <w:rPr/>
+      </w:r>
+    </w:p>
+    <w:p>
+      <w:pPr>
+        <w:pStyle w:val="Normal"/>
+        <w:rPr/>
+      </w:pPr>
+      <w:r>
+        <w:rPr/>
+        <w:t>Haverson woke the rest of the group.</w:t>
+      </w:r>
+    </w:p>
+    <w:p>
+      <w:pPr>
+        <w:pStyle w:val="Normal"/>
+        <w:rPr/>
+      </w:pPr>
+      <w:r>
+        <w:rPr/>
+      </w:r>
+    </w:p>
+    <w:p>
+      <w:pPr>
+        <w:pStyle w:val="Normal"/>
+        <w:rPr/>
+      </w:pPr>
+      <w:r>
+        <w:rPr/>
+        <w:t>“</w:t>
+      </w:r>
+      <w:r>
+        <w:rPr/>
+        <w:t>Aster, you made it!” Remi said. Aster shushed him as well.</w:t>
+      </w:r>
+    </w:p>
+    <w:p>
+      <w:pPr>
+        <w:pStyle w:val="Normal"/>
+        <w:rPr/>
+      </w:pPr>
+      <w:r>
+        <w:rPr/>
+      </w:r>
+    </w:p>
+    <w:p>
+      <w:pPr>
+        <w:pStyle w:val="Normal"/>
+        <w:rPr/>
+      </w:pPr>
+      <w:r>
+        <w:rPr/>
+        <w:t>“</w:t>
+      </w:r>
+      <w:r>
+        <w:rPr/>
+        <w:t>I have your weapons. They were just around in a pile. Nor the best system.” Aster said.</w:t>
+      </w:r>
+    </w:p>
+    <w:p>
+      <w:pPr>
+        <w:pStyle w:val="Normal"/>
+        <w:rPr/>
+      </w:pPr>
+      <w:r>
+        <w:rPr/>
+      </w:r>
+    </w:p>
+    <w:p>
+      <w:pPr>
+        <w:pStyle w:val="Normal"/>
+        <w:rPr/>
+      </w:pPr>
+      <w:r>
+        <w:rPr/>
+        <w:t>“</w:t>
+      </w:r>
+      <w:r>
+        <w:rPr/>
+        <w:t>Well this is all well and good, bt how are you going to get us out?” Haverson asked.</w:t>
+      </w:r>
+    </w:p>
+    <w:p>
+      <w:pPr>
+        <w:pStyle w:val="Normal"/>
+        <w:rPr/>
+      </w:pPr>
+      <w:r>
+        <w:rPr/>
+      </w:r>
+    </w:p>
+    <w:p>
+      <w:pPr>
+        <w:pStyle w:val="Normal"/>
+        <w:rPr/>
+      </w:pPr>
+      <w:r>
+        <w:rPr/>
+        <w:t xml:space="preserve">A rope appeared though the skylight. </w:t>
+      </w:r>
+    </w:p>
+    <w:p>
+      <w:pPr>
+        <w:pStyle w:val="Normal"/>
+        <w:rPr/>
+      </w:pPr>
+      <w:r>
+        <w:rPr/>
+      </w:r>
+    </w:p>
+    <w:p>
+      <w:pPr>
+        <w:pStyle w:val="Normal"/>
+        <w:rPr/>
+      </w:pPr>
+      <w:r>
+        <w:rPr/>
+        <w:t>“</w:t>
+      </w:r>
+      <w:r>
+        <w:rPr/>
+        <w:t xml:space="preserve">Hurry you fools!” She urged. </w:t>
+      </w:r>
+    </w:p>
+    <w:p>
+      <w:pPr>
+        <w:pStyle w:val="Normal"/>
+        <w:rPr/>
+      </w:pPr>
+      <w:r>
+        <w:rPr/>
+      </w:r>
+    </w:p>
+    <w:p>
+      <w:pPr>
+        <w:pStyle w:val="Normal"/>
+        <w:rPr/>
+      </w:pPr>
+      <w:r>
+        <w:rPr/>
+        <w:t>They did not need more urging.</w:t>
+      </w:r>
+    </w:p>
+    <w:p>
+      <w:pPr>
+        <w:pStyle w:val="Normal"/>
+        <w:pBdr>
+          <w:bottom w:val="single" w:sz="2" w:space="2" w:color="000000"/>
+        </w:pBdr>
+        <w:rPr/>
+      </w:pPr>
+      <w:r>
+        <w:rPr/>
+      </w:r>
+    </w:p>
+    <w:p>
+      <w:pPr>
+        <w:pStyle w:val="Normal"/>
+        <w:rPr/>
+      </w:pPr>
+      <w:r>
+        <w:rPr/>
+      </w:r>
+    </w:p>
+    <w:p>
+      <w:pPr>
+        <w:pStyle w:val="Normal"/>
+        <w:rPr/>
+      </w:pPr>
+      <w:r>
+        <w:rPr/>
+        <w:t>The party edged out of the camp passing two unconscious natives.</w:t>
+      </w:r>
+    </w:p>
+    <w:p>
+      <w:pPr>
+        <w:pStyle w:val="Normal"/>
+        <w:rPr/>
+      </w:pPr>
+      <w:r>
+        <w:rPr/>
+      </w:r>
+    </w:p>
+    <w:p>
+      <w:pPr>
+        <w:pStyle w:val="Normal"/>
+        <w:rPr/>
+      </w:pPr>
+      <w:r>
+        <w:rPr/>
+        <w:t>“</w:t>
+      </w:r>
+      <w:r>
+        <w:rPr/>
+        <w:t>How did you get so far into the camp?” Haverson asked.</w:t>
+      </w:r>
+    </w:p>
+    <w:p>
+      <w:pPr>
+        <w:pStyle w:val="Normal"/>
+        <w:rPr/>
+      </w:pPr>
+      <w:r>
+        <w:rPr/>
+      </w:r>
+    </w:p>
+    <w:p>
+      <w:pPr>
+        <w:pStyle w:val="Normal"/>
+        <w:rPr/>
+      </w:pPr>
+      <w:r>
+        <w:rPr/>
+        <w:t>“</w:t>
+      </w:r>
+      <w:r>
+        <w:rPr/>
+        <w:t>Well, I had help from a distraction.” Aster pointed towards a flickering at the end of the camp.</w:t>
+      </w:r>
+    </w:p>
+    <w:p>
+      <w:pPr>
+        <w:pStyle w:val="Normal"/>
+        <w:rPr/>
+      </w:pPr>
+      <w:r>
+        <w:rPr/>
+      </w:r>
+    </w:p>
+    <w:p>
+      <w:pPr>
+        <w:pStyle w:val="Normal"/>
+        <w:rPr/>
+      </w:pPr>
+      <w:r>
+        <w:rPr/>
+        <w:t>“</w:t>
+      </w:r>
+      <w:r>
+        <w:rPr/>
+        <w:t>What is that?” Haverson asked, although he could already guess.</w:t>
+      </w:r>
+    </w:p>
+    <w:p>
+      <w:pPr>
+        <w:pStyle w:val="Normal"/>
+        <w:rPr/>
+      </w:pPr>
+      <w:r>
+        <w:rPr/>
+      </w:r>
+    </w:p>
+    <w:p>
+      <w:pPr>
+        <w:pStyle w:val="Normal"/>
+        <w:rPr/>
+      </w:pPr>
+      <w:r>
+        <w:rPr/>
+        <w:t>“</w:t>
+      </w:r>
+      <w:r>
+        <w:rPr/>
+        <w:t>I think it was the cheif's house. I just found the largest building and set fire to it. Worked pretty well.”</w:t>
+      </w:r>
+    </w:p>
+    <w:p>
+      <w:pPr>
+        <w:pStyle w:val="Normal"/>
+        <w:rPr/>
+      </w:pPr>
+      <w:r>
+        <w:rPr/>
+      </w:r>
+    </w:p>
+    <w:p>
+      <w:pPr>
+        <w:pStyle w:val="Normal"/>
+        <w:rPr/>
+      </w:pPr>
+      <w:r>
+        <w:rPr/>
+        <w:t xml:space="preserve">The group sprung quietly over the no mans land to the forest. </w:t>
+      </w:r>
+    </w:p>
+    <w:p>
+      <w:pPr>
+        <w:pStyle w:val="Normal"/>
+        <w:rPr/>
+      </w:pPr>
+      <w:r>
+        <w:rPr/>
+      </w:r>
+    </w:p>
+    <w:p>
+      <w:pPr>
+        <w:pStyle w:val="Normal"/>
+        <w:rPr/>
+      </w:pPr>
+      <w:r>
+        <w:rPr/>
+        <w:t>“</w:t>
+      </w:r>
+      <w:r>
+        <w:rPr/>
+        <w:t>Aster” Palo said suddenly once they got to the safety of the forest.  “I want to thank you”</w:t>
+      </w:r>
+    </w:p>
+    <w:p>
+      <w:pPr>
+        <w:pStyle w:val="Normal"/>
+        <w:rPr/>
+      </w:pPr>
+      <w:r>
+        <w:rPr/>
+      </w:r>
+    </w:p>
+    <w:p>
+      <w:pPr>
+        <w:pStyle w:val="Normal"/>
+        <w:rPr/>
+      </w:pPr>
+      <w:r>
+        <w:rPr/>
+        <w:t>“</w:t>
+      </w:r>
+      <w:r>
+        <w:rPr/>
+        <w:t>Its no problem. You would have done the same.”</w:t>
+      </w:r>
+    </w:p>
+    <w:p>
+      <w:pPr>
+        <w:pStyle w:val="Normal"/>
+        <w:rPr/>
+      </w:pPr>
+      <w:r>
+        <w:rPr/>
+      </w:r>
+    </w:p>
+    <w:p>
+      <w:pPr>
+        <w:pStyle w:val="Normal"/>
+        <w:rPr/>
+      </w:pPr>
+      <w:r>
+        <w:rPr/>
+        <w:t>“</w:t>
+      </w:r>
+      <w:r>
+        <w:rPr/>
+        <w:t>...But theres something I need to tell you. ” Palo added.</w:t>
+      </w:r>
+    </w:p>
+    <w:p>
+      <w:pPr>
+        <w:pStyle w:val="Normal"/>
+        <w:rPr/>
+      </w:pPr>
+      <w:r>
+        <w:rPr/>
+      </w:r>
+    </w:p>
+    <w:p>
+      <w:pPr>
+        <w:pStyle w:val="Normal"/>
+        <w:rPr/>
+      </w:pPr>
+      <w:r>
+        <w:rPr/>
+        <w:t xml:space="preserve">Aster turned, her blond hair swept aside by an impatient hand. Her browformed a slight crease. </w:t>
+      </w:r>
+    </w:p>
+    <w:p>
+      <w:pPr>
+        <w:pStyle w:val="Normal"/>
+        <w:rPr/>
+      </w:pPr>
+      <w:r>
+        <w:rPr/>
+      </w:r>
+    </w:p>
+    <w:p>
+      <w:pPr>
+        <w:pStyle w:val="Normal"/>
+        <w:rPr/>
+      </w:pPr>
+      <w:r>
+        <w:rPr/>
+        <w:t>“</w:t>
+      </w:r>
+      <w:r>
+        <w:rPr/>
+        <w:t>That wasn't the cheif's hut. That was the food storehouse.”</w:t>
+      </w:r>
+    </w:p>
+    <w:p>
+      <w:pPr>
+        <w:pStyle w:val="Normal"/>
+        <w:rPr/>
+      </w:pPr>
+      <w:r>
+        <w:rPr/>
+      </w:r>
+    </w:p>
+    <w:p>
+      <w:pPr>
+        <w:pStyle w:val="Normal"/>
+        <w:rPr/>
+      </w:pPr>
+      <w:r>
+        <w:rPr/>
+        <w:t>Aster looked like she had been punched.</w:t>
+      </w:r>
+    </w:p>
+    <w:p>
+      <w:pPr>
+        <w:pStyle w:val="Normal"/>
+        <w:rPr/>
+      </w:pPr>
+      <w:r>
+        <w:rPr/>
+      </w:r>
+    </w:p>
+    <w:p>
+      <w:pPr>
+        <w:pStyle w:val="Normal"/>
+        <w:rPr/>
+      </w:pPr>
+      <w:r>
+        <w:rPr/>
+        <w:t>“</w:t>
+      </w:r>
+      <w:r>
+        <w:rPr/>
+        <w:t>There's no way you could have known. Perhaps its for the better in some way. Hamarko has them all brainwashed with his lies.”</w:t>
+      </w:r>
+    </w:p>
+    <w:p>
+      <w:pPr>
+        <w:pStyle w:val="Normal"/>
+        <w:rPr/>
+      </w:pPr>
+      <w:r>
+        <w:rPr/>
+      </w:r>
+    </w:p>
+    <w:p>
+      <w:pPr>
+        <w:pStyle w:val="Normal"/>
+        <w:rPr/>
+      </w:pPr>
+      <w:r>
+        <w:rPr/>
+        <w:t>That didn't seem to help much. Aster remained quiet for the rest of the day.</w:t>
       </w:r>
     </w:p>
     <w:sectPr>

</xml_diff>

<commit_message>
More hearts and pockets. Finished first spiral.
</commit_message>
<xml_diff>
--- a/Stories/Outbox/Heavy Hearts and Pockets/Hearts and Pockets.docx
+++ b/Stories/Outbox/Heavy Hearts and Pockets/Hearts and Pockets.docx
@@ -8425,11 +8425,7 @@
       </w:r>
       <w:r>
         <w:rPr/>
-        <w:t>But now for what to do with you. I have consulted with the spirits of the earth and they have reminded me of a story which I will now relate to you.</w:t>
-      </w:r>
-      <w:r>
-        <w:rPr/>
-        <w:t>”</w:t>
+        <w:t>But now for what to do with you. I have consulted with the spirits of the earth and they have reminded me of a story which I will now relate to you.”</w:t>
       </w:r>
     </w:p>
     <w:p>
@@ -8552,21 +8548,7 @@
           <w:i/>
           <w:iCs/>
         </w:rPr>
-        <w:t>Disgusted of eons of argument, the earth father took things into his own hands. He took the Ur mold of men and breathed life into it, making Ur-man of his own power. Thus the first f</w:t>
-      </w:r>
-      <w:r>
-        <w:rPr>
-          <w:i/>
-          <w:iCs/>
-        </w:rPr>
-        <w:t>ee</w:t>
-      </w:r>
-      <w:r>
-        <w:rPr>
-          <w:i/>
-          <w:iCs/>
-        </w:rPr>
-        <w:t>t on the virgin soil were ours, for the Ur-man became us, the [4]</w:t>
+        <w:t>Disgusted of eons of argument, the earth father took things into his own hands. He took the Ur mold of men and breathed life into it, making Ur-man of his own power. Thus the first feet on the virgin soil were ours, for the Ur-man became us, the [4]</w:t>
       </w:r>
     </w:p>
     <w:p>
@@ -8641,7 +8623,10 @@
         </w:rPr>
       </w:pPr>
       <w:r>
-        <w:rPr/>
+        <w:rPr>
+          <w:i/>
+          <w:iCs/>
+        </w:rPr>
       </w:r>
     </w:p>
     <w:p>
@@ -9032,19 +9017,7 @@
       </w:r>
       <w:r>
         <w:rPr/>
-        <w:t xml:space="preserve">Palo, </w:t>
-      </w:r>
-      <w:r>
-        <w:rPr/>
-        <w:t>No!</w:t>
-      </w:r>
-      <w:r>
-        <w:rPr/>
-        <w:t xml:space="preserve">” </w:t>
-      </w:r>
-      <w:r>
-        <w:rPr/>
-        <w:t>Remi screamed, before the natives beat him quiet.</w:t>
+        <w:t>Palo, No!” Remi screamed, before the natives beat him quiet.</w:t>
       </w:r>
     </w:p>
     <w:p>
@@ -9102,6 +9075,1121 @@
       <w:r>
         <w:rPr/>
         <w:t>Remi started screaming.</w:t>
+      </w:r>
+    </w:p>
+    <w:p>
+      <w:pPr>
+        <w:pStyle w:val="Normal"/>
+        <w:pBdr>
+          <w:bottom w:val="single" w:sz="2" w:space="2" w:color="000001"/>
+        </w:pBdr>
+        <w:rPr/>
+      </w:pPr>
+      <w:r>
+        <w:rPr/>
+      </w:r>
+    </w:p>
+    <w:p>
+      <w:pPr>
+        <w:pStyle w:val="Normal"/>
+        <w:rPr/>
+      </w:pPr>
+      <w:r>
+        <w:rPr/>
+      </w:r>
+    </w:p>
+    <w:p>
+      <w:pPr>
+        <w:pStyle w:val="Normal"/>
+        <w:rPr/>
+      </w:pPr>
+      <w:r>
+        <w:rPr/>
+        <w:t>Aster heard Remi's cries as she let the guard fall to the ground. Sprinting up to the closest hut, she nervously peered around the corner. A massive number of [4] were swarming the prisoners, dragging them all back to their pit.</w:t>
+      </w:r>
+    </w:p>
+    <w:p>
+      <w:pPr>
+        <w:pStyle w:val="Normal"/>
+        <w:rPr/>
+      </w:pPr>
+      <w:r>
+        <w:rPr/>
+      </w:r>
+    </w:p>
+    <w:p>
+      <w:pPr>
+        <w:pStyle w:val="Normal"/>
+        <w:rPr/>
+      </w:pPr>
+      <w:r>
+        <w:rPr/>
+        <w:t>Aster noted the location, but realized she would have to come back later after the sun settled.</w:t>
+      </w:r>
+    </w:p>
+    <w:p>
+      <w:pPr>
+        <w:pStyle w:val="Normal"/>
+        <w:rPr/>
+      </w:pPr>
+      <w:r>
+        <w:rPr/>
+      </w:r>
+    </w:p>
+    <w:p>
+      <w:pPr>
+        <w:pStyle w:val="Normal"/>
+        <w:rPr/>
+      </w:pPr>
+      <w:r>
+        <w:rPr/>
+        <w:t xml:space="preserve">They were dumped unceremonously back into their pit. </w:t>
+      </w:r>
+    </w:p>
+    <w:p>
+      <w:pPr>
+        <w:pStyle w:val="Normal"/>
+        <w:rPr/>
+      </w:pPr>
+      <w:r>
+        <w:rPr/>
+      </w:r>
+    </w:p>
+    <w:p>
+      <w:pPr>
+        <w:pStyle w:val="Normal"/>
+        <w:rPr/>
+      </w:pPr>
+      <w:r>
+        <w:rPr/>
+        <w:t>“</w:t>
+      </w:r>
+      <w:r>
+        <w:rPr/>
+        <w:t>Remi, get off him. You don't know what you're doing.” Haverson said gruffly, nealing before Palo's body. He checked the pulse. “I think he might have water in with longues.” He started pushing on Palo's chest.</w:t>
+      </w:r>
+    </w:p>
+    <w:p>
+      <w:pPr>
+        <w:pStyle w:val="Normal"/>
+        <w:rPr/>
+      </w:pPr>
+      <w:r>
+        <w:rPr/>
+      </w:r>
+    </w:p>
+    <w:p>
+      <w:pPr>
+        <w:pStyle w:val="Normal"/>
+        <w:rPr/>
+      </w:pPr>
+      <w:r>
+        <w:rPr/>
+        <w:t xml:space="preserve">Tzuras stepped forward, rubbing his head. </w:t>
+      </w:r>
+    </w:p>
+    <w:p>
+      <w:pPr>
+        <w:pStyle w:val="Normal"/>
+        <w:rPr/>
+      </w:pPr>
+      <w:r>
+        <w:rPr/>
+      </w:r>
+    </w:p>
+    <w:p>
+      <w:pPr>
+        <w:pStyle w:val="Normal"/>
+        <w:rPr/>
+      </w:pPr>
+      <w:r>
+        <w:rPr/>
+        <w:t>“</w:t>
+      </w:r>
+      <w:r>
+        <w:rPr/>
+        <w:t>I think I may of some use here.” He leaned close and listen to Palo's chest.</w:t>
+      </w:r>
+    </w:p>
+    <w:p>
+      <w:pPr>
+        <w:pStyle w:val="Normal"/>
+        <w:rPr/>
+      </w:pPr>
+      <w:r>
+        <w:rPr/>
+      </w:r>
+    </w:p>
+    <w:p>
+      <w:pPr>
+        <w:pStyle w:val="Normal"/>
+        <w:rPr/>
+      </w:pPr>
+      <w:r>
+        <w:rPr/>
+        <w:t xml:space="preserve">With a swift motion, he smashed his palm down. </w:t>
+      </w:r>
+    </w:p>
+    <w:p>
+      <w:pPr>
+        <w:pStyle w:val="Normal"/>
+        <w:rPr/>
+      </w:pPr>
+      <w:r>
+        <w:rPr/>
+      </w:r>
+    </w:p>
+    <w:p>
+      <w:pPr>
+        <w:pStyle w:val="Normal"/>
+        <w:rPr/>
+      </w:pPr>
+      <w:r>
+        <w:rPr/>
+        <w:t xml:space="preserve">Palo sprang up caughing. Tzuras slapped him a few times on the back. </w:t>
+      </w:r>
+    </w:p>
+    <w:p>
+      <w:pPr>
+        <w:pStyle w:val="Normal"/>
+        <w:rPr/>
+      </w:pPr>
+      <w:r>
+        <w:rPr/>
+      </w:r>
+    </w:p>
+    <w:p>
+      <w:pPr>
+        <w:pStyle w:val="Normal"/>
+        <w:rPr/>
+      </w:pPr>
+      <w:r>
+        <w:rPr/>
+        <w:t xml:space="preserve">Haverson raised an eyebrow. </w:t>
+      </w:r>
+    </w:p>
+    <w:p>
+      <w:pPr>
+        <w:pStyle w:val="Normal"/>
+        <w:rPr/>
+      </w:pPr>
+      <w:r>
+        <w:rPr/>
+      </w:r>
+    </w:p>
+    <w:p>
+      <w:pPr>
+        <w:pStyle w:val="Normal"/>
+        <w:rPr/>
+      </w:pPr>
+      <w:r>
+        <w:rPr/>
+        <w:t>“</w:t>
+      </w:r>
+      <w:r>
+        <w:rPr/>
+        <w:t>Did you just punch him? That shouldn't have helped.”</w:t>
+      </w:r>
+    </w:p>
+    <w:p>
+      <w:pPr>
+        <w:pStyle w:val="Normal"/>
+        <w:rPr/>
+      </w:pPr>
+      <w:r>
+        <w:rPr/>
+      </w:r>
+    </w:p>
+    <w:p>
+      <w:pPr>
+        <w:pStyle w:val="Normal"/>
+        <w:rPr/>
+      </w:pPr>
+      <w:r>
+        <w:rPr/>
+        <w:t>“</w:t>
+      </w:r>
+      <w:r>
+        <w:rPr/>
+        <w:t>Its a trick I learned. There is a small bit of magic involved.” Tzuras admitted.</w:t>
+      </w:r>
+    </w:p>
+    <w:p>
+      <w:pPr>
+        <w:pStyle w:val="Normal"/>
+        <w:rPr/>
+      </w:pPr>
+      <w:r>
+        <w:rPr/>
+      </w:r>
+    </w:p>
+    <w:p>
+      <w:pPr>
+        <w:pStyle w:val="Normal"/>
+        <w:rPr/>
+      </w:pPr>
+      <w:r>
+        <w:rPr/>
+        <w:t>“</w:t>
+      </w:r>
+      <w:r>
+        <w:rPr/>
+        <w:t xml:space="preserve">Are you ok?” Remi asked Palo. The other young man drew a few haggered breaths. </w:t>
+      </w:r>
+    </w:p>
+    <w:p>
+      <w:pPr>
+        <w:pStyle w:val="Normal"/>
+        <w:rPr/>
+      </w:pPr>
+      <w:r>
+        <w:rPr/>
+      </w:r>
+    </w:p>
+    <w:p>
+      <w:pPr>
+        <w:pStyle w:val="Normal"/>
+        <w:rPr/>
+      </w:pPr>
+      <w:r>
+        <w:rPr/>
+        <w:t>“</w:t>
+      </w:r>
+      <w:r>
+        <w:rPr/>
+        <w:t xml:space="preserve">I think so,” he replied. </w:t>
+      </w:r>
+    </w:p>
+    <w:p>
+      <w:pPr>
+        <w:pStyle w:val="Normal"/>
+        <w:rPr/>
+      </w:pPr>
+      <w:r>
+        <w:rPr/>
+      </w:r>
+    </w:p>
+    <w:p>
+      <w:pPr>
+        <w:pStyle w:val="Normal"/>
+        <w:rPr/>
+      </w:pPr>
+      <w:r>
+        <w:rPr/>
+        <w:t xml:space="preserve">Remi embraced him. “I thought they had drowned you!” He said. </w:t>
+      </w:r>
+    </w:p>
+    <w:p>
+      <w:pPr>
+        <w:pStyle w:val="Normal"/>
+        <w:rPr/>
+      </w:pPr>
+      <w:r>
+        <w:rPr/>
+      </w:r>
+    </w:p>
+    <w:p>
+      <w:pPr>
+        <w:pStyle w:val="Normal"/>
+        <w:rPr/>
+      </w:pPr>
+      <w:r>
+        <w:rPr/>
+        <w:t>“</w:t>
+      </w:r>
+      <w:r>
+        <w:rPr/>
+        <w:t xml:space="preserve">They kind of did.” Palo pointed out. “I'm just glad the pool wasn't burning. </w:t>
+      </w:r>
+    </w:p>
+    <w:p>
+      <w:pPr>
+        <w:pStyle w:val="Normal"/>
+        <w:rPr/>
+      </w:pPr>
+      <w:r>
+        <w:rPr/>
+      </w:r>
+    </w:p>
+    <w:p>
+      <w:pPr>
+        <w:pStyle w:val="Normal"/>
+        <w:rPr/>
+      </w:pPr>
+      <w:r>
+        <w:rPr/>
+      </w:r>
+    </w:p>
+    <w:p>
+      <w:pPr>
+        <w:pStyle w:val="Normal"/>
+        <w:rPr/>
+      </w:pPr>
+      <w:r>
+        <w:rPr/>
+        <w:t>“</w:t>
+      </w:r>
+      <w:r>
+        <w:rPr/>
+        <w:t>I think its time we got out of here. Tzuras, do you mind burning down the door?” Haverson asked.</w:t>
+      </w:r>
+    </w:p>
+    <w:p>
+      <w:pPr>
+        <w:pStyle w:val="Normal"/>
+        <w:rPr/>
+      </w:pPr>
+      <w:r>
+        <w:rPr/>
+      </w:r>
+    </w:p>
+    <w:p>
+      <w:pPr>
+        <w:pStyle w:val="Normal"/>
+        <w:rPr/>
+      </w:pPr>
+      <w:r>
+        <w:rPr/>
+        <w:t>“</w:t>
+      </w:r>
+      <w:r>
+        <w:rPr/>
+        <w:t>I would love to, but I'm not sure I'm up for it. I 've used all my spells. Mabye I could set a small fire...”</w:t>
+      </w:r>
+    </w:p>
+    <w:p>
+      <w:pPr>
+        <w:pStyle w:val="Normal"/>
+        <w:rPr/>
+      </w:pPr>
+      <w:r>
+        <w:rPr/>
+      </w:r>
+    </w:p>
+    <w:p>
+      <w:pPr>
+        <w:pStyle w:val="Normal"/>
+        <w:rPr/>
+      </w:pPr>
+      <w:r>
+        <w:rPr/>
+        <w:t>“</w:t>
+      </w:r>
+      <w:r>
+        <w:rPr/>
+        <w:t xml:space="preserve">Forget it. We need you for the escape I suppose. So its up to us,” he said to Remi, pointing to the door. </w:t>
+      </w:r>
+    </w:p>
+    <w:p>
+      <w:pPr>
+        <w:pStyle w:val="Normal"/>
+        <w:rPr/>
+      </w:pPr>
+      <w:r>
+        <w:rPr/>
+        <w:t>“</w:t>
+      </w:r>
+      <w:r>
+        <w:rPr/>
+        <w:t>I don't suppose that can take much punishment”</w:t>
+      </w:r>
+    </w:p>
+    <w:p>
+      <w:pPr>
+        <w:pStyle w:val="Normal"/>
+        <w:rPr/>
+      </w:pPr>
+      <w:r>
+        <w:rPr/>
+      </w:r>
+    </w:p>
+    <w:p>
+      <w:pPr>
+        <w:pStyle w:val="Normal"/>
+        <w:rPr/>
+      </w:pPr>
+      <w:r>
+        <w:rPr/>
+        <w:t xml:space="preserve">Several hours later, the door had proved them wrong. </w:t>
+      </w:r>
+    </w:p>
+    <w:p>
+      <w:pPr>
+        <w:pStyle w:val="Normal"/>
+        <w:rPr/>
+      </w:pPr>
+      <w:r>
+        <w:rPr/>
+      </w:r>
+    </w:p>
+    <w:p>
+      <w:pPr>
+        <w:pStyle w:val="Normal"/>
+        <w:rPr/>
+      </w:pPr>
+      <w:r>
+        <w:rPr/>
+        <w:t>“</w:t>
+      </w:r>
+      <w:r>
+        <w:rPr/>
+        <w:t>This is litterally impossible” Remi said breathlessly, after attempting one more half hearted kick. He winced and grabbed his side.</w:t>
+      </w:r>
+    </w:p>
+    <w:p>
+      <w:pPr>
+        <w:pStyle w:val="Normal"/>
+        <w:rPr/>
+      </w:pPr>
+      <w:r>
+        <w:rPr/>
+      </w:r>
+    </w:p>
+    <w:p>
+      <w:pPr>
+        <w:pStyle w:val="Normal"/>
+        <w:rPr/>
+      </w:pPr>
+      <w:r>
+        <w:rPr/>
+        <w:t xml:space="preserve">Tzuras strode forward and ran his hands over the door. </w:t>
+      </w:r>
+    </w:p>
+    <w:p>
+      <w:pPr>
+        <w:pStyle w:val="Normal"/>
+        <w:rPr/>
+      </w:pPr>
+      <w:r>
+        <w:rPr/>
+      </w:r>
+    </w:p>
+    <w:p>
+      <w:pPr>
+        <w:pStyle w:val="Normal"/>
+        <w:rPr/>
+      </w:pPr>
+      <w:r>
+        <w:rPr/>
+        <w:t>“</w:t>
+      </w:r>
+      <w:r>
+        <w:rPr/>
+        <w:t>Its subtle, but I think they used som sort of pervasive stone type spell on it. Nothing I know.”</w:t>
+      </w:r>
+    </w:p>
+    <w:p>
+      <w:pPr>
+        <w:pStyle w:val="Normal"/>
+        <w:rPr/>
+      </w:pPr>
+      <w:r>
+        <w:rPr/>
+      </w:r>
+    </w:p>
+    <w:p>
+      <w:pPr>
+        <w:pStyle w:val="Normal"/>
+        <w:rPr/>
+      </w:pPr>
+      <w:r>
+        <w:rPr/>
+        <w:t>“</w:t>
+      </w:r>
+      <w:r>
+        <w:rPr/>
+        <w:t>Perhaps it might be easier to get the pit side next to it” Palo suggested, slunching against the wall.</w:t>
+      </w:r>
+    </w:p>
+    <w:p>
+      <w:pPr>
+        <w:pStyle w:val="Normal"/>
+        <w:rPr/>
+      </w:pPr>
+      <w:r>
+        <w:rPr/>
+      </w:r>
+    </w:p>
+    <w:p>
+      <w:pPr>
+        <w:pStyle w:val="Normal"/>
+        <w:rPr/>
+      </w:pPr>
+      <w:r>
+        <w:rPr/>
+        <w:t>Haverson didn't look overjoyed, but started scratching at it with a small stone he found on the floor. After seeing how little progress he had made, Remi and Tzuras tried as well.</w:t>
+      </w:r>
+    </w:p>
+    <w:p>
+      <w:pPr>
+        <w:pStyle w:val="Normal"/>
+        <w:pBdr>
+          <w:bottom w:val="single" w:sz="2" w:space="2" w:color="000001"/>
+        </w:pBdr>
+        <w:rPr/>
+      </w:pPr>
+      <w:r>
+        <w:rPr/>
+      </w:r>
+    </w:p>
+    <w:p>
+      <w:pPr>
+        <w:pStyle w:val="Normal"/>
+        <w:rPr/>
+      </w:pPr>
+      <w:r>
+        <w:rPr/>
+      </w:r>
+    </w:p>
+    <w:p>
+      <w:pPr>
+        <w:pStyle w:val="Normal"/>
+        <w:rPr/>
+      </w:pPr>
+      <w:r>
+        <w:rPr/>
+      </w:r>
+    </w:p>
+    <w:p>
+      <w:pPr>
+        <w:pStyle w:val="Normal"/>
+        <w:rPr/>
+      </w:pPr>
+      <w:r>
+        <w:rPr/>
+        <w:t>“</w:t>
+      </w:r>
+      <w:r>
+        <w:rPr/>
+        <w:t xml:space="preserve">Is anyone awake in there?” Aster hissed through the door. </w:t>
+      </w:r>
+    </w:p>
+    <w:p>
+      <w:pPr>
+        <w:pStyle w:val="Normal"/>
+        <w:rPr/>
+      </w:pPr>
+      <w:r>
+        <w:rPr/>
+      </w:r>
+    </w:p>
+    <w:p>
+      <w:pPr>
+        <w:pStyle w:val="Normal"/>
+        <w:rPr/>
+      </w:pPr>
+      <w:r>
+        <w:rPr/>
+        <w:t xml:space="preserve">Haverson awoke with a start. </w:t>
+      </w:r>
+    </w:p>
+    <w:p>
+      <w:pPr>
+        <w:pStyle w:val="Normal"/>
+        <w:rPr/>
+      </w:pPr>
+      <w:r>
+        <w:rPr/>
+      </w:r>
+    </w:p>
+    <w:p>
+      <w:pPr>
+        <w:pStyle w:val="Normal"/>
+        <w:rPr/>
+      </w:pPr>
+      <w:r>
+        <w:rPr/>
+        <w:t>“</w:t>
+      </w:r>
+      <w:r>
+        <w:rPr/>
+        <w:t xml:space="preserve">Aster!” He cried overjoyed. </w:t>
+      </w:r>
+    </w:p>
+    <w:p>
+      <w:pPr>
+        <w:pStyle w:val="Normal"/>
+        <w:rPr/>
+      </w:pPr>
+      <w:r>
+        <w:rPr/>
+      </w:r>
+    </w:p>
+    <w:p>
+      <w:pPr>
+        <w:pStyle w:val="Normal"/>
+        <w:rPr/>
+      </w:pPr>
+      <w:r>
+        <w:rPr/>
+        <w:t>“</w:t>
+      </w:r>
+      <w:r>
+        <w:rPr/>
+        <w:t>Shh” She hissed. “There are still some guards about. We have maybe two minutes. We need to move now!”</w:t>
+      </w:r>
+    </w:p>
+    <w:p>
+      <w:pPr>
+        <w:pStyle w:val="Normal"/>
+        <w:rPr/>
+      </w:pPr>
+      <w:r>
+        <w:rPr/>
+      </w:r>
+    </w:p>
+    <w:p>
+      <w:pPr>
+        <w:pStyle w:val="Normal"/>
+        <w:rPr/>
+      </w:pPr>
+      <w:r>
+        <w:rPr/>
+        <w:t>Haverson woke the rest of the group.</w:t>
+      </w:r>
+    </w:p>
+    <w:p>
+      <w:pPr>
+        <w:pStyle w:val="Normal"/>
+        <w:rPr/>
+      </w:pPr>
+      <w:r>
+        <w:rPr/>
+      </w:r>
+    </w:p>
+    <w:p>
+      <w:pPr>
+        <w:pStyle w:val="Normal"/>
+        <w:rPr/>
+      </w:pPr>
+      <w:r>
+        <w:rPr/>
+        <w:t>“</w:t>
+      </w:r>
+      <w:r>
+        <w:rPr/>
+        <w:t>Aster, you made it!” Remi said. Aster shushed him as well.</w:t>
+      </w:r>
+    </w:p>
+    <w:p>
+      <w:pPr>
+        <w:pStyle w:val="Normal"/>
+        <w:rPr/>
+      </w:pPr>
+      <w:r>
+        <w:rPr/>
+      </w:r>
+    </w:p>
+    <w:p>
+      <w:pPr>
+        <w:pStyle w:val="Normal"/>
+        <w:rPr/>
+      </w:pPr>
+      <w:r>
+        <w:rPr/>
+        <w:t>“</w:t>
+      </w:r>
+      <w:r>
+        <w:rPr/>
+        <w:t>I have your weapons. They were just around in a pile. Nor the best system.” Aster said.</w:t>
+      </w:r>
+    </w:p>
+    <w:p>
+      <w:pPr>
+        <w:pStyle w:val="Normal"/>
+        <w:rPr/>
+      </w:pPr>
+      <w:r>
+        <w:rPr/>
+      </w:r>
+    </w:p>
+    <w:p>
+      <w:pPr>
+        <w:pStyle w:val="Normal"/>
+        <w:rPr/>
+      </w:pPr>
+      <w:r>
+        <w:rPr/>
+        <w:t>“</w:t>
+      </w:r>
+      <w:r>
+        <w:rPr/>
+        <w:t>Well this is all well and good, bt how are you going to get us out?” Haverson asked.</w:t>
+      </w:r>
+    </w:p>
+    <w:p>
+      <w:pPr>
+        <w:pStyle w:val="Normal"/>
+        <w:rPr/>
+      </w:pPr>
+      <w:r>
+        <w:rPr/>
+      </w:r>
+    </w:p>
+    <w:p>
+      <w:pPr>
+        <w:pStyle w:val="Normal"/>
+        <w:rPr/>
+      </w:pPr>
+      <w:r>
+        <w:rPr/>
+        <w:t xml:space="preserve">A rope appeared though the skylight. </w:t>
+      </w:r>
+    </w:p>
+    <w:p>
+      <w:pPr>
+        <w:pStyle w:val="Normal"/>
+        <w:rPr/>
+      </w:pPr>
+      <w:r>
+        <w:rPr/>
+      </w:r>
+    </w:p>
+    <w:p>
+      <w:pPr>
+        <w:pStyle w:val="Normal"/>
+        <w:rPr/>
+      </w:pPr>
+      <w:r>
+        <w:rPr/>
+        <w:t>“</w:t>
+      </w:r>
+      <w:r>
+        <w:rPr/>
+        <w:t xml:space="preserve">Hurry you fools!” She urged. </w:t>
+      </w:r>
+    </w:p>
+    <w:p>
+      <w:pPr>
+        <w:pStyle w:val="Normal"/>
+        <w:rPr/>
+      </w:pPr>
+      <w:r>
+        <w:rPr/>
+      </w:r>
+    </w:p>
+    <w:p>
+      <w:pPr>
+        <w:pStyle w:val="Normal"/>
+        <w:rPr/>
+      </w:pPr>
+      <w:r>
+        <w:rPr/>
+        <w:t>They did not need more urging.</w:t>
+      </w:r>
+    </w:p>
+    <w:p>
+      <w:pPr>
+        <w:pStyle w:val="Normal"/>
+        <w:pBdr>
+          <w:bottom w:val="single" w:sz="2" w:space="2" w:color="000001"/>
+        </w:pBdr>
+        <w:rPr/>
+      </w:pPr>
+      <w:r>
+        <w:rPr/>
+      </w:r>
+    </w:p>
+    <w:p>
+      <w:pPr>
+        <w:pStyle w:val="Normal"/>
+        <w:rPr/>
+      </w:pPr>
+      <w:r>
+        <w:rPr/>
+      </w:r>
+    </w:p>
+    <w:p>
+      <w:pPr>
+        <w:pStyle w:val="Normal"/>
+        <w:rPr/>
+      </w:pPr>
+      <w:r>
+        <w:rPr/>
+        <w:t>The party edged out of the camp passing two unconscious natives.</w:t>
+      </w:r>
+    </w:p>
+    <w:p>
+      <w:pPr>
+        <w:pStyle w:val="Normal"/>
+        <w:rPr/>
+      </w:pPr>
+      <w:r>
+        <w:rPr/>
+      </w:r>
+    </w:p>
+    <w:p>
+      <w:pPr>
+        <w:pStyle w:val="Normal"/>
+        <w:rPr/>
+      </w:pPr>
+      <w:r>
+        <w:rPr/>
+        <w:t>“</w:t>
+      </w:r>
+      <w:r>
+        <w:rPr/>
+        <w:t>How did you get so far into the camp?” Haverson asked.</w:t>
+      </w:r>
+    </w:p>
+    <w:p>
+      <w:pPr>
+        <w:pStyle w:val="Normal"/>
+        <w:rPr/>
+      </w:pPr>
+      <w:r>
+        <w:rPr/>
+      </w:r>
+    </w:p>
+    <w:p>
+      <w:pPr>
+        <w:pStyle w:val="Normal"/>
+        <w:rPr/>
+      </w:pPr>
+      <w:r>
+        <w:rPr/>
+        <w:t>“</w:t>
+      </w:r>
+      <w:r>
+        <w:rPr/>
+        <w:t>Well, I had help from a distraction.” Aster pointed towards a flickering at the end of the camp.</w:t>
+      </w:r>
+    </w:p>
+    <w:p>
+      <w:pPr>
+        <w:pStyle w:val="Normal"/>
+        <w:rPr/>
+      </w:pPr>
+      <w:r>
+        <w:rPr/>
+      </w:r>
+    </w:p>
+    <w:p>
+      <w:pPr>
+        <w:pStyle w:val="Normal"/>
+        <w:rPr/>
+      </w:pPr>
+      <w:r>
+        <w:rPr/>
+        <w:t>“</w:t>
+      </w:r>
+      <w:r>
+        <w:rPr/>
+        <w:t>What is that?” Haverson asked, although he could already guess.</w:t>
+      </w:r>
+    </w:p>
+    <w:p>
+      <w:pPr>
+        <w:pStyle w:val="Normal"/>
+        <w:rPr/>
+      </w:pPr>
+      <w:r>
+        <w:rPr/>
+      </w:r>
+    </w:p>
+    <w:p>
+      <w:pPr>
+        <w:pStyle w:val="Normal"/>
+        <w:rPr/>
+      </w:pPr>
+      <w:r>
+        <w:rPr/>
+        <w:t>“</w:t>
+      </w:r>
+      <w:r>
+        <w:rPr/>
+        <w:t>I think it was the cheif's house. I just found the largest building and set fire to it. Worked pretty well.”</w:t>
+      </w:r>
+    </w:p>
+    <w:p>
+      <w:pPr>
+        <w:pStyle w:val="Normal"/>
+        <w:rPr/>
+      </w:pPr>
+      <w:r>
+        <w:rPr/>
+      </w:r>
+    </w:p>
+    <w:p>
+      <w:pPr>
+        <w:pStyle w:val="Normal"/>
+        <w:rPr/>
+      </w:pPr>
+      <w:r>
+        <w:rPr/>
+        <w:t xml:space="preserve">The group sprung quietly over the no mans land to the forest. </w:t>
+      </w:r>
+    </w:p>
+    <w:p>
+      <w:pPr>
+        <w:pStyle w:val="Normal"/>
+        <w:rPr/>
+      </w:pPr>
+      <w:r>
+        <w:rPr/>
+      </w:r>
+    </w:p>
+    <w:p>
+      <w:pPr>
+        <w:pStyle w:val="Normal"/>
+        <w:rPr/>
+      </w:pPr>
+      <w:r>
+        <w:rPr/>
+        <w:t>“</w:t>
+      </w:r>
+      <w:r>
+        <w:rPr/>
+        <w:t>Aster” Palo said suddenly once they got to the safety of the forest.  “I want to thank you”</w:t>
+      </w:r>
+    </w:p>
+    <w:p>
+      <w:pPr>
+        <w:pStyle w:val="Normal"/>
+        <w:rPr/>
+      </w:pPr>
+      <w:r>
+        <w:rPr/>
+      </w:r>
+    </w:p>
+    <w:p>
+      <w:pPr>
+        <w:pStyle w:val="Normal"/>
+        <w:rPr/>
+      </w:pPr>
+      <w:r>
+        <w:rPr/>
+        <w:t>“</w:t>
+      </w:r>
+      <w:r>
+        <w:rPr/>
+        <w:t>Its no problem. You would have done the same.”</w:t>
+      </w:r>
+    </w:p>
+    <w:p>
+      <w:pPr>
+        <w:pStyle w:val="Normal"/>
+        <w:rPr/>
+      </w:pPr>
+      <w:r>
+        <w:rPr/>
+      </w:r>
+    </w:p>
+    <w:p>
+      <w:pPr>
+        <w:pStyle w:val="Normal"/>
+        <w:rPr/>
+      </w:pPr>
+      <w:r>
+        <w:rPr/>
+        <w:t>“</w:t>
+      </w:r>
+      <w:r>
+        <w:rPr/>
+        <w:t>...But theres something I need to tell you. ” Palo added.</w:t>
+      </w:r>
+    </w:p>
+    <w:p>
+      <w:pPr>
+        <w:pStyle w:val="Normal"/>
+        <w:rPr/>
+      </w:pPr>
+      <w:r>
+        <w:rPr/>
+      </w:r>
+    </w:p>
+    <w:p>
+      <w:pPr>
+        <w:pStyle w:val="Normal"/>
+        <w:rPr/>
+      </w:pPr>
+      <w:r>
+        <w:rPr/>
+        <w:t xml:space="preserve">Aster turned, her blond hair swept aside by an impatient hand. Her browformed a slight crease. </w:t>
+      </w:r>
+    </w:p>
+    <w:p>
+      <w:pPr>
+        <w:pStyle w:val="Normal"/>
+        <w:rPr/>
+      </w:pPr>
+      <w:r>
+        <w:rPr/>
+      </w:r>
+    </w:p>
+    <w:p>
+      <w:pPr>
+        <w:pStyle w:val="Normal"/>
+        <w:rPr/>
+      </w:pPr>
+      <w:r>
+        <w:rPr/>
+        <w:t>“</w:t>
+      </w:r>
+      <w:r>
+        <w:rPr/>
+        <w:t>That wasn't the cheif's hut. That was the food storehouse.”</w:t>
+      </w:r>
+    </w:p>
+    <w:p>
+      <w:pPr>
+        <w:pStyle w:val="Normal"/>
+        <w:rPr/>
+      </w:pPr>
+      <w:r>
+        <w:rPr/>
+      </w:r>
+    </w:p>
+    <w:p>
+      <w:pPr>
+        <w:pStyle w:val="Normal"/>
+        <w:rPr/>
+      </w:pPr>
+      <w:r>
+        <w:rPr/>
+        <w:t>Aster looked like she had been punched.</w:t>
+      </w:r>
+    </w:p>
+    <w:p>
+      <w:pPr>
+        <w:pStyle w:val="Normal"/>
+        <w:rPr/>
+      </w:pPr>
+      <w:r>
+        <w:rPr/>
+      </w:r>
+    </w:p>
+    <w:p>
+      <w:pPr>
+        <w:pStyle w:val="Normal"/>
+        <w:rPr/>
+      </w:pPr>
+      <w:r>
+        <w:rPr/>
+        <w:t>“</w:t>
+      </w:r>
+      <w:r>
+        <w:rPr/>
+        <w:t>There's no way you could have known. Perhaps its for the better in some way. Hamarko has them all brainwashed with his lies.”</w:t>
+      </w:r>
+    </w:p>
+    <w:p>
+      <w:pPr>
+        <w:pStyle w:val="Normal"/>
+        <w:rPr/>
+      </w:pPr>
+      <w:r>
+        <w:rPr/>
+      </w:r>
+    </w:p>
+    <w:p>
+      <w:pPr>
+        <w:pStyle w:val="Normal"/>
+        <w:rPr/>
+      </w:pPr>
+      <w:r>
+        <w:rPr/>
+        <w:t>That didn't seem to help much. Aster remained quiet for the rest of the day.</w:t>
       </w:r>
     </w:p>
     <w:p>
@@ -9132,519 +10220,302 @@
       </w:pPr>
       <w:r>
         <w:rPr/>
-        <w:t>Aster heard Remi's cries as she let the guard fall to the ground. Sprinting up to the closest hut, she nervously peered around the corner. A massive number of [4] were swarming the prisoners, dragging them all back to their pit.</w:t>
-      </w:r>
-    </w:p>
-    <w:p>
-      <w:pPr>
-        <w:pStyle w:val="Normal"/>
-        <w:rPr/>
-      </w:pPr>
-      <w:r>
-        <w:rPr/>
-      </w:r>
-    </w:p>
-    <w:p>
-      <w:pPr>
-        <w:pStyle w:val="Normal"/>
-        <w:rPr/>
-      </w:pPr>
-      <w:r>
-        <w:rPr/>
-        <w:t>Aster noted the location, but realized she would have to come back later after the sun settled.</w:t>
-      </w:r>
-    </w:p>
-    <w:p>
-      <w:pPr>
-        <w:pStyle w:val="Normal"/>
-        <w:rPr/>
-      </w:pPr>
-      <w:r>
-        <w:rPr/>
-      </w:r>
-    </w:p>
-    <w:p>
-      <w:pPr>
-        <w:pStyle w:val="Normal"/>
-        <w:rPr/>
-      </w:pPr>
-      <w:r>
-        <w:rPr/>
-        <w:t xml:space="preserve">They were dumped unceremonously back into their pit. </w:t>
-      </w:r>
-    </w:p>
-    <w:p>
-      <w:pPr>
-        <w:pStyle w:val="Normal"/>
-        <w:rPr/>
-      </w:pPr>
-      <w:r>
-        <w:rPr/>
-      </w:r>
-    </w:p>
-    <w:p>
-      <w:pPr>
-        <w:pStyle w:val="Normal"/>
-        <w:rPr/>
-      </w:pPr>
-      <w:r>
-        <w:rPr/>
-        <w:t>“</w:t>
-      </w:r>
-      <w:r>
-        <w:rPr/>
-        <w:t>Remi, get off him. You don't know what you're doing.” Haverson said gruffly, nealing before Palo's body. He checked the pulse. “I think he might have water in with longues.” He started pushing on Palo's chest.</w:t>
-      </w:r>
-    </w:p>
-    <w:p>
-      <w:pPr>
-        <w:pStyle w:val="Normal"/>
-        <w:rPr/>
-      </w:pPr>
-      <w:r>
-        <w:rPr/>
-      </w:r>
-    </w:p>
-    <w:p>
-      <w:pPr>
-        <w:pStyle w:val="Normal"/>
-        <w:rPr/>
-      </w:pPr>
-      <w:r>
-        <w:rPr/>
-        <w:t xml:space="preserve">Tzuras stepped forward, rubbing his head. </w:t>
-      </w:r>
-    </w:p>
-    <w:p>
-      <w:pPr>
-        <w:pStyle w:val="Normal"/>
-        <w:rPr/>
-      </w:pPr>
-      <w:r>
-        <w:rPr/>
-      </w:r>
-    </w:p>
-    <w:p>
-      <w:pPr>
-        <w:pStyle w:val="Normal"/>
-        <w:rPr/>
-      </w:pPr>
-      <w:r>
-        <w:rPr/>
-        <w:t>“</w:t>
-      </w:r>
-      <w:r>
-        <w:rPr/>
-        <w:t>I think I may of some use here.” He leaned close and listen to Palo's chest.</w:t>
-      </w:r>
-    </w:p>
-    <w:p>
-      <w:pPr>
-        <w:pStyle w:val="Normal"/>
-        <w:rPr/>
-      </w:pPr>
-      <w:r>
-        <w:rPr/>
-      </w:r>
-    </w:p>
-    <w:p>
-      <w:pPr>
-        <w:pStyle w:val="Normal"/>
-        <w:rPr/>
-      </w:pPr>
-      <w:r>
-        <w:rPr/>
-        <w:t xml:space="preserve">With a swift motion, he smashed his palm down. </w:t>
-      </w:r>
-    </w:p>
-    <w:p>
-      <w:pPr>
-        <w:pStyle w:val="Normal"/>
-        <w:rPr/>
-      </w:pPr>
-      <w:r>
-        <w:rPr/>
-      </w:r>
-    </w:p>
-    <w:p>
-      <w:pPr>
-        <w:pStyle w:val="Normal"/>
-        <w:rPr/>
-      </w:pPr>
-      <w:r>
-        <w:rPr/>
-        <w:t xml:space="preserve">Palo sprang up caughing. Tzuras slapped him a few times on the back. </w:t>
-      </w:r>
-    </w:p>
-    <w:p>
-      <w:pPr>
-        <w:pStyle w:val="Normal"/>
-        <w:rPr/>
-      </w:pPr>
-      <w:r>
-        <w:rPr/>
-      </w:r>
-    </w:p>
-    <w:p>
-      <w:pPr>
-        <w:pStyle w:val="Normal"/>
-        <w:rPr/>
-      </w:pPr>
-      <w:r>
-        <w:rPr/>
-        <w:t xml:space="preserve">Haverson raised an eyebrow. </w:t>
-      </w:r>
-    </w:p>
-    <w:p>
-      <w:pPr>
-        <w:pStyle w:val="Normal"/>
-        <w:rPr/>
-      </w:pPr>
-      <w:r>
-        <w:rPr/>
-      </w:r>
-    </w:p>
-    <w:p>
-      <w:pPr>
-        <w:pStyle w:val="Normal"/>
-        <w:rPr/>
-      </w:pPr>
-      <w:r>
-        <w:rPr/>
-        <w:t>“</w:t>
-      </w:r>
-      <w:r>
-        <w:rPr/>
-        <w:t>Did you just punch him? That shouldn't have helped.”</w:t>
-      </w:r>
-    </w:p>
-    <w:p>
-      <w:pPr>
-        <w:pStyle w:val="Normal"/>
-        <w:rPr/>
-      </w:pPr>
-      <w:r>
-        <w:rPr/>
-      </w:r>
-    </w:p>
-    <w:p>
-      <w:pPr>
-        <w:pStyle w:val="Normal"/>
-        <w:rPr/>
-      </w:pPr>
-      <w:r>
-        <w:rPr/>
-        <w:t>“</w:t>
-      </w:r>
-      <w:r>
-        <w:rPr/>
-        <w:t>Its a trick I learned. There is a small bit of magic involved.” Tzuras admitted.</w:t>
-      </w:r>
-    </w:p>
-    <w:p>
-      <w:pPr>
-        <w:pStyle w:val="Normal"/>
-        <w:rPr/>
-      </w:pPr>
-      <w:r>
-        <w:rPr/>
-      </w:r>
-    </w:p>
-    <w:p>
-      <w:pPr>
-        <w:pStyle w:val="Normal"/>
-        <w:rPr/>
-      </w:pPr>
-      <w:r>
-        <w:rPr/>
-        <w:t>“</w:t>
-      </w:r>
-      <w:r>
-        <w:rPr/>
-        <w:t xml:space="preserve">Are you ok?” Remi asked Palo. The other young man drew a few haggered breaths. </w:t>
-      </w:r>
-    </w:p>
-    <w:p>
-      <w:pPr>
-        <w:pStyle w:val="Normal"/>
-        <w:rPr/>
-      </w:pPr>
-      <w:r>
-        <w:rPr/>
-      </w:r>
-    </w:p>
-    <w:p>
-      <w:pPr>
-        <w:pStyle w:val="Normal"/>
-        <w:rPr/>
-      </w:pPr>
-      <w:r>
-        <w:rPr/>
-        <w:t>“</w:t>
-      </w:r>
-      <w:r>
-        <w:rPr/>
-        <w:t xml:space="preserve">I think so,” he replied. </w:t>
-      </w:r>
-    </w:p>
-    <w:p>
-      <w:pPr>
-        <w:pStyle w:val="Normal"/>
-        <w:rPr/>
-      </w:pPr>
-      <w:r>
-        <w:rPr/>
-      </w:r>
-    </w:p>
-    <w:p>
-      <w:pPr>
-        <w:pStyle w:val="Normal"/>
-        <w:rPr/>
-      </w:pPr>
-      <w:r>
-        <w:rPr/>
-        <w:t xml:space="preserve">Remi embraced him. “I thought they had drowned you!” He said. </w:t>
-      </w:r>
-    </w:p>
-    <w:p>
-      <w:pPr>
-        <w:pStyle w:val="Normal"/>
-        <w:rPr/>
-      </w:pPr>
-      <w:r>
-        <w:rPr/>
-      </w:r>
-    </w:p>
-    <w:p>
-      <w:pPr>
-        <w:pStyle w:val="Normal"/>
-        <w:rPr/>
-      </w:pPr>
-      <w:r>
-        <w:rPr/>
-        <w:t>“</w:t>
-      </w:r>
-      <w:r>
-        <w:rPr/>
-        <w:t xml:space="preserve">They kind of did.” Palo pointed out. “I'm just glad the pool wasn't burning. </w:t>
-      </w:r>
-    </w:p>
-    <w:p>
-      <w:pPr>
-        <w:pStyle w:val="Normal"/>
-        <w:rPr/>
-      </w:pPr>
-      <w:r>
-        <w:rPr/>
-      </w:r>
-    </w:p>
-    <w:p>
-      <w:pPr>
-        <w:pStyle w:val="Normal"/>
-        <w:rPr/>
-      </w:pPr>
-      <w:r>
-        <w:rPr/>
-      </w:r>
-    </w:p>
-    <w:p>
-      <w:pPr>
-        <w:pStyle w:val="Normal"/>
-        <w:rPr/>
-      </w:pPr>
-      <w:r>
-        <w:rPr/>
-        <w:t>“</w:t>
-      </w:r>
-      <w:r>
-        <w:rPr/>
-        <w:t>I think its time we got out of here. Tzuras, do you mind burning down the door?” Haverson asked.</w:t>
-      </w:r>
-    </w:p>
-    <w:p>
-      <w:pPr>
-        <w:pStyle w:val="Normal"/>
-        <w:rPr/>
-      </w:pPr>
-      <w:r>
-        <w:rPr/>
-      </w:r>
-    </w:p>
-    <w:p>
-      <w:pPr>
-        <w:pStyle w:val="Normal"/>
-        <w:rPr/>
-      </w:pPr>
-      <w:r>
-        <w:rPr/>
-        <w:t>“</w:t>
-      </w:r>
-      <w:r>
-        <w:rPr/>
-        <w:t>I would love to, but I'm not sure I'm up for it. I 've used all my spells. Mabye I could set a small fire...”</w:t>
-      </w:r>
-    </w:p>
-    <w:p>
-      <w:pPr>
-        <w:pStyle w:val="Normal"/>
-        <w:rPr/>
-      </w:pPr>
-      <w:r>
-        <w:rPr/>
-      </w:r>
-    </w:p>
-    <w:p>
-      <w:pPr>
-        <w:pStyle w:val="Normal"/>
-        <w:rPr/>
-      </w:pPr>
-      <w:r>
-        <w:rPr/>
-        <w:t>“</w:t>
-      </w:r>
-      <w:r>
-        <w:rPr/>
-        <w:t xml:space="preserve">Forget it. We need you for the escape I suppose. So its up to us,” he said to Remi, pointing to the door. </w:t>
-      </w:r>
-    </w:p>
-    <w:p>
-      <w:pPr>
-        <w:pStyle w:val="Normal"/>
-        <w:rPr/>
-      </w:pPr>
-      <w:r>
-        <w:rPr/>
-        <w:t>“</w:t>
-      </w:r>
-      <w:r>
-        <w:rPr/>
-        <w:t>I don't suppose that can take much punishment”</w:t>
-      </w:r>
-    </w:p>
-    <w:p>
-      <w:pPr>
-        <w:pStyle w:val="Normal"/>
-        <w:rPr/>
-      </w:pPr>
-      <w:r>
-        <w:rPr/>
-      </w:r>
-    </w:p>
-    <w:p>
-      <w:pPr>
-        <w:pStyle w:val="Normal"/>
-        <w:rPr/>
-      </w:pPr>
-      <w:r>
-        <w:rPr/>
-        <w:t xml:space="preserve">Several hours later, the door had proved them wrong. </w:t>
-      </w:r>
-    </w:p>
-    <w:p>
-      <w:pPr>
-        <w:pStyle w:val="Normal"/>
-        <w:rPr/>
-      </w:pPr>
-      <w:r>
-        <w:rPr/>
-      </w:r>
-    </w:p>
-    <w:p>
-      <w:pPr>
-        <w:pStyle w:val="Normal"/>
-        <w:rPr/>
-      </w:pPr>
-      <w:r>
-        <w:rPr/>
-        <w:t>“</w:t>
-      </w:r>
-      <w:r>
-        <w:rPr/>
-        <w:t>This is litterally impossible” Remi said breathlessly, after attempting one more half hearted kick. He winced and grabbed his side.</w:t>
-      </w:r>
-    </w:p>
-    <w:p>
-      <w:pPr>
-        <w:pStyle w:val="Normal"/>
-        <w:rPr/>
-      </w:pPr>
-      <w:r>
-        <w:rPr/>
-      </w:r>
-    </w:p>
-    <w:p>
-      <w:pPr>
-        <w:pStyle w:val="Normal"/>
-        <w:rPr/>
-      </w:pPr>
-      <w:r>
-        <w:rPr/>
-        <w:t xml:space="preserve">Tzuras strode forward and ran his hands over the door. </w:t>
-      </w:r>
-    </w:p>
-    <w:p>
-      <w:pPr>
-        <w:pStyle w:val="Normal"/>
-        <w:rPr/>
-      </w:pPr>
-      <w:r>
-        <w:rPr/>
-      </w:r>
-    </w:p>
-    <w:p>
-      <w:pPr>
-        <w:pStyle w:val="Normal"/>
-        <w:rPr/>
-      </w:pPr>
-      <w:r>
-        <w:rPr/>
-        <w:t>“</w:t>
-      </w:r>
-      <w:r>
-        <w:rPr/>
-        <w:t>Its subtle, but I think they used som sort of pervasive stone type spell on it. Nothing I know.”</w:t>
-      </w:r>
-    </w:p>
-    <w:p>
-      <w:pPr>
-        <w:pStyle w:val="Normal"/>
-        <w:rPr/>
-      </w:pPr>
-      <w:r>
-        <w:rPr/>
-      </w:r>
-    </w:p>
-    <w:p>
-      <w:pPr>
-        <w:pStyle w:val="Normal"/>
-        <w:rPr/>
-      </w:pPr>
-      <w:r>
-        <w:rPr/>
-        <w:t>“</w:t>
-      </w:r>
-      <w:r>
-        <w:rPr/>
-        <w:t>Perhaps it might be easier to get the pit side next to it” Palo suggested, slunching against the wall.</w:t>
-      </w:r>
-    </w:p>
-    <w:p>
-      <w:pPr>
-        <w:pStyle w:val="Normal"/>
-        <w:rPr/>
-      </w:pPr>
-      <w:r>
-        <w:rPr/>
-      </w:r>
-    </w:p>
-    <w:p>
-      <w:pPr>
-        <w:pStyle w:val="Normal"/>
-        <w:rPr/>
-      </w:pPr>
-      <w:r>
-        <w:rPr/>
-        <w:t>Haverson didn't look overjoyed, but started scratching at it with a small stone he found on the floor. After seeing how little progress he had made, Remi and Tzuras tried as well.</w:t>
+      </w:r>
+    </w:p>
+    <w:p>
+      <w:pPr>
+        <w:pStyle w:val="Normal"/>
+        <w:rPr/>
+      </w:pPr>
+      <w:r>
+        <w:rPr/>
+        <w:t xml:space="preserve">The group managed ok, even with Palo recovering from the ritual, Remi occasionally having to take a break, masssaging his side or Tzuras complaining about his head. </w:t>
+      </w:r>
+    </w:p>
+    <w:p>
+      <w:pPr>
+        <w:pStyle w:val="Normal"/>
+        <w:rPr/>
+      </w:pPr>
+      <w:r>
+        <w:rPr/>
+      </w:r>
+    </w:p>
+    <w:p>
+      <w:pPr>
+        <w:pStyle w:val="Normal"/>
+        <w:rPr/>
+      </w:pPr>
+      <w:r>
+        <w:rPr/>
+        <w:t>Haverson had the idea of continuing clockwise around the mountain. Although it would be longer, it was forrested the entire way and the [4] wouldn't expect them to take the long way.</w:t>
+      </w:r>
+    </w:p>
+    <w:p>
+      <w:pPr>
+        <w:pStyle w:val="Normal"/>
+        <w:rPr/>
+      </w:pPr>
+      <w:r>
+        <w:rPr/>
+      </w:r>
+    </w:p>
+    <w:p>
+      <w:pPr>
+        <w:pStyle w:val="Normal"/>
+        <w:rPr/>
+      </w:pPr>
+      <w:r>
+        <w:rPr/>
+        <w:t>In addition, regardless of what had occurred, the survey needed to be completed unless they wanted all their efforts to be in vain.</w:t>
+      </w:r>
+    </w:p>
+    <w:p>
+      <w:pPr>
+        <w:pStyle w:val="Normal"/>
+        <w:rPr/>
+      </w:pPr>
+      <w:r>
+        <w:rPr/>
+      </w:r>
+    </w:p>
+    <w:p>
+      <w:pPr>
+        <w:pStyle w:val="Normal"/>
+        <w:rPr/>
+      </w:pPr>
+      <w:r>
+        <w:rPr/>
+        <w:t>They camped ina another ravine. The weather had been accomidating. That was good, since otherwise the whole area would have been awash, if the erosion in the gully was any indication.</w:t>
+      </w:r>
+    </w:p>
+    <w:p>
+      <w:pPr>
+        <w:pStyle w:val="Normal"/>
+        <w:rPr/>
+      </w:pPr>
+      <w:r>
+        <w:rPr/>
+      </w:r>
+    </w:p>
+    <w:p>
+      <w:pPr>
+        <w:pStyle w:val="Normal"/>
+        <w:rPr/>
+      </w:pPr>
+      <w:r>
+        <w:rPr/>
+        <w:t xml:space="preserve">Tzuras was happy to have his bag back and so was the party, especially considering that it had all the food in it. </w:t>
+      </w:r>
+    </w:p>
+    <w:p>
+      <w:pPr>
+        <w:pStyle w:val="Normal"/>
+        <w:rPr/>
+      </w:pPr>
+      <w:r>
+        <w:rPr/>
+      </w:r>
+    </w:p>
+    <w:p>
+      <w:pPr>
+        <w:pStyle w:val="Normal"/>
+        <w:rPr/>
+      </w:pPr>
+      <w:r>
+        <w:rPr/>
+        <w:t xml:space="preserve">They sat down to a lovely meal of stale bread and salted meat. </w:t>
+      </w:r>
+    </w:p>
+    <w:p>
+      <w:pPr>
+        <w:pStyle w:val="Normal"/>
+        <w:rPr/>
+      </w:pPr>
+      <w:r>
+        <w:rPr/>
+      </w:r>
+    </w:p>
+    <w:p>
+      <w:pPr>
+        <w:pStyle w:val="Normal"/>
+        <w:rPr/>
+      </w:pPr>
+      <w:r>
+        <w:rPr/>
+        <w:t>“</w:t>
+      </w:r>
+      <w:r>
+        <w:rPr/>
+        <w:t>Gods this tastes horrid” Palo said, holding a strip of meat arms length away.</w:t>
+      </w:r>
+    </w:p>
+    <w:p>
+      <w:pPr>
+        <w:pStyle w:val="Normal"/>
+        <w:rPr/>
+      </w:pPr>
+      <w:r>
+        <w:rPr/>
+      </w:r>
+    </w:p>
+    <w:p>
+      <w:pPr>
+        <w:pStyle w:val="Normal"/>
+        <w:rPr/>
+      </w:pPr>
+      <w:r>
+        <w:rPr/>
+        <w:t>“</w:t>
+      </w:r>
+      <w:r>
+        <w:rPr/>
+        <w:t>Ha, whats wrong? Don't you like salted pork?” Remi said, snatching the strip from Palo's hand and devouring it. “Tastes fine to me!”</w:t>
+      </w:r>
+    </w:p>
+    <w:p>
+      <w:pPr>
+        <w:pStyle w:val="Normal"/>
+        <w:rPr/>
+      </w:pPr>
+      <w:r>
+        <w:rPr/>
+      </w:r>
+    </w:p>
+    <w:p>
+      <w:pPr>
+        <w:pStyle w:val="Normal"/>
+        <w:rPr/>
+      </w:pPr>
+      <w:r>
+        <w:rPr/>
+        <w:t>Over to the side, Haverson and Aster were talking quietly.</w:t>
+      </w:r>
+    </w:p>
+    <w:p>
+      <w:pPr>
+        <w:pStyle w:val="Normal"/>
+        <w:rPr/>
+      </w:pPr>
+      <w:r>
+        <w:rPr/>
+      </w:r>
+    </w:p>
+    <w:p>
+      <w:pPr>
+        <w:pStyle w:val="Normal"/>
+        <w:rPr/>
+      </w:pPr>
+      <w:r>
+        <w:rPr/>
+        <w:t>“</w:t>
+      </w:r>
+      <w:r>
+        <w:rPr/>
+        <w:t>Did you make it ok?” Haverson asked.</w:t>
+      </w:r>
+    </w:p>
+    <w:p>
+      <w:pPr>
+        <w:pStyle w:val="Normal"/>
+        <w:rPr/>
+      </w:pPr>
+      <w:r>
+        <w:rPr/>
+      </w:r>
+    </w:p>
+    <w:p>
+      <w:pPr>
+        <w:pStyle w:val="Normal"/>
+        <w:rPr/>
+      </w:pPr>
+      <w:r>
+        <w:rPr/>
+        <w:t>Aster took a moment to respond, putting down the buicuit into her lap.</w:t>
+      </w:r>
+    </w:p>
+    <w:p>
+      <w:pPr>
+        <w:pStyle w:val="Normal"/>
+        <w:rPr/>
+      </w:pPr>
+      <w:r>
+        <w:rPr/>
+      </w:r>
+    </w:p>
+    <w:p>
+      <w:pPr>
+        <w:pStyle w:val="Normal"/>
+        <w:rPr/>
+      </w:pPr>
+      <w:r>
+        <w:rPr/>
+        <w:t>“</w:t>
+      </w:r>
+      <w:r>
+        <w:rPr/>
+        <w:t>Yes… and no… Enton, I… killed a lot of people today. I think I'm just starting to realize that.”</w:t>
+      </w:r>
+    </w:p>
+    <w:p>
+      <w:pPr>
+        <w:pStyle w:val="Normal"/>
+        <w:rPr/>
+      </w:pPr>
+      <w:r>
+        <w:rPr/>
+      </w:r>
+    </w:p>
+    <w:p>
+      <w:pPr>
+        <w:pStyle w:val="Normal"/>
+        <w:rPr/>
+      </w:pPr>
+      <w:r>
+        <w:rPr/>
+        <w:t>Haverson's face darkened. “I'm sorry I put you in that position. If I had known...”</w:t>
+      </w:r>
+    </w:p>
+    <w:p>
+      <w:pPr>
+        <w:pStyle w:val="Normal"/>
+        <w:rPr/>
+      </w:pPr>
+      <w:r>
+        <w:rPr/>
+      </w:r>
+    </w:p>
+    <w:p>
+      <w:pPr>
+        <w:pStyle w:val="Normal"/>
+        <w:rPr/>
+      </w:pPr>
+      <w:r>
+        <w:rPr/>
+        <w:t>“</w:t>
+      </w:r>
+      <w:r>
+        <w:rPr/>
+        <w:t>No, don't apologize” Aster said, shaking her head, “this wasn't you forcing my hand. Everything was clear, everything was nessesary. But I supose that doesn't make it feel any better, does it?”</w:t>
+      </w:r>
+    </w:p>
+    <w:p>
+      <w:pPr>
+        <w:pStyle w:val="Normal"/>
+        <w:rPr/>
+      </w:pPr>
+      <w:r>
+        <w:rPr/>
+      </w:r>
+    </w:p>
+    <w:p>
+      <w:pPr>
+        <w:pStyle w:val="Normal"/>
+        <w:rPr/>
+      </w:pPr>
+      <w:r>
+        <w:rPr/>
+        <w:t>Haverson's mind wandered to his own first days as an adventurer. “No, it doesn't” he admitted.</w:t>
       </w:r>
     </w:p>
     <w:p>
@@ -9675,560 +10546,103 @@
       </w:pPr>
       <w:r>
         <w:rPr/>
-      </w:r>
-    </w:p>
-    <w:p>
-      <w:pPr>
-        <w:pStyle w:val="Normal"/>
-        <w:rPr/>
-      </w:pPr>
-      <w:r>
-        <w:rPr/>
-        <w:t>“</w:t>
-      </w:r>
-      <w:r>
-        <w:rPr/>
-        <w:t xml:space="preserve">Is anyone awake in there?” Aster hissed through the door. </w:t>
-      </w:r>
-    </w:p>
-    <w:p>
-      <w:pPr>
-        <w:pStyle w:val="Normal"/>
-        <w:rPr/>
-      </w:pPr>
-      <w:r>
-        <w:rPr/>
-      </w:r>
-    </w:p>
-    <w:p>
-      <w:pPr>
-        <w:pStyle w:val="Normal"/>
-        <w:rPr/>
-      </w:pPr>
-      <w:r>
-        <w:rPr/>
-        <w:t xml:space="preserve">Haverson awoke with a start. </w:t>
-      </w:r>
-    </w:p>
-    <w:p>
-      <w:pPr>
-        <w:pStyle w:val="Normal"/>
-        <w:rPr/>
-      </w:pPr>
-      <w:r>
-        <w:rPr/>
-      </w:r>
-    </w:p>
-    <w:p>
-      <w:pPr>
-        <w:pStyle w:val="Normal"/>
-        <w:rPr/>
-      </w:pPr>
-      <w:r>
-        <w:rPr/>
-        <w:t>“</w:t>
-      </w:r>
-      <w:r>
-        <w:rPr/>
-        <w:t xml:space="preserve">Aster!” </w:t>
-      </w:r>
-      <w:r>
-        <w:rPr/>
-        <w:t xml:space="preserve">He cried overjoyed. </w:t>
-      </w:r>
-    </w:p>
-    <w:p>
-      <w:pPr>
-        <w:pStyle w:val="Normal"/>
-        <w:rPr/>
-      </w:pPr>
-      <w:r>
-        <w:rPr/>
-      </w:r>
-    </w:p>
-    <w:p>
-      <w:pPr>
-        <w:pStyle w:val="Normal"/>
-        <w:rPr/>
-      </w:pPr>
-      <w:r>
-        <w:rPr/>
-        <w:t>“</w:t>
-      </w:r>
-      <w:r>
-        <w:rPr/>
-        <w:t>Shh</w:t>
-      </w:r>
-      <w:r>
-        <w:rPr/>
-        <w:t xml:space="preserve">” </w:t>
-      </w:r>
-      <w:r>
-        <w:rPr/>
-        <w:t>She hissed. “There are still some guards about. We have maybe two minutes. We need to move now!”</w:t>
-      </w:r>
-    </w:p>
-    <w:p>
-      <w:pPr>
-        <w:pStyle w:val="Normal"/>
-        <w:rPr/>
-      </w:pPr>
-      <w:r>
-        <w:rPr/>
-      </w:r>
-    </w:p>
-    <w:p>
-      <w:pPr>
-        <w:pStyle w:val="Normal"/>
-        <w:rPr/>
-      </w:pPr>
-      <w:r>
-        <w:rPr/>
-        <w:t>Haverson woke the rest of the group.</w:t>
-      </w:r>
-    </w:p>
-    <w:p>
-      <w:pPr>
-        <w:pStyle w:val="Normal"/>
-        <w:rPr/>
-      </w:pPr>
-      <w:r>
-        <w:rPr/>
-      </w:r>
-    </w:p>
-    <w:p>
-      <w:pPr>
-        <w:pStyle w:val="Normal"/>
-        <w:rPr/>
-      </w:pPr>
-      <w:r>
-        <w:rPr/>
-        <w:t>“</w:t>
-      </w:r>
-      <w:r>
-        <w:rPr/>
-        <w:t>Aster, you made it!” Remi said. Aster shushed him as well.</w:t>
-      </w:r>
-    </w:p>
-    <w:p>
-      <w:pPr>
-        <w:pStyle w:val="Normal"/>
-        <w:rPr/>
-      </w:pPr>
-      <w:r>
-        <w:rPr/>
-      </w:r>
-    </w:p>
-    <w:p>
-      <w:pPr>
-        <w:pStyle w:val="Normal"/>
-        <w:rPr/>
-      </w:pPr>
-      <w:r>
-        <w:rPr/>
-        <w:t>“</w:t>
-      </w:r>
-      <w:r>
-        <w:rPr/>
-        <w:t>I have your weapons. They were just around in a pile. Nor the best system.” Aster said.</w:t>
-      </w:r>
-    </w:p>
-    <w:p>
-      <w:pPr>
-        <w:pStyle w:val="Normal"/>
-        <w:rPr/>
-      </w:pPr>
-      <w:r>
-        <w:rPr/>
-      </w:r>
-    </w:p>
-    <w:p>
-      <w:pPr>
-        <w:pStyle w:val="Normal"/>
-        <w:rPr/>
-      </w:pPr>
-      <w:r>
-        <w:rPr/>
-        <w:t>“</w:t>
-      </w:r>
-      <w:r>
-        <w:rPr/>
-        <w:t>Well this is all well and good, bt how are you going to get us out?” Haverson asked.</w:t>
-      </w:r>
-    </w:p>
-    <w:p>
-      <w:pPr>
-        <w:pStyle w:val="Normal"/>
-        <w:rPr/>
-      </w:pPr>
-      <w:r>
-        <w:rPr/>
-      </w:r>
-    </w:p>
-    <w:p>
-      <w:pPr>
-        <w:pStyle w:val="Normal"/>
-        <w:rPr/>
-      </w:pPr>
-      <w:r>
-        <w:rPr/>
-        <w:t xml:space="preserve">A rope appeared though the skylight. </w:t>
-      </w:r>
-    </w:p>
-    <w:p>
-      <w:pPr>
-        <w:pStyle w:val="Normal"/>
-        <w:rPr/>
-      </w:pPr>
-      <w:r>
-        <w:rPr/>
-      </w:r>
-    </w:p>
-    <w:p>
-      <w:pPr>
-        <w:pStyle w:val="Normal"/>
-        <w:rPr/>
-      </w:pPr>
-      <w:r>
-        <w:rPr/>
-        <w:t>“</w:t>
-      </w:r>
-      <w:r>
-        <w:rPr/>
-        <w:t xml:space="preserve">Hurry you fools!” She urged. </w:t>
-      </w:r>
-    </w:p>
-    <w:p>
-      <w:pPr>
-        <w:pStyle w:val="Normal"/>
-        <w:rPr/>
-      </w:pPr>
-      <w:r>
-        <w:rPr/>
-      </w:r>
-    </w:p>
-    <w:p>
-      <w:pPr>
-        <w:pStyle w:val="Normal"/>
-        <w:rPr/>
-      </w:pPr>
-      <w:r>
-        <w:rPr/>
-        <w:t>They did not need more urging.</w:t>
-      </w:r>
-    </w:p>
-    <w:p>
-      <w:pPr>
-        <w:pStyle w:val="Normal"/>
-        <w:pBdr>
-          <w:bottom w:val="single" w:sz="2" w:space="2" w:color="000000"/>
-        </w:pBdr>
-        <w:rPr/>
-      </w:pPr>
-      <w:r>
-        <w:rPr/>
-      </w:r>
-    </w:p>
-    <w:p>
-      <w:pPr>
-        <w:pStyle w:val="Normal"/>
-        <w:rPr/>
-      </w:pPr>
-      <w:r>
-        <w:rPr/>
-      </w:r>
-    </w:p>
-    <w:p>
-      <w:pPr>
-        <w:pStyle w:val="Normal"/>
-        <w:rPr/>
-      </w:pPr>
-      <w:r>
-        <w:rPr/>
-        <w:t>The party edged out of the camp passing two unconscious natives.</w:t>
-      </w:r>
-    </w:p>
-    <w:p>
-      <w:pPr>
-        <w:pStyle w:val="Normal"/>
-        <w:rPr/>
-      </w:pPr>
-      <w:r>
-        <w:rPr/>
-      </w:r>
-    </w:p>
-    <w:p>
-      <w:pPr>
-        <w:pStyle w:val="Normal"/>
-        <w:rPr/>
-      </w:pPr>
-      <w:r>
-        <w:rPr/>
-        <w:t>“</w:t>
-      </w:r>
-      <w:r>
-        <w:rPr/>
-        <w:t>How did you get so far into the camp?” Haverson asked.</w:t>
-      </w:r>
-    </w:p>
-    <w:p>
-      <w:pPr>
-        <w:pStyle w:val="Normal"/>
-        <w:rPr/>
-      </w:pPr>
-      <w:r>
-        <w:rPr/>
-      </w:r>
-    </w:p>
-    <w:p>
-      <w:pPr>
-        <w:pStyle w:val="Normal"/>
-        <w:rPr/>
-      </w:pPr>
-      <w:r>
-        <w:rPr/>
-        <w:t>“</w:t>
-      </w:r>
-      <w:r>
-        <w:rPr/>
-        <w:t>Well, I had help from a distraction.” Aster pointed towards a flickering at the end of the camp.</w:t>
-      </w:r>
-    </w:p>
-    <w:p>
-      <w:pPr>
-        <w:pStyle w:val="Normal"/>
-        <w:rPr/>
-      </w:pPr>
-      <w:r>
-        <w:rPr/>
-      </w:r>
-    </w:p>
-    <w:p>
-      <w:pPr>
-        <w:pStyle w:val="Normal"/>
-        <w:rPr/>
-      </w:pPr>
-      <w:r>
-        <w:rPr/>
-        <w:t>“</w:t>
-      </w:r>
-      <w:r>
-        <w:rPr/>
-        <w:t>What is that?” Haverson asked, although he could already guess.</w:t>
-      </w:r>
-    </w:p>
-    <w:p>
-      <w:pPr>
-        <w:pStyle w:val="Normal"/>
-        <w:rPr/>
-      </w:pPr>
-      <w:r>
-        <w:rPr/>
-      </w:r>
-    </w:p>
-    <w:p>
-      <w:pPr>
-        <w:pStyle w:val="Normal"/>
-        <w:rPr/>
-      </w:pPr>
-      <w:r>
-        <w:rPr/>
-        <w:t>“</w:t>
-      </w:r>
-      <w:r>
-        <w:rPr/>
-        <w:t>I think it was the cheif's house. I just found the largest building and set fire to it. Worked pretty well.”</w:t>
-      </w:r>
-    </w:p>
-    <w:p>
-      <w:pPr>
-        <w:pStyle w:val="Normal"/>
-        <w:rPr/>
-      </w:pPr>
-      <w:r>
-        <w:rPr/>
-      </w:r>
-    </w:p>
-    <w:p>
-      <w:pPr>
-        <w:pStyle w:val="Normal"/>
-        <w:rPr/>
-      </w:pPr>
-      <w:r>
-        <w:rPr/>
-        <w:t xml:space="preserve">The group sprung quietly over the no mans land to the forest. </w:t>
-      </w:r>
-    </w:p>
-    <w:p>
-      <w:pPr>
-        <w:pStyle w:val="Normal"/>
-        <w:rPr/>
-      </w:pPr>
-      <w:r>
-        <w:rPr/>
-      </w:r>
-    </w:p>
-    <w:p>
-      <w:pPr>
-        <w:pStyle w:val="Normal"/>
-        <w:rPr/>
-      </w:pPr>
-      <w:r>
-        <w:rPr/>
-        <w:t>“</w:t>
-      </w:r>
-      <w:r>
-        <w:rPr/>
-        <w:t>Aster” Palo said suddenly once they got to the safety of the forest.  “I want to thank you”</w:t>
-      </w:r>
-    </w:p>
-    <w:p>
-      <w:pPr>
-        <w:pStyle w:val="Normal"/>
-        <w:rPr/>
-      </w:pPr>
-      <w:r>
-        <w:rPr/>
-      </w:r>
-    </w:p>
-    <w:p>
-      <w:pPr>
-        <w:pStyle w:val="Normal"/>
-        <w:rPr/>
-      </w:pPr>
-      <w:r>
-        <w:rPr/>
-        <w:t>“</w:t>
-      </w:r>
-      <w:r>
-        <w:rPr/>
-        <w:t>Its no problem. You would have done the same.”</w:t>
-      </w:r>
-    </w:p>
-    <w:p>
-      <w:pPr>
-        <w:pStyle w:val="Normal"/>
-        <w:rPr/>
-      </w:pPr>
-      <w:r>
-        <w:rPr/>
-      </w:r>
-    </w:p>
-    <w:p>
-      <w:pPr>
-        <w:pStyle w:val="Normal"/>
-        <w:rPr/>
-      </w:pPr>
-      <w:r>
-        <w:rPr/>
-        <w:t>“</w:t>
-      </w:r>
-      <w:r>
-        <w:rPr/>
-        <w:t>...But theres something I need to tell you. ” Palo added.</w:t>
-      </w:r>
-    </w:p>
-    <w:p>
-      <w:pPr>
-        <w:pStyle w:val="Normal"/>
-        <w:rPr/>
-      </w:pPr>
-      <w:r>
-        <w:rPr/>
-      </w:r>
-    </w:p>
-    <w:p>
-      <w:pPr>
-        <w:pStyle w:val="Normal"/>
-        <w:rPr/>
-      </w:pPr>
-      <w:r>
-        <w:rPr/>
-        <w:t xml:space="preserve">Aster turned, her blond hair swept aside by an impatient hand. Her browformed a slight crease. </w:t>
-      </w:r>
-    </w:p>
-    <w:p>
-      <w:pPr>
-        <w:pStyle w:val="Normal"/>
-        <w:rPr/>
-      </w:pPr>
-      <w:r>
-        <w:rPr/>
-      </w:r>
-    </w:p>
-    <w:p>
-      <w:pPr>
-        <w:pStyle w:val="Normal"/>
-        <w:rPr/>
-      </w:pPr>
-      <w:r>
-        <w:rPr/>
-        <w:t>“</w:t>
-      </w:r>
-      <w:r>
-        <w:rPr/>
-        <w:t>That wasn't the cheif's hut. That was the food storehouse.”</w:t>
-      </w:r>
-    </w:p>
-    <w:p>
-      <w:pPr>
-        <w:pStyle w:val="Normal"/>
-        <w:rPr/>
-      </w:pPr>
-      <w:r>
-        <w:rPr/>
-      </w:r>
-    </w:p>
-    <w:p>
-      <w:pPr>
-        <w:pStyle w:val="Normal"/>
-        <w:rPr/>
-      </w:pPr>
-      <w:r>
-        <w:rPr/>
-        <w:t>Aster looked like she had been punched.</w:t>
-      </w:r>
-    </w:p>
-    <w:p>
-      <w:pPr>
-        <w:pStyle w:val="Normal"/>
-        <w:rPr/>
-      </w:pPr>
-      <w:r>
-        <w:rPr/>
-      </w:r>
-    </w:p>
-    <w:p>
-      <w:pPr>
-        <w:pStyle w:val="Normal"/>
-        <w:rPr/>
-      </w:pPr>
-      <w:r>
-        <w:rPr/>
-        <w:t>“</w:t>
-      </w:r>
-      <w:r>
-        <w:rPr/>
-        <w:t>There's no way you could have known. Perhaps its for the better in some way. Hamarko has them all brainwashed with his lies.”</w:t>
-      </w:r>
-    </w:p>
-    <w:p>
-      <w:pPr>
-        <w:pStyle w:val="Normal"/>
-        <w:rPr/>
-      </w:pPr>
-      <w:r>
-        <w:rPr/>
-      </w:r>
-    </w:p>
-    <w:p>
-      <w:pPr>
-        <w:pStyle w:val="Normal"/>
-        <w:rPr/>
-      </w:pPr>
-      <w:r>
-        <w:rPr/>
-        <w:t>That didn't seem to help much. Aster remained quiet for the rest of the day.</w:t>
+        <w:t>“</w:t>
+      </w:r>
+      <w:r>
+        <w:rPr/>
+        <w:t>Lie down, both of you. Remi, that burn is magical is it not?” Tzuras asked, bringing out his bag.</w:t>
+      </w:r>
+    </w:p>
+    <w:p>
+      <w:pPr>
+        <w:pStyle w:val="Normal"/>
+        <w:rPr/>
+      </w:pPr>
+      <w:r>
+        <w:rPr/>
+      </w:r>
+    </w:p>
+    <w:p>
+      <w:pPr>
+        <w:pStyle w:val="Normal"/>
+        <w:rPr/>
+      </w:pPr>
+      <w:r>
+        <w:rPr/>
+        <w:t>“</w:t>
+      </w:r>
+      <w:r>
+        <w:rPr/>
+        <w:t>You saw it yourself,” Remi said. “Sucker got me with some sort of flame spell.”</w:t>
+      </w:r>
+    </w:p>
+    <w:p>
+      <w:pPr>
+        <w:pStyle w:val="Normal"/>
+        <w:rPr/>
+      </w:pPr>
+      <w:r>
+        <w:rPr/>
+      </w:r>
+    </w:p>
+    <w:p>
+      <w:pPr>
+        <w:pStyle w:val="Normal"/>
+        <w:rPr/>
+      </w:pPr>
+      <w:r>
+        <w:rPr/>
+        <w:t>“</w:t>
+      </w:r>
+      <w:r>
+        <w:rPr/>
+        <w:t>Does the affected area feel any different than you might expect?” Tzuras asked, rummaging through the bag.</w:t>
+      </w:r>
+    </w:p>
+    <w:p>
+      <w:pPr>
+        <w:pStyle w:val="Normal"/>
+        <w:rPr/>
+      </w:pPr>
+      <w:r>
+        <w:rPr/>
+      </w:r>
+    </w:p>
+    <w:p>
+      <w:pPr>
+        <w:pStyle w:val="Normal"/>
+        <w:rPr/>
+      </w:pPr>
+      <w:r>
+        <w:rPr/>
+        <w:t>“</w:t>
+      </w:r>
+      <w:r>
+        <w:rPr/>
+        <w:t>Actually, yeah, it almost feels like needles. Not very comfortable.” Remi said, wincing.</w:t>
+      </w:r>
+    </w:p>
+    <w:p>
+      <w:pPr>
+        <w:pStyle w:val="Normal"/>
+        <w:rPr/>
+      </w:pPr>
+      <w:r>
+        <w:rPr/>
+      </w:r>
+    </w:p>
+    <w:p>
+      <w:pPr>
+        <w:pStyle w:val="Normal"/>
+        <w:rPr/>
+      </w:pPr>
+      <w:r>
+        <w:rPr/>
+        <w:t>“</w:t>
+      </w:r>
+      <w:r>
+        <w:rPr/>
+        <w:t xml:space="preserve">Fascinating.” Tzuras said, finally producing a light blue jar. </w:t>
       </w:r>
     </w:p>
     <w:sectPr>

</xml_diff>

<commit_message>
Yet more hearts and pockets.
</commit_message>
<xml_diff>
--- a/Stories/Outbox/Heavy Hearts and Pockets/Hearts and Pockets.docx
+++ b/Stories/Outbox/Heavy Hearts and Pockets/Hearts and Pockets.docx
@@ -11066,7 +11066,7 @@
       <w:pPr>
         <w:pStyle w:val="Normal"/>
         <w:pBdr>
-          <w:bottom w:val="single" w:sz="2" w:space="2" w:color="000000"/>
+          <w:bottom w:val="single" w:sz="2" w:space="2" w:color="000001"/>
         </w:pBdr>
         <w:rPr/>
       </w:pPr>
@@ -11122,15 +11122,7 @@
       </w:r>
       <w:r>
         <w:rPr/>
-        <w:t>Yes we are back. Now does anyone have a spare bed?</w:t>
-      </w:r>
-      <w:r>
-        <w:rPr/>
-        <w:t xml:space="preserve">” </w:t>
-      </w:r>
-      <w:r>
-        <w:rPr/>
-        <w:t>he said, pushing through the throng.</w:t>
+        <w:t>Yes we are back. Now does anyone have a spare bed?” he said, pushing through the throng.</w:t>
       </w:r>
     </w:p>
     <w:p>
@@ -11214,42 +11206,30 @@
       </w:r>
       <w:r>
         <w:rPr/>
-        <w:t xml:space="preserve">A storm is coming.” Haverson </w:t>
-      </w:r>
-      <w:r>
-        <w:rPr/>
-        <w:t>commented</w:t>
-      </w:r>
-      <w:r>
-        <w:rPr/>
-        <w:t xml:space="preserve">, looking northward. </w:t>
-      </w:r>
-    </w:p>
-    <w:p>
-      <w:pPr>
-        <w:pStyle w:val="Normal"/>
-        <w:rPr/>
-      </w:pPr>
-      <w:r>
-        <w:rPr/>
-      </w:r>
-    </w:p>
-    <w:p>
-      <w:pPr>
-        <w:pStyle w:val="Normal"/>
-        <w:rPr/>
-      </w:pPr>
-      <w:r>
-        <w:rPr/>
-        <w:t>“</w:t>
-      </w:r>
-      <w:r>
-        <w:rPr/>
-        <w:t xml:space="preserve">Looks like it might hit tonight or tomorrow.” </w:t>
-      </w:r>
-      <w:r>
-        <w:rPr/>
-        <w:t>He said, still looking out.</w:t>
+        <w:t xml:space="preserve">A storm is coming.” Haverson commented, looking northward. </w:t>
+      </w:r>
+    </w:p>
+    <w:p>
+      <w:pPr>
+        <w:pStyle w:val="Normal"/>
+        <w:rPr/>
+      </w:pPr>
+      <w:r>
+        <w:rPr/>
+      </w:r>
+    </w:p>
+    <w:p>
+      <w:pPr>
+        <w:pStyle w:val="Normal"/>
+        <w:rPr/>
+      </w:pPr>
+      <w:r>
+        <w:rPr/>
+        <w:t>“</w:t>
+      </w:r>
+      <w:r>
+        <w:rPr/>
+        <w:t>Looks like it might hit tonight or tomorrow.” He said, still looking out.</w:t>
       </w:r>
     </w:p>
     <w:p>
@@ -11386,7 +11366,7 @@
       <w:pPr>
         <w:pStyle w:val="Normal"/>
         <w:pBdr>
-          <w:bottom w:val="single" w:sz="2" w:space="2" w:color="000000"/>
+          <w:bottom w:val="single" w:sz="2" w:space="2" w:color="000001"/>
         </w:pBdr>
         <w:rPr/>
       </w:pPr>
@@ -11583,15 +11563,7 @@
       </w:r>
       <w:r>
         <w:rPr/>
-        <w:t>No,</w:t>
-      </w:r>
-      <w:r>
-        <w:rPr/>
-        <w:t xml:space="preserve">” </w:t>
-      </w:r>
-      <w:r>
-        <w:rPr/>
-        <w:t>Haverson replied, “it was the mage. Found him along the way,” he added, anticipating the captain's next question.</w:t>
+        <w:t>No,” Haverson replied, “it was the mage. Found him along the way,” he added, anticipating the captain's next question.</w:t>
       </w:r>
     </w:p>
     <w:p>
@@ -11992,7 +11964,7 @@
       <w:pPr>
         <w:pStyle w:val="Normal"/>
         <w:pBdr>
-          <w:bottom w:val="single" w:sz="2" w:space="2" w:color="000000"/>
+          <w:bottom w:val="single" w:sz="2" w:space="2" w:color="000001"/>
         </w:pBdr>
         <w:rPr/>
       </w:pPr>
@@ -12666,7 +12638,7 @@
       <w:pPr>
         <w:pStyle w:val="Normal"/>
         <w:pBdr>
-          <w:bottom w:val="single" w:sz="2" w:space="2" w:color="000000"/>
+          <w:bottom w:val="single" w:sz="2" w:space="2" w:color="000001"/>
         </w:pBdr>
         <w:rPr/>
       </w:pPr>
@@ -12742,6 +12714,866 @@
       <w:r>
         <w:rPr/>
         <w:t xml:space="preserve">Aster, clearly uncomfortable with the situation, avoided eye contact and watched the front door, listening to the wind steadily worsen. </w:t>
+      </w:r>
+    </w:p>
+    <w:p>
+      <w:pPr>
+        <w:pStyle w:val="Normal"/>
+        <w:rPr/>
+      </w:pPr>
+      <w:r>
+        <w:rPr/>
+      </w:r>
+    </w:p>
+    <w:p>
+      <w:pPr>
+        <w:pStyle w:val="Normal"/>
+        <w:rPr/>
+      </w:pPr>
+      <w:r>
+        <w:rPr/>
+        <w:t>“</w:t>
+      </w:r>
+      <w:r>
+        <w:rPr/>
+        <w:t>Will you pour me one as well?” Haverson said, finally shattering the silence. Without replying, Remi stood and walked to the cabinet and produced another tin mug.</w:t>
+      </w:r>
+    </w:p>
+    <w:p>
+      <w:pPr>
+        <w:pStyle w:val="Normal"/>
+        <w:rPr/>
+      </w:pPr>
+      <w:r>
+        <w:rPr/>
+      </w:r>
+    </w:p>
+    <w:p>
+      <w:pPr>
+        <w:pStyle w:val="Normal"/>
+        <w:rPr/>
+      </w:pPr>
+      <w:r>
+        <w:rPr/>
+        <w:t xml:space="preserve">Aster head the soft but inscent patter of raindrops begin against the door. </w:t>
+      </w:r>
+    </w:p>
+    <w:p>
+      <w:pPr>
+        <w:pStyle w:val="Normal"/>
+        <w:rPr/>
+      </w:pPr>
+      <w:r>
+        <w:rPr/>
+        <w:t>“</w:t>
+      </w:r>
+      <w:r>
+        <w:rPr/>
+        <w:t>Its just… Palo's always been there for me. When I was in trouble. Now its my turn but there's nothing I can do.”</w:t>
+      </w:r>
+    </w:p>
+    <w:p>
+      <w:pPr>
+        <w:pStyle w:val="Normal"/>
+        <w:rPr/>
+      </w:pPr>
+      <w:r>
+        <w:rPr/>
+      </w:r>
+    </w:p>
+    <w:p>
+      <w:pPr>
+        <w:pStyle w:val="Normal"/>
+        <w:rPr/>
+      </w:pPr>
+      <w:r>
+        <w:rPr/>
+        <w:t>“</w:t>
+      </w:r>
+      <w:r>
+        <w:rPr/>
+        <w:t>I understand.” Haverson comiserated.</w:t>
+      </w:r>
+    </w:p>
+    <w:p>
+      <w:pPr>
+        <w:pStyle w:val="Normal"/>
+        <w:rPr/>
+      </w:pPr>
+      <w:r>
+        <w:rPr/>
+      </w:r>
+    </w:p>
+    <w:p>
+      <w:pPr>
+        <w:pStyle w:val="Normal"/>
+        <w:rPr/>
+      </w:pPr>
+      <w:r>
+        <w:rPr/>
+        <w:t>“</w:t>
+      </w:r>
+      <w:r>
+        <w:rPr/>
+        <w:t>Things were pretty good for us growing up. Mother had passed but neight I nor Palo were old enough to remember her much. Father had his lung problems which kept him indoors and later in bed. He used to tell us stories about the forest, the land; things passed down from his father. He would make us study the [4] language until we were fluent.” Remi paused taking a long swig from his cup.</w:t>
+      </w:r>
+    </w:p>
+    <w:p>
+      <w:pPr>
+        <w:pStyle w:val="Normal"/>
+        <w:rPr/>
+      </w:pPr>
+      <w:r>
+        <w:rPr/>
+      </w:r>
+    </w:p>
+    <w:p>
+      <w:pPr>
+        <w:pStyle w:val="Normal"/>
+        <w:rPr/>
+      </w:pPr>
+      <w:r>
+        <w:rPr/>
+        <w:t>“</w:t>
+      </w:r>
+      <w:r>
+        <w:rPr/>
+        <w:t xml:space="preserve">...and even when the money got worse and we had to sell our house, move in with Elder Brand, we were happy. I think the town knew Father was getting worse; everyone was very nice to us. We didn't know any better, we just liked the attention. When he finally passed, well, we were torn up but the town was there fore us and… uh...” </w:t>
+      </w:r>
+    </w:p>
+    <w:p>
+      <w:pPr>
+        <w:pStyle w:val="Normal"/>
+        <w:rPr/>
+      </w:pPr>
+      <w:r>
+        <w:rPr/>
+      </w:r>
+    </w:p>
+    <w:p>
+      <w:pPr>
+        <w:pStyle w:val="Normal"/>
+        <w:rPr/>
+      </w:pPr>
+      <w:r>
+        <w:rPr/>
+        <w:t xml:space="preserve">Aster saw him blink back a tear. </w:t>
+      </w:r>
+    </w:p>
+    <w:p>
+      <w:pPr>
+        <w:pStyle w:val="Normal"/>
+        <w:rPr/>
+      </w:pPr>
+      <w:r>
+        <w:rPr/>
+      </w:r>
+    </w:p>
+    <w:p>
+      <w:pPr>
+        <w:pStyle w:val="Normal"/>
+        <w:rPr/>
+      </w:pPr>
+      <w:r>
+        <w:rPr/>
+        <w:t>“</w:t>
+      </w:r>
+      <w:r>
+        <w:rPr/>
+        <w:t>We had each other...you know?”</w:t>
+      </w:r>
+    </w:p>
+    <w:p>
+      <w:pPr>
+        <w:pStyle w:val="Normal"/>
+        <w:rPr/>
+      </w:pPr>
+      <w:r>
+        <w:rPr/>
+      </w:r>
+    </w:p>
+    <w:p>
+      <w:pPr>
+        <w:pStyle w:val="Normal"/>
+        <w:rPr/>
+      </w:pPr>
+      <w:r>
+        <w:rPr/>
+        <w:t>Haverson just listened, slowly sipping his drink. The rain was now coming down for real.</w:t>
+      </w:r>
+    </w:p>
+    <w:p>
+      <w:pPr>
+        <w:pStyle w:val="Normal"/>
+        <w:rPr/>
+      </w:pPr>
+      <w:r>
+        <w:rPr/>
+      </w:r>
+    </w:p>
+    <w:p>
+      <w:pPr>
+        <w:pStyle w:val="Normal"/>
+        <w:rPr/>
+      </w:pPr>
+      <w:r>
+        <w:rPr/>
+        <w:t>“</w:t>
+      </w:r>
+      <w:r>
+        <w:rPr/>
+        <w:t>We used to get into the worst kinds of trouble, dissapearing after dark into the forests to play make believe among the pines. It was always my idea and Palo always tried to talk me out of it, but he always had fun in the end. How could something like this happen? He was always the strong one. I would often get sick from playing in the rain, but he almost never did.”</w:t>
+      </w:r>
+    </w:p>
+    <w:p>
+      <w:pPr>
+        <w:pStyle w:val="Normal"/>
+        <w:rPr/>
+      </w:pPr>
+      <w:r>
+        <w:rPr/>
+      </w:r>
+    </w:p>
+    <w:p>
+      <w:pPr>
+        <w:pStyle w:val="Normal"/>
+        <w:rPr/>
+      </w:pPr>
+      <w:r>
+        <w:rPr/>
+        <w:t xml:space="preserve">A sudden crease came over Remi's face. </w:t>
+      </w:r>
+    </w:p>
+    <w:p>
+      <w:pPr>
+        <w:pStyle w:val="Normal"/>
+        <w:rPr/>
+      </w:pPr>
+      <w:r>
+        <w:rPr/>
+      </w:r>
+    </w:p>
+    <w:p>
+      <w:pPr>
+        <w:pStyle w:val="Normal"/>
+        <w:rPr/>
+      </w:pPr>
+      <w:r>
+        <w:rPr/>
+        <w:t>He set down the cup abruptly.</w:t>
+      </w:r>
+    </w:p>
+    <w:p>
+      <w:pPr>
+        <w:pStyle w:val="Normal"/>
+        <w:rPr/>
+      </w:pPr>
+      <w:r>
+        <w:rPr/>
+      </w:r>
+    </w:p>
+    <w:p>
+      <w:pPr>
+        <w:pStyle w:val="Normal"/>
+        <w:rPr/>
+      </w:pPr>
+      <w:r>
+        <w:rPr/>
+        <w:t>“</w:t>
+      </w:r>
+      <w:r>
+        <w:rPr/>
+        <w:t>Do you think it could have been the ritual? Did that bastard curse him? I know such things are possible!” Remi exclaimed, half excited, half furious.</w:t>
+      </w:r>
+    </w:p>
+    <w:p>
+      <w:pPr>
+        <w:pStyle w:val="Normal"/>
+        <w:rPr/>
+      </w:pPr>
+      <w:r>
+        <w:rPr/>
+      </w:r>
+    </w:p>
+    <w:p>
+      <w:pPr>
+        <w:pStyle w:val="Normal"/>
+        <w:rPr/>
+      </w:pPr>
+      <w:r>
+        <w:rPr/>
+        <w:t>“</w:t>
+      </w:r>
+      <w:r>
+        <w:rPr/>
+        <w:t>I honestly didn't consider that. I suppose it is possible. They were chanting when he was lowered and it might explain why Tzuras and Bran's cure isn't helping.”</w:t>
+      </w:r>
+    </w:p>
+    <w:p>
+      <w:pPr>
+        <w:pStyle w:val="Normal"/>
+        <w:rPr/>
+      </w:pPr>
+      <w:r>
+        <w:rPr/>
+      </w:r>
+    </w:p>
+    <w:p>
+      <w:pPr>
+        <w:pStyle w:val="Normal"/>
+        <w:rPr/>
+      </w:pPr>
+      <w:r>
+        <w:rPr/>
+        <w:t>Remi shot up. “Then we have to ask. Perhaps Tzuras hasn't thought of it either!” he said excited. He dashed from the table to the other room, and Haverson and Aster followed. Aster caught a sad look on Haverson's face though.</w:t>
+      </w:r>
+    </w:p>
+    <w:p>
+      <w:pPr>
+        <w:pStyle w:val="Normal"/>
+        <w:rPr/>
+      </w:pPr>
+      <w:r>
+        <w:rPr/>
+      </w:r>
+    </w:p>
+    <w:p>
+      <w:pPr>
+        <w:pStyle w:val="Normal"/>
+        <w:rPr/>
+      </w:pPr>
+      <w:r>
+        <w:rPr/>
+        <w:t>“</w:t>
+      </w:r>
+      <w:r>
+        <w:rPr/>
+        <w:t>Tzuras!” Remai called as he entered. The tall man looked up from his reading. He had spread books all over the table he was at, so much so that he had to place many of his glass apperati on the floor.</w:t>
+      </w:r>
+    </w:p>
+    <w:p>
+      <w:pPr>
+        <w:pStyle w:val="Normal"/>
+        <w:rPr/>
+      </w:pPr>
+      <w:r>
+        <w:rPr/>
+      </w:r>
+    </w:p>
+    <w:p>
+      <w:pPr>
+        <w:pStyle w:val="Normal"/>
+        <w:rPr/>
+      </w:pPr>
+      <w:r>
+        <w:rPr/>
+        <w:t>“</w:t>
+      </w:r>
+      <w:r>
+        <w:rPr/>
+        <w:t>Careful!” he urged, placing aside the notebook when he saw how excited Remi was. “What is it?” He asked.</w:t>
+      </w:r>
+    </w:p>
+    <w:p>
+      <w:pPr>
+        <w:pStyle w:val="Normal"/>
+        <w:rPr/>
+      </w:pPr>
+      <w:r>
+        <w:rPr/>
+      </w:r>
+    </w:p>
+    <w:p>
+      <w:pPr>
+        <w:pStyle w:val="Normal"/>
+        <w:rPr/>
+      </w:pPr>
+      <w:r>
+        <w:rPr/>
+        <w:t>“</w:t>
+      </w:r>
+      <w:r>
+        <w:rPr/>
+        <w:t>Tzuras, can you tell if someone has been cursed?” Remi said laying his hands on the table and looking directly at the man. “What if the ritual was a curse or some other spell? Could you tell?” He elaborated.</w:t>
+      </w:r>
+    </w:p>
+    <w:p>
+      <w:pPr>
+        <w:pStyle w:val="Normal"/>
+        <w:rPr/>
+      </w:pPr>
+      <w:r>
+        <w:rPr/>
+      </w:r>
+    </w:p>
+    <w:p>
+      <w:pPr>
+        <w:pStyle w:val="Normal"/>
+        <w:rPr/>
+      </w:pPr>
+      <w:r>
+        <w:rPr/>
+        <w:t xml:space="preserve">Tzuras slipped a note into the book he was reading. Not quite as bombastic or energetic as Remi, but he nodded slowly. </w:t>
+      </w:r>
+    </w:p>
+    <w:p>
+      <w:pPr>
+        <w:pStyle w:val="Normal"/>
+        <w:rPr/>
+      </w:pPr>
+      <w:r>
+        <w:rPr/>
+      </w:r>
+    </w:p>
+    <w:p>
+      <w:pPr>
+        <w:pStyle w:val="Normal"/>
+        <w:rPr/>
+      </w:pPr>
+      <w:r>
+        <w:rPr/>
+        <w:t>“</w:t>
+      </w:r>
+      <w:r>
+        <w:rPr/>
+        <w:t>It is possible. Spells are not my strong suit, but I should have been able to feel something powerful, especially and earth affiliated one.”</w:t>
+      </w:r>
+    </w:p>
+    <w:p>
+      <w:pPr>
+        <w:pStyle w:val="Normal"/>
+        <w:rPr/>
+      </w:pPr>
+      <w:r>
+        <w:rPr/>
+      </w:r>
+    </w:p>
+    <w:p>
+      <w:pPr>
+        <w:pStyle w:val="Normal"/>
+        <w:rPr/>
+      </w:pPr>
+      <w:r>
+        <w:rPr/>
+        <w:t>Remi's smile sliped a bit before a new idea hit him.</w:t>
+      </w:r>
+    </w:p>
+    <w:p>
+      <w:pPr>
+        <w:pStyle w:val="Normal"/>
+        <w:rPr/>
+      </w:pPr>
+      <w:r>
+        <w:rPr/>
+      </w:r>
+    </w:p>
+    <w:p>
+      <w:pPr>
+        <w:pStyle w:val="Normal"/>
+        <w:rPr/>
+      </w:pPr>
+      <w:r>
+        <w:rPr/>
+        <w:t>“</w:t>
+      </w:r>
+      <w:r>
+        <w:rPr/>
+        <w:t>Fine but what if it was spirit magic? [4] culture has many occurances of that kind of thing.”</w:t>
+      </w:r>
+    </w:p>
+    <w:p>
+      <w:pPr>
+        <w:pStyle w:val="Normal"/>
+        <w:rPr/>
+      </w:pPr>
+      <w:r>
+        <w:rPr/>
+      </w:r>
+    </w:p>
+    <w:p>
+      <w:pPr>
+        <w:pStyle w:val="Normal"/>
+        <w:rPr/>
+      </w:pPr>
+      <w:r>
+        <w:rPr/>
+        <w:t>Tzuras nodded slowly. “Now that sounds possible. From what I know, spirit magic is at its nature subtle. Spirits are very hard to understand, or even find. In fact, I'm beginning to think that in our encounter with the [4], I might have enlisted one's help at the end. For sure, a place whre the earth is so active is likely to have spritis.”</w:t>
+      </w:r>
+    </w:p>
+    <w:p>
+      <w:pPr>
+        <w:pStyle w:val="Normal"/>
+        <w:rPr/>
+      </w:pPr>
+      <w:r>
+        <w:rPr/>
+      </w:r>
+    </w:p>
+    <w:p>
+      <w:pPr>
+        <w:pStyle w:val="Normal"/>
+        <w:rPr/>
+      </w:pPr>
+      <w:r>
+        <w:rPr/>
+        <w:t>“</w:t>
+      </w:r>
+      <w:r>
+        <w:rPr/>
+        <w:t>Ok, lets say it was spirit magic.” Remi said, excited again. “Could you counter act it?”</w:t>
+      </w:r>
+    </w:p>
+    <w:p>
+      <w:pPr>
+        <w:pStyle w:val="Normal"/>
+        <w:rPr/>
+      </w:pPr>
+      <w:r>
+        <w:rPr/>
+      </w:r>
+    </w:p>
+    <w:p>
+      <w:pPr>
+        <w:pStyle w:val="Normal"/>
+        <w:rPr/>
+      </w:pPr>
+      <w:r>
+        <w:rPr/>
+        <w:t>“</w:t>
+      </w:r>
+      <w:r>
+        <w:rPr/>
+        <w:t>I could certainly try, although I 'm not sure if I would know what I was doing. It might be dangerous...” He cautioned, “there are stories of spirit magic...” He trailed off seeing Remi's face. He shot a glance towards Palo.</w:t>
+      </w:r>
+    </w:p>
+    <w:p>
+      <w:pPr>
+        <w:pStyle w:val="Normal"/>
+        <w:rPr/>
+      </w:pPr>
+      <w:r>
+        <w:rPr/>
+      </w:r>
+    </w:p>
+    <w:p>
+      <w:pPr>
+        <w:pStyle w:val="Normal"/>
+        <w:rPr/>
+      </w:pPr>
+      <w:r>
+        <w:rPr/>
+        <w:t>“</w:t>
+      </w:r>
+      <w:r>
+        <w:rPr/>
+        <w:t>Well, perhaps I can check? I refuse to believe that there wouldn't be some sign...” He said, rising to his feet.</w:t>
+      </w:r>
+    </w:p>
+    <w:p>
+      <w:pPr>
+        <w:pStyle w:val="Normal"/>
+        <w:rPr/>
+      </w:pPr>
+      <w:r>
+        <w:rPr/>
+      </w:r>
+    </w:p>
+    <w:p>
+      <w:pPr>
+        <w:pStyle w:val="Normal"/>
+        <w:rPr/>
+      </w:pPr>
+      <w:r>
+        <w:rPr/>
+        <w:t>“</w:t>
+      </w:r>
+      <w:r>
+        <w:rPr/>
+        <w:t xml:space="preserve">Elder Bran, do you mind?” Tzuras asked, pointing at Palo. </w:t>
+      </w:r>
+    </w:p>
+    <w:p>
+      <w:pPr>
+        <w:pStyle w:val="Normal"/>
+        <w:rPr/>
+      </w:pPr>
+      <w:r>
+        <w:rPr/>
+      </w:r>
+    </w:p>
+    <w:p>
+      <w:pPr>
+        <w:pStyle w:val="Normal"/>
+        <w:rPr/>
+      </w:pPr>
+      <w:r>
+        <w:rPr/>
+        <w:t>“</w:t>
+      </w:r>
+      <w:r>
+        <w:rPr/>
+        <w:t>No, of course.” He said, sliding the chair aside. “My knowledge of such things is perhaps worse than yours. I have no magic to speak of and I only know the stories.”</w:t>
+      </w:r>
+    </w:p>
+    <w:p>
+      <w:pPr>
+        <w:pStyle w:val="Normal"/>
+        <w:rPr/>
+      </w:pPr>
+      <w:r>
+        <w:rPr/>
+      </w:r>
+    </w:p>
+    <w:p>
+      <w:pPr>
+        <w:pStyle w:val="Normal"/>
+        <w:rPr/>
+      </w:pPr>
+      <w:r>
+        <w:rPr/>
+        <w:t xml:space="preserve">Tzuras nodded and extended a hand towards Palo. </w:t>
+      </w:r>
+    </w:p>
+    <w:p>
+      <w:pPr>
+        <w:pStyle w:val="Normal"/>
+        <w:rPr/>
+      </w:pPr>
+      <w:r>
+        <w:rPr/>
+      </w:r>
+    </w:p>
+    <w:p>
+      <w:pPr>
+        <w:pStyle w:val="Normal"/>
+        <w:rPr/>
+      </w:pPr>
+      <w:r>
+        <w:rPr/>
+        <w:t>“</w:t>
+      </w:r>
+      <w:r>
+        <w:rPr/>
+        <w:t>This might be easier if everyone took a step back. Again, I'm not really sure what I'm looking for, which is always a bit risky.”</w:t>
+      </w:r>
+    </w:p>
+    <w:p>
+      <w:pPr>
+        <w:pStyle w:val="Normal"/>
+        <w:rPr/>
+      </w:pPr>
+      <w:r>
+        <w:rPr/>
+      </w:r>
+    </w:p>
+    <w:p>
+      <w:pPr>
+        <w:pStyle w:val="Normal"/>
+        <w:rPr/>
+      </w:pPr>
+      <w:r>
+        <w:rPr/>
+        <w:t>He started speaking under his breath in a language Aster didn't recognize, one had still extended towards Palo, the other tracing strange curves in the air. He frowned after a moment.</w:t>
+      </w:r>
+    </w:p>
+    <w:p>
+      <w:pPr>
+        <w:pStyle w:val="Normal"/>
+        <w:rPr/>
+      </w:pPr>
+      <w:r>
+        <w:rPr/>
+      </w:r>
+    </w:p>
+    <w:p>
+      <w:pPr>
+        <w:pStyle w:val="Normal"/>
+        <w:rPr/>
+      </w:pPr>
+      <w:r>
+        <w:rPr/>
+        <w:t xml:space="preserve"> “</w:t>
+      </w:r>
+      <w:r>
+        <w:rPr/>
+        <w:t>Can someone pass me the broadleaf sample on the desk? I might need a focus.”</w:t>
+      </w:r>
+    </w:p>
+    <w:p>
+      <w:pPr>
+        <w:pStyle w:val="Normal"/>
+        <w:rPr/>
+      </w:pPr>
+      <w:r>
+        <w:rPr/>
+      </w:r>
+    </w:p>
+    <w:p>
+      <w:pPr>
+        <w:pStyle w:val="Normal"/>
+        <w:rPr/>
+      </w:pPr>
+      <w:r>
+        <w:rPr/>
+        <w:t xml:space="preserve">Haverson looked over the ingredients and nabbed a particularly verdant looking one. He held it out towards Tzuras who took it. </w:t>
+      </w:r>
+    </w:p>
+    <w:p>
+      <w:pPr>
+        <w:pStyle w:val="Normal"/>
+        <w:rPr/>
+      </w:pPr>
+      <w:r>
+        <w:rPr/>
+      </w:r>
+    </w:p>
+    <w:p>
+      <w:pPr>
+        <w:pStyle w:val="Normal"/>
+        <w:rPr/>
+      </w:pPr>
+      <w:r>
+        <w:rPr/>
+        <w:t xml:space="preserve">Trying again, the naturalist continued his soft chanting and signing, this time with the plant in the signalling hand. </w:t>
+      </w:r>
+    </w:p>
+    <w:p>
+      <w:pPr>
+        <w:pStyle w:val="Normal"/>
+        <w:rPr/>
+      </w:pPr>
+      <w:r>
+        <w:rPr/>
+      </w:r>
+    </w:p>
+    <w:p>
+      <w:pPr>
+        <w:pStyle w:val="Normal"/>
+        <w:rPr/>
+      </w:pPr>
+      <w:r>
+        <w:rPr/>
+        <w:t>Aster swore she smelled something like pine seep into the room, but it has hard to detect. The whole process took at least ten minutes, with Tzuras's from increasing after every attempt.</w:t>
+      </w:r>
+    </w:p>
+    <w:p>
+      <w:pPr>
+        <w:pStyle w:val="Normal"/>
+        <w:rPr/>
+      </w:pPr>
+      <w:r>
+        <w:rPr/>
+      </w:r>
+    </w:p>
+    <w:p>
+      <w:pPr>
+        <w:pStyle w:val="Normal"/>
+        <w:rPr/>
+      </w:pPr>
+      <w:r>
+        <w:rPr/>
+        <w:t>“</w:t>
+      </w:r>
+      <w:r>
+        <w:rPr/>
+        <w:t>Lst try. Can you pass me the quartz crystal in the small black wood box there?” Tzuras said.</w:t>
+      </w:r>
+    </w:p>
+    <w:p>
+      <w:pPr>
+        <w:pStyle w:val="Normal"/>
+        <w:rPr/>
+      </w:pPr>
+      <w:r>
+        <w:rPr/>
+      </w:r>
+    </w:p>
+    <w:p>
+      <w:pPr>
+        <w:pStyle w:val="Normal"/>
+        <w:rPr/>
+      </w:pPr>
+      <w:r>
+        <w:rPr/>
+        <w:t>Haverson again bent and retrieved the item and again Tzuras attempted the detection.</w:t>
+      </w:r>
+    </w:p>
+    <w:p>
+      <w:pPr>
+        <w:pStyle w:val="Normal"/>
+        <w:rPr/>
+      </w:pPr>
+      <w:r>
+        <w:rPr/>
+      </w:r>
+    </w:p>
+    <w:p>
+      <w:pPr>
+        <w:pStyle w:val="Normal"/>
+        <w:rPr/>
+      </w:pPr>
+      <w:r>
+        <w:rPr/>
+        <w:t xml:space="preserve">Haverson stood, watching. Bran continued to tend to Palo. Aster sat with a glum expression, occasionally looking </w:t>
+      </w:r>
+      <w:r>
+        <w:rPr/>
+        <w:t>at the shuttered window and the assembled glass devices. Remi paced back and forth nervously.</w:t>
+      </w:r>
+    </w:p>
+    <w:p>
+      <w:pPr>
+        <w:pStyle w:val="Normal"/>
+        <w:rPr/>
+      </w:pPr>
+      <w:r>
+        <w:rPr/>
+      </w:r>
+    </w:p>
+    <w:p>
+      <w:pPr>
+        <w:pStyle w:val="Normal"/>
+        <w:rPr/>
+      </w:pPr>
+      <w:r>
+        <w:rPr/>
+        <w:t xml:space="preserve">This time it took longer but ended much the same way. </w:t>
+      </w:r>
+    </w:p>
+    <w:p>
+      <w:pPr>
+        <w:pStyle w:val="Normal"/>
+        <w:rPr/>
+      </w:pPr>
+      <w:r>
+        <w:rPr/>
+      </w:r>
+    </w:p>
+    <w:p>
+      <w:pPr>
+        <w:pStyle w:val="Normal"/>
+        <w:rPr/>
+      </w:pPr>
+      <w:r>
+        <w:rPr/>
+      </w:r>
+    </w:p>
+    <w:p>
+      <w:pPr>
+        <w:pStyle w:val="Normal"/>
+        <w:rPr/>
+      </w:pPr>
+      <w:r>
+        <w:rPr/>
+      </w:r>
+    </w:p>
+    <w:p>
+      <w:pPr>
+        <w:pStyle w:val="Normal"/>
+        <w:rPr/>
+      </w:pPr>
+      <w:r>
+        <w:rPr/>
       </w:r>
     </w:p>
     <w:sectPr>

</xml_diff>

<commit_message>
Finishing up Hearts and Pockets
</commit_message>
<xml_diff>
--- a/Stories/Outbox/Heavy Hearts and Pockets/Hearts and Pockets.docx
+++ b/Stories/Outbox/Heavy Hearts and Pockets/Hearts and Pockets.docx
@@ -13514,11 +13514,7 @@
       </w:pPr>
       <w:r>
         <w:rPr/>
-        <w:t xml:space="preserve">Haverson stood, watching. Bran continued to tend to Palo. Aster sat with a glum expression, occasionally looking </w:t>
-      </w:r>
-      <w:r>
-        <w:rPr/>
-        <w:t>at the shuttered window and the assembled glass devices. Remi paced back and forth nervously.</w:t>
+        <w:t>Haverson stood, watching. Bran continued to tend to Palo. Aster sat with a glum expression, occasionally looking at the shuttered window and the assembled glass devices. Remi paced back and forth nervously.</w:t>
       </w:r>
     </w:p>
     <w:p>
@@ -13556,24 +13552,1009 @@
       </w:pPr>
       <w:r>
         <w:rPr/>
-      </w:r>
-    </w:p>
-    <w:p>
-      <w:pPr>
-        <w:pStyle w:val="Normal"/>
-        <w:rPr/>
-      </w:pPr>
-      <w:r>
-        <w:rPr/>
-      </w:r>
-    </w:p>
-    <w:p>
-      <w:pPr>
-        <w:pStyle w:val="Normal"/>
-        <w:rPr/>
-      </w:pPr>
-      <w:r>
-        <w:rPr/>
+        <w:t xml:space="preserve">Tzuras's face was wet with sweat when he finished. He motioned for a chair and collapsed in it. </w:t>
+      </w:r>
+    </w:p>
+    <w:p>
+      <w:pPr>
+        <w:pStyle w:val="Normal"/>
+        <w:rPr/>
+      </w:pPr>
+      <w:r>
+        <w:rPr/>
+      </w:r>
+    </w:p>
+    <w:p>
+      <w:pPr>
+        <w:pStyle w:val="Normal"/>
+        <w:rPr/>
+      </w:pPr>
+      <w:r>
+        <w:rPr/>
+        <w:t>“</w:t>
+      </w:r>
+      <w:r>
+        <w:rPr/>
+        <w:t>There...” he began, panting, “is no chance of magical involvement that I can tell and only a small chance of spiritual magic. I detected something for a moment, but nothing like anything I've detected before. Usually there is absolutely no ambiguitiy, beginner mages are taught this spell in fact because it is so easy. So no. I do not think it is a curse. Whatever it is, its likely to be natural, just a horrible freak occurance. Thank the gods it doesn't seem like we have caught it.” He said, collapsing further into the chair, still breathing heavily.</w:t>
+      </w:r>
+    </w:p>
+    <w:p>
+      <w:pPr>
+        <w:pStyle w:val="Normal"/>
+        <w:rPr/>
+      </w:pPr>
+      <w:r>
+        <w:rPr/>
+      </w:r>
+    </w:p>
+    <w:p>
+      <w:pPr>
+        <w:pStyle w:val="Normal"/>
+        <w:rPr/>
+      </w:pPr>
+      <w:r>
+        <w:rPr/>
+        <w:t>Remi listened but as Tzuras stoped he almost yelled.</w:t>
+      </w:r>
+    </w:p>
+    <w:p>
+      <w:pPr>
+        <w:pStyle w:val="Normal"/>
+        <w:rPr/>
+      </w:pPr>
+      <w:r>
+        <w:rPr/>
+      </w:r>
+    </w:p>
+    <w:p>
+      <w:pPr>
+        <w:pStyle w:val="Normal"/>
+        <w:rPr/>
+      </w:pPr>
+      <w:r>
+        <w:rPr/>
+        <w:t>“</w:t>
+      </w:r>
+      <w:r>
+        <w:rPr/>
+        <w:t>No!” Quieter, he continued, “but it makes too much sense. Palo never gets sick. The [4] have a spritual background. It was ritual. There was chanting. Hamarako was a mage. You said yourself there land was spiritually active...” He spilled out all at once.</w:t>
+      </w:r>
+    </w:p>
+    <w:p>
+      <w:pPr>
+        <w:pStyle w:val="Normal"/>
+        <w:rPr/>
+      </w:pPr>
+      <w:r>
+        <w:rPr/>
+      </w:r>
+    </w:p>
+    <w:p>
+      <w:pPr>
+        <w:pStyle w:val="Normal"/>
+        <w:rPr/>
+      </w:pPr>
+      <w:r>
+        <w:rPr/>
+        <w:t>“</w:t>
+      </w:r>
+      <w:r>
+        <w:rPr/>
+        <w:t>I said it was likely to be so. Damn it, how to explain… they are not an easy thing, spirits, they're creatures or rather beings of emotion, not logic, wrought from the pure twisted raw energy of the world itself. If we had a druid or a priest, perhaps they could help. This is simply far beyond my abilities.”</w:t>
+      </w:r>
+    </w:p>
+    <w:p>
+      <w:pPr>
+        <w:pStyle w:val="Normal"/>
+        <w:rPr/>
+      </w:pPr>
+      <w:r>
+        <w:rPr/>
+      </w:r>
+    </w:p>
+    <w:p>
+      <w:pPr>
+        <w:pStyle w:val="Normal"/>
+        <w:rPr/>
+      </w:pPr>
+      <w:r>
+        <w:rPr/>
+        <w:t>“</w:t>
+      </w:r>
+      <w:r>
+        <w:rPr/>
+        <w:t>I can't believe that!” Remi siad forcefully.</w:t>
+      </w:r>
+    </w:p>
+    <w:p>
+      <w:pPr>
+        <w:pStyle w:val="Normal"/>
+        <w:rPr/>
+      </w:pPr>
+      <w:r>
+        <w:rPr/>
+      </w:r>
+    </w:p>
+    <w:p>
+      <w:pPr>
+        <w:pStyle w:val="Normal"/>
+        <w:rPr/>
+      </w:pPr>
+      <w:r>
+        <w:rPr/>
+        <w:t>Suddenly, movement distracted the group.</w:t>
+      </w:r>
+    </w:p>
+    <w:p>
+      <w:pPr>
+        <w:pStyle w:val="Normal"/>
+        <w:rPr/>
+      </w:pPr>
+      <w:r>
+        <w:rPr/>
+      </w:r>
+    </w:p>
+    <w:p>
+      <w:pPr>
+        <w:pStyle w:val="Normal"/>
+        <w:rPr/>
+      </w:pPr>
+      <w:r>
+        <w:rPr/>
+        <w:t>“</w:t>
+      </w:r>
+      <w:r>
+        <w:rPr/>
+        <w:t>Gods, he's gone into seizure!” Elder Bran cried, jumping to restrain him. The rest of the group stood, shocked.</w:t>
+      </w:r>
+    </w:p>
+    <w:p>
+      <w:pPr>
+        <w:pStyle w:val="Normal"/>
+        <w:rPr/>
+      </w:pPr>
+      <w:r>
+        <w:rPr/>
+      </w:r>
+    </w:p>
+    <w:p>
+      <w:pPr>
+        <w:pStyle w:val="Normal"/>
+        <w:rPr/>
+      </w:pPr>
+      <w:r>
+        <w:rPr/>
+        <w:t>“</w:t>
+      </w:r>
+      <w:r>
+        <w:rPr/>
+        <w:t>Don't just stand there! He's too strong for me! Remi, Haverson, help me with the legs. Aster, Tzuras, grab his arms. Quick! Before he hurts himself!”</w:t>
+      </w:r>
+    </w:p>
+    <w:p>
+      <w:pPr>
+        <w:pStyle w:val="Normal"/>
+        <w:rPr/>
+      </w:pPr>
+      <w:r>
+        <w:rPr/>
+      </w:r>
+    </w:p>
+    <w:p>
+      <w:pPr>
+        <w:pStyle w:val="Normal"/>
+        <w:rPr/>
+      </w:pPr>
+      <w:r>
+        <w:rPr/>
+        <w:t xml:space="preserve">Everyone dashed forward while Palo trashed and contorted on the bed, kicking and flailing his arms. </w:t>
+      </w:r>
+    </w:p>
+    <w:p>
+      <w:pPr>
+        <w:pStyle w:val="Normal"/>
+        <w:rPr/>
+      </w:pPr>
+      <w:r>
+        <w:rPr/>
+      </w:r>
+    </w:p>
+    <w:p>
+      <w:pPr>
+        <w:pStyle w:val="Normal"/>
+        <w:rPr/>
+      </w:pPr>
+      <w:r>
+        <w:rPr/>
+        <w:t>Tzuras and Aster struggled with his legs, Tzuras receiving a swift kick to the stomach which caused an audible wince before he was able to grab hold of Palo's arm.</w:t>
+      </w:r>
+    </w:p>
+    <w:p>
+      <w:pPr>
+        <w:pStyle w:val="Normal"/>
+        <w:rPr/>
+      </w:pPr>
+      <w:r>
+        <w:rPr/>
+      </w:r>
+    </w:p>
+    <w:p>
+      <w:pPr>
+        <w:pStyle w:val="Normal"/>
+        <w:rPr/>
+      </w:pPr>
+      <w:r>
+        <w:rPr/>
+        <w:t xml:space="preserve">Remi and Elder Brand grabbed his arms while Haverson did one better and pinned Palo by the shoulders. </w:t>
+      </w:r>
+    </w:p>
+    <w:p>
+      <w:pPr>
+        <w:pStyle w:val="Normal"/>
+        <w:rPr/>
+      </w:pPr>
+      <w:r>
+        <w:rPr/>
+      </w:r>
+    </w:p>
+    <w:p>
+      <w:pPr>
+        <w:pStyle w:val="Normal"/>
+        <w:rPr/>
+      </w:pPr>
+      <w:r>
+        <w:rPr/>
+        <w:t>“</w:t>
+      </w:r>
+      <w:r>
+        <w:rPr/>
+        <w:t>Damn it!” Tzuras cried. “I'm missing two ingredients for a paralyization potion; you can't even find them in these mountains!”</w:t>
+      </w:r>
+    </w:p>
+    <w:p>
+      <w:pPr>
+        <w:pStyle w:val="Normal"/>
+        <w:rPr/>
+      </w:pPr>
+      <w:r>
+        <w:rPr/>
+      </w:r>
+    </w:p>
+    <w:p>
+      <w:pPr>
+        <w:pStyle w:val="Normal"/>
+        <w:rPr/>
+      </w:pPr>
+      <w:r>
+        <w:rPr/>
+        <w:t>Palo let loose a guttural moan, arching his back and struggling violently against them.</w:t>
+      </w:r>
+    </w:p>
+    <w:p>
+      <w:pPr>
+        <w:pStyle w:val="Normal"/>
+        <w:rPr/>
+      </w:pPr>
+      <w:r>
+        <w:rPr/>
+      </w:r>
+    </w:p>
+    <w:p>
+      <w:pPr>
+        <w:pStyle w:val="Normal"/>
+        <w:rPr/>
+      </w:pPr>
+      <w:r>
+        <w:rPr/>
+        <w:t>Horrifingly the scene stayed that for minutes upon minutes, sweat broke out on everyone, and Tzuras and the Elder looked especially fatigured/</w:t>
+      </w:r>
+    </w:p>
+    <w:p>
+      <w:pPr>
+        <w:pStyle w:val="Normal"/>
+        <w:rPr/>
+      </w:pPr>
+      <w:r>
+        <w:rPr/>
+      </w:r>
+    </w:p>
+    <w:p>
+      <w:pPr>
+        <w:pStyle w:val="Normal"/>
+        <w:rPr/>
+      </w:pPr>
+      <w:r>
+        <w:rPr/>
+        <w:t>The window crashed open, letting in freezing air and splattering everyone with wind whipped rain.</w:t>
+      </w:r>
+    </w:p>
+    <w:p>
+      <w:pPr>
+        <w:pStyle w:val="Normal"/>
+        <w:rPr/>
+      </w:pPr>
+      <w:r>
+        <w:rPr/>
+      </w:r>
+    </w:p>
+    <w:p>
+      <w:pPr>
+        <w:pStyle w:val="Normal"/>
+        <w:rPr/>
+      </w:pPr>
+      <w:r>
+        <w:rPr/>
+        <w:t>“</w:t>
+      </w:r>
+      <w:r>
+        <w:rPr/>
+        <w:t xml:space="preserve">Gods, close the window!” Elder Brand said. “I can't let go. He's struggling too much.” </w:t>
+      </w:r>
+    </w:p>
+    <w:p>
+      <w:pPr>
+        <w:pStyle w:val="Normal"/>
+        <w:rPr/>
+      </w:pPr>
+      <w:r>
+        <w:rPr/>
+      </w:r>
+    </w:p>
+    <w:p>
+      <w:pPr>
+        <w:pStyle w:val="Normal"/>
+        <w:rPr/>
+      </w:pPr>
+      <w:r>
+        <w:rPr/>
+        <w:t>“</w:t>
+      </w:r>
+      <w:r>
+        <w:rPr/>
+        <w:t>Aster, can you hold his arms?” Tzuras yelled over the squall.</w:t>
+      </w:r>
+    </w:p>
+    <w:p>
+      <w:pPr>
+        <w:pStyle w:val="Normal"/>
+        <w:rPr/>
+      </w:pPr>
+      <w:r>
+        <w:rPr/>
+      </w:r>
+    </w:p>
+    <w:p>
+      <w:pPr>
+        <w:pStyle w:val="Normal"/>
+        <w:rPr/>
+      </w:pPr>
+      <w:r>
+        <w:rPr/>
+        <w:t>“</w:t>
+      </w:r>
+      <w:r>
+        <w:rPr/>
+        <w:t>I think so” she yelled in response, grabbing the two trashing appendidges.</w:t>
+      </w:r>
+    </w:p>
+    <w:p>
+      <w:pPr>
+        <w:pStyle w:val="Normal"/>
+        <w:rPr/>
+      </w:pPr>
+      <w:r>
+        <w:rPr/>
+      </w:r>
+    </w:p>
+    <w:p>
+      <w:pPr>
+        <w:pStyle w:val="Normal"/>
+        <w:rPr/>
+      </w:pPr>
+      <w:r>
+        <w:rPr/>
+        <w:t>Tzuras dashed to the window and struggled against the gail outside for a moment before shoving the hatch closed. He made sure to lock it and ran back to Aster who by now had resorted to half holding, half sitting on Palo's arm.</w:t>
+      </w:r>
+    </w:p>
+    <w:p>
+      <w:pPr>
+        <w:pStyle w:val="Normal"/>
+        <w:rPr/>
+      </w:pPr>
+      <w:r>
+        <w:rPr/>
+      </w:r>
+    </w:p>
+    <w:p>
+      <w:pPr>
+        <w:pStyle w:val="Normal"/>
+        <w:rPr/>
+      </w:pPr>
+      <w:r>
+        <w:rPr/>
+        <w:t xml:space="preserve">This continued for almost a quarter of an hour before finally the thrashing quieted. </w:t>
+      </w:r>
+    </w:p>
+    <w:p>
+      <w:pPr>
+        <w:pStyle w:val="Normal"/>
+        <w:rPr/>
+      </w:pPr>
+      <w:r>
+        <w:rPr/>
+      </w:r>
+    </w:p>
+    <w:p>
+      <w:pPr>
+        <w:pStyle w:val="Normal"/>
+        <w:rPr/>
+      </w:pPr>
+      <w:r>
+        <w:rPr/>
+        <w:t>The group fell back in exhaustion, as the adrenaline left them. But the Elder shook his head. This wasn't a good thing.</w:t>
+      </w:r>
+    </w:p>
+    <w:p>
+      <w:pPr>
+        <w:pStyle w:val="Normal"/>
+        <w:rPr/>
+      </w:pPr>
+      <w:r>
+        <w:rPr/>
+      </w:r>
+    </w:p>
+    <w:p>
+      <w:pPr>
+        <w:pStyle w:val="Normal"/>
+        <w:rPr/>
+      </w:pPr>
+      <w:r>
+        <w:rPr/>
+        <w:t>“</w:t>
+      </w:r>
+      <w:r>
+        <w:rPr/>
+        <w:t>He's gone unconscious.” He said, checking Palo's pulse.</w:t>
+      </w:r>
+    </w:p>
+    <w:p>
+      <w:pPr>
+        <w:pStyle w:val="Normal"/>
+        <w:rPr/>
+      </w:pPr>
+      <w:r>
+        <w:rPr/>
+      </w:r>
+    </w:p>
+    <w:p>
+      <w:pPr>
+        <w:pStyle w:val="Normal"/>
+        <w:rPr/>
+      </w:pPr>
+      <w:r>
+        <w:rPr/>
+        <w:t>“</w:t>
+      </w:r>
+      <w:r>
+        <w:rPr/>
+        <w:t>I suggest the rest of you get some sleep after what you've been through. I will wake you if I need any help.</w:t>
+      </w:r>
+      <w:r>
+        <w:rPr/>
+        <w:t>”</w:t>
+      </w:r>
+    </w:p>
+    <w:p>
+      <w:pPr>
+        <w:pStyle w:val="Normal"/>
+        <w:rPr/>
+      </w:pPr>
+      <w:r>
+        <w:rPr/>
+      </w:r>
+    </w:p>
+    <w:p>
+      <w:pPr>
+        <w:pStyle w:val="Normal"/>
+        <w:rPr/>
+      </w:pPr>
+      <w:r>
+        <w:rPr/>
+        <w:t>Remi refused but brought in a chair to watch his brother. Tzuras refused as well, offering to continue his research on the disease.</w:t>
+      </w:r>
+    </w:p>
+    <w:p>
+      <w:pPr>
+        <w:pStyle w:val="Normal"/>
+        <w:rPr/>
+      </w:pPr>
+      <w:r>
+        <w:rPr/>
+      </w:r>
+    </w:p>
+    <w:p>
+      <w:pPr>
+        <w:pStyle w:val="Normal"/>
+        <w:rPr/>
+      </w:pPr>
+      <w:r>
+        <w:rPr/>
+        <w:t>Aster slept in Elder Brand's bed and Haverson arranged his sleeping mat on the floor. Despite their worries, exhaustion from the previous week overtook them and they fell asleep almost instantly.</w:t>
+      </w:r>
+    </w:p>
+    <w:p>
+      <w:pPr>
+        <w:pStyle w:val="Normal"/>
+        <w:pBdr>
+          <w:bottom w:val="single" w:sz="2" w:space="2" w:color="000000"/>
+        </w:pBdr>
+        <w:rPr/>
+      </w:pPr>
+      <w:r>
+        <w:rPr/>
+      </w:r>
+    </w:p>
+    <w:p>
+      <w:pPr>
+        <w:pStyle w:val="Normal"/>
+        <w:rPr/>
+      </w:pPr>
+      <w:r>
+        <w:rPr/>
+      </w:r>
+    </w:p>
+    <w:p>
+      <w:pPr>
+        <w:pStyle w:val="Normal"/>
+        <w:rPr/>
+      </w:pPr>
+      <w:r>
+        <w:rPr/>
+        <w:t>They awoke to horrible news.</w:t>
+      </w:r>
+    </w:p>
+    <w:p>
+      <w:pPr>
+        <w:pStyle w:val="Normal"/>
+        <w:rPr/>
+      </w:pPr>
+      <w:r>
+        <w:rPr/>
+      </w:r>
+    </w:p>
+    <w:p>
+      <w:pPr>
+        <w:pStyle w:val="Normal"/>
+        <w:rPr/>
+      </w:pPr>
+      <w:r>
+        <w:rPr/>
+        <w:t>“</w:t>
+      </w:r>
+      <w:r>
+        <w:rPr/>
+        <w:t>Palo died in his sleep.” Elder Brand said. “After midnight, perhaps, an hour to two from dawn.”</w:t>
+      </w:r>
+    </w:p>
+    <w:p>
+      <w:pPr>
+        <w:pStyle w:val="Normal"/>
+        <w:rPr/>
+      </w:pPr>
+      <w:r>
+        <w:rPr/>
+      </w:r>
+    </w:p>
+    <w:p>
+      <w:pPr>
+        <w:pStyle w:val="Normal"/>
+        <w:rPr/>
+      </w:pPr>
+      <w:r>
+        <w:rPr/>
+        <w:t>The Elder's eyes were heavy and Aster could tell he had wept.</w:t>
+      </w:r>
+    </w:p>
+    <w:p>
+      <w:pPr>
+        <w:pStyle w:val="Normal"/>
+        <w:rPr/>
+      </w:pPr>
+      <w:r>
+        <w:rPr/>
+      </w:r>
+    </w:p>
+    <w:p>
+      <w:pPr>
+        <w:pStyle w:val="Normal"/>
+        <w:rPr/>
+      </w:pPr>
+      <w:r>
+        <w:rPr/>
+        <w:t>Tzuras who had also set up his sleeping roll in the bedroom also awoke.</w:t>
+      </w:r>
+    </w:p>
+    <w:p>
+      <w:pPr>
+        <w:pStyle w:val="Normal"/>
+        <w:rPr/>
+      </w:pPr>
+      <w:r>
+        <w:rPr/>
+      </w:r>
+    </w:p>
+    <w:p>
+      <w:pPr>
+        <w:pStyle w:val="Normal"/>
+        <w:rPr/>
+      </w:pPr>
+      <w:r>
+        <w:rPr/>
+        <w:t>Aster stood in her travel clothes, in disbelief and then numbness. Tzuras was grim. Haverson looked crushed. He hid his face as he turned, scowling.</w:t>
+      </w:r>
+    </w:p>
+    <w:p>
+      <w:pPr>
+        <w:pStyle w:val="Normal"/>
+        <w:rPr/>
+      </w:pPr>
+      <w:r>
+        <w:rPr/>
+      </w:r>
+    </w:p>
+    <w:p>
+      <w:pPr>
+        <w:pStyle w:val="Normal"/>
+        <w:rPr/>
+      </w:pPr>
+      <w:r>
+        <w:rPr/>
+        <w:t>“</w:t>
+      </w:r>
+      <w:r>
+        <w:rPr/>
+        <w:t>Where is Remi?” Haverson asked, looking around the room. Aster stared wide eyed at Palo's body.</w:t>
+      </w:r>
+    </w:p>
+    <w:p>
+      <w:pPr>
+        <w:pStyle w:val="Normal"/>
+        <w:rPr/>
+      </w:pPr>
+      <w:r>
+        <w:rPr/>
+      </w:r>
+    </w:p>
+    <w:p>
+      <w:pPr>
+        <w:pStyle w:val="Normal"/>
+        <w:rPr/>
+      </w:pPr>
+      <w:r>
+        <w:rPr/>
+        <w:t xml:space="preserve">Elder Bran shook his head in sorrow. “When he realized what had happened, he ran. I suspect he is in the forest at the edge of the fort by now.” </w:t>
+      </w:r>
+    </w:p>
+    <w:p>
+      <w:pPr>
+        <w:pStyle w:val="Normal"/>
+        <w:rPr/>
+      </w:pPr>
+      <w:r>
+        <w:rPr/>
+        <w:t>“</w:t>
+      </w:r>
+      <w:r>
+        <w:rPr/>
+        <w:t>Gods,” Haverson swore, “should I go talk to him?”</w:t>
+      </w:r>
+    </w:p>
+    <w:p>
+      <w:pPr>
+        <w:pStyle w:val="Normal"/>
+        <w:rPr/>
+      </w:pPr>
+      <w:r>
+        <w:rPr/>
+      </w:r>
+    </w:p>
+    <w:p>
+      <w:pPr>
+        <w:pStyle w:val="Normal"/>
+        <w:rPr/>
+      </w:pPr>
+      <w:r>
+        <w:rPr/>
+        <w:t>Elder Bran shook his head. “He's still coming to grips with it. Let him be alone for now. If I know Remi, he will come back in an hour or two.” Haverson agreed.</w:t>
+      </w:r>
+    </w:p>
+    <w:p>
+      <w:pPr>
+        <w:pStyle w:val="Normal"/>
+        <w:rPr/>
+      </w:pPr>
+      <w:r>
+        <w:rPr/>
+      </w:r>
+    </w:p>
+    <w:p>
+      <w:pPr>
+        <w:pStyle w:val="Normal"/>
+        <w:rPr/>
+      </w:pPr>
+      <w:r>
+        <w:rPr/>
+        <w:t>He and Aster went up on the ramparts and wtched the forest for his return. As they watched Haverson shot a quick look sideways. Aster didn't notice, she stared straight ahead at some particular tree inentely.</w:t>
+      </w:r>
+    </w:p>
+    <w:p>
+      <w:pPr>
+        <w:pStyle w:val="Normal"/>
+        <w:rPr/>
+      </w:pPr>
+      <w:r>
+        <w:rPr/>
+      </w:r>
+    </w:p>
+    <w:p>
+      <w:pPr>
+        <w:pStyle w:val="Normal"/>
+        <w:rPr/>
+      </w:pPr>
+      <w:r>
+        <w:rPr/>
+        <w:t>Haverson knew that meant she was deep in thought. He also knew that Palo's death would affect her greatly. He decided to let Elder Bran's advice hold here as well. She would say when she wanted to talk; with one addition.</w:t>
+      </w:r>
+    </w:p>
+    <w:p>
+      <w:pPr>
+        <w:pStyle w:val="Normal"/>
+        <w:rPr/>
+      </w:pPr>
+      <w:r>
+        <w:rPr/>
+      </w:r>
+    </w:p>
+    <w:p>
+      <w:pPr>
+        <w:pStyle w:val="Normal"/>
+        <w:rPr/>
+      </w:pPr>
+      <w:r>
+        <w:rPr/>
+        <w:t>“</w:t>
+      </w:r>
+      <w:r>
+        <w:rPr/>
+        <w:t>I'm going to see if any merchants have arrived since we left. Are you ok up here?” He asked as he went to leave.</w:t>
+      </w:r>
+    </w:p>
+    <w:p>
+      <w:pPr>
+        <w:pStyle w:val="Normal"/>
+        <w:rPr/>
+      </w:pPr>
+      <w:r>
+        <w:rPr/>
+      </w:r>
+    </w:p>
+    <w:p>
+      <w:pPr>
+        <w:pStyle w:val="Normal"/>
+        <w:rPr/>
+      </w:pPr>
+      <w:r>
+        <w:rPr/>
+        <w:t>Aster turned her head, brushing aside the blond hair which had somehow already grown to cover her eyes, but without taking them off the tree.</w:t>
+      </w:r>
+    </w:p>
+    <w:p>
+      <w:pPr>
+        <w:pStyle w:val="Normal"/>
+        <w:rPr/>
+      </w:pPr>
+      <w:r>
+        <w:rPr/>
+      </w:r>
+    </w:p>
+    <w:p>
+      <w:pPr>
+        <w:pStyle w:val="Normal"/>
+        <w:rPr/>
+      </w:pPr>
+      <w:r>
+        <w:rPr/>
+        <w:t>“</w:t>
+      </w:r>
+      <w:r>
+        <w:rPr/>
+        <w:t>Yeah, I will find you.” She said.</w:t>
+      </w:r>
+    </w:p>
+    <w:p>
+      <w:pPr>
+        <w:pStyle w:val="Normal"/>
+        <w:rPr/>
+      </w:pPr>
+      <w:r>
+        <w:rPr/>
+      </w:r>
+    </w:p>
+    <w:p>
+      <w:pPr>
+        <w:pStyle w:val="Normal"/>
+        <w:rPr/>
+      </w:pPr>
+      <w:r>
+        <w:rPr/>
+        <w:t>“</w:t>
+      </w:r>
+      <w:r>
+        <w:rPr/>
+        <w:t>If there is anything you want to talk about, let me know.” He added as he left.</w:t>
+      </w:r>
+    </w:p>
+    <w:p>
+      <w:pPr>
+        <w:pStyle w:val="Normal"/>
+        <w:rPr/>
+      </w:pPr>
+      <w:r>
+        <w:rPr/>
+      </w:r>
+    </w:p>
+    <w:p>
+      <w:pPr>
+        <w:pStyle w:val="Normal"/>
+        <w:rPr/>
+      </w:pPr>
+      <w:r>
+        <w:rPr/>
+        <w:t>He descended to find Tzuras standing in front of him.</w:t>
+      </w:r>
+    </w:p>
+    <w:p>
+      <w:pPr>
+        <w:pStyle w:val="Normal"/>
+        <w:rPr/>
+      </w:pPr>
+      <w:r>
+        <w:rPr/>
+      </w:r>
+    </w:p>
+    <w:p>
+      <w:pPr>
+        <w:pStyle w:val="Normal"/>
+        <w:rPr/>
+      </w:pPr>
+      <w:r>
+        <w:rPr/>
+        <w:t>“</w:t>
+      </w:r>
+      <w:r>
+        <w:rPr/>
+        <w:t>Will you walk with me? I have some matters of business to discuss with you.” He said.</w:t>
+      </w:r>
+    </w:p>
+    <w:p>
+      <w:pPr>
+        <w:pStyle w:val="Normal"/>
+        <w:rPr/>
+      </w:pPr>
+      <w:r>
+        <w:rPr/>
+      </w:r>
+    </w:p>
+    <w:p>
+      <w:pPr>
+        <w:pStyle w:val="Normal"/>
+        <w:rPr/>
+      </w:pPr>
+      <w:r>
+        <w:rPr/>
+        <w:t>“</w:t>
+      </w:r>
+      <w:r>
+        <w:rPr/>
+        <w:t>Some wouldn't talk business so soon after a death.” Haverson said, not because he was particularly offended, but because he was starting to realize that Tzuras didn't always socialize well.</w:t>
+      </w:r>
+    </w:p>
+    <w:p>
+      <w:pPr>
+        <w:pStyle w:val="Normal"/>
+        <w:rPr/>
+      </w:pPr>
+      <w:r>
+        <w:rPr/>
+      </w:r>
+    </w:p>
+    <w:p>
+      <w:pPr>
+        <w:pStyle w:val="Normal"/>
+        <w:rPr/>
+      </w:pPr>
+      <w:r>
+        <w:rPr/>
+        <w:t>“</w:t>
+      </w:r>
+      <w:r>
+        <w:rPr/>
+        <w:t>I aplogize. I didn't mean any disrespect. But I wanted to talk with you, especially now that our contract is fufilled.” Tzuras started, the two of them strolling slowly towards the center of the fort.</w:t>
+      </w:r>
+    </w:p>
+    <w:p>
+      <w:pPr>
+        <w:pStyle w:val="Normal"/>
+        <w:rPr/>
+      </w:pPr>
+      <w:r>
+        <w:rPr/>
+      </w:r>
+    </w:p>
+    <w:p>
+      <w:pPr>
+        <w:pStyle w:val="Normal"/>
+        <w:rPr/>
+      </w:pPr>
+      <w:r>
+        <w:rPr/>
+        <w:t>“</w:t>
+      </w:r>
+      <w:r>
+        <w:rPr/>
+        <w:t>Yes. I almost forgot. Here is your share.” Haverson said somewhat gruffly, drawing out a small puch and holding it to Tzuras a little too forcefully.</w:t>
+      </w:r>
+    </w:p>
+    <w:p>
+      <w:pPr>
+        <w:pStyle w:val="Normal"/>
+        <w:rPr/>
+      </w:pPr>
+      <w:r>
+        <w:rPr/>
+      </w:r>
+    </w:p>
+    <w:p>
+      <w:pPr>
+        <w:pStyle w:val="Normal"/>
+        <w:rPr/>
+      </w:pPr>
+      <w:r>
+        <w:rPr/>
+        <w:t>If Tzuras noticed, he did not let it show. “Thank you, but that was not at all what I was referring to.”</w:t>
+      </w:r>
+    </w:p>
+    <w:p>
+      <w:pPr>
+        <w:pStyle w:val="Normal"/>
+        <w:rPr/>
+      </w:pPr>
+      <w:r>
+        <w:rPr/>
+        <w:t>They veered around a large puddle in the now mostly mud street.</w:t>
+      </w:r>
+    </w:p>
+    <w:p>
+      <w:pPr>
+        <w:pStyle w:val="Normal"/>
+        <w:rPr/>
+      </w:pPr>
+      <w:r>
+        <w:rPr/>
+      </w:r>
+    </w:p>
+    <w:p>
+      <w:pPr>
+        <w:pStyle w:val="Normal"/>
+        <w:rPr/>
+      </w:pPr>
+      <w:r>
+        <w:rPr/>
+        <w:t>“</w:t>
+      </w:r>
+      <w:r>
+        <w:rPr/>
+        <w:t>When I learned of Palo's death, and before thatas well, I was thinking about my own adventuring. I have always wandered by myself, and the biggest threats I face are, or were the environement, the far northerners were in fact quite receptive of my prescence.” Tzuras expounded, dodging another puddle. People were about now, mostly military men, but a few women and children and one or two farmers.</w:t>
       </w:r>
     </w:p>
     <w:sectPr>

</xml_diff>

<commit_message>
Almost done with Hearts and Pockets.
</commit_message>
<xml_diff>
--- a/Stories/Outbox/Heavy Hearts and Pockets/Hearts and Pockets.docx
+++ b/Stories/Outbox/Heavy Hearts and Pockets/Hearts and Pockets.docx
@@ -14550,73 +14550,53 @@
       </w:r>
       <w:r>
         <w:rPr/>
-        <w:t xml:space="preserve">When I learned of Palo's death, and before thatas well, I was thinking about my own adventuring. I have always wandered by myself, and the biggest threats I face are, or were the environement, the far northerners were in fact quite receptive of my prescence.” Tzuras expounded, dodging another puddle. People were about now, mostly military men, but </w:t>
-      </w:r>
-      <w:r>
-        <w:rPr/>
-        <w:t>also</w:t>
-      </w:r>
-      <w:r>
-        <w:rPr/>
-        <w:t xml:space="preserve"> a few women and children and one or two farmers.</w:t>
-      </w:r>
-    </w:p>
-    <w:p>
-      <w:pPr>
-        <w:pStyle w:val="Normal"/>
-        <w:rPr/>
-      </w:pPr>
-      <w:r>
-        <w:rPr/>
-      </w:r>
-    </w:p>
-    <w:p>
-      <w:pPr>
-        <w:pStyle w:val="Normal"/>
-        <w:rPr/>
-      </w:pPr>
-      <w:r>
-        <w:rPr/>
-        <w:t>“</w:t>
-      </w:r>
-      <w:r>
-        <w:rPr/>
-        <w:t>I have come to realize tough, that if I want to travel in these northern lands, I will need some sort of...protection.</w:t>
-      </w:r>
-      <w:r>
-        <w:rPr/>
-        <w:t>”</w:t>
-      </w:r>
-    </w:p>
-    <w:p>
-      <w:pPr>
-        <w:pStyle w:val="Normal"/>
-        <w:rPr/>
-      </w:pPr>
-      <w:r>
-        <w:rPr/>
-      </w:r>
-    </w:p>
-    <w:p>
-      <w:pPr>
-        <w:pStyle w:val="Normal"/>
-        <w:rPr/>
-      </w:pPr>
-      <w:r>
-        <w:rPr/>
-        <w:t>“</w:t>
-      </w:r>
-      <w:r>
-        <w:rPr/>
-        <w:t>ok...</w:t>
-      </w:r>
-      <w:r>
-        <w:rPr/>
-        <w:t xml:space="preserve">” </w:t>
-      </w:r>
-      <w:r>
-        <w:rPr/>
-        <w:t>Haverson said, realizing where this was going.</w:t>
+        <w:t>When I learned of Palo's death, and before thatas well, I was thinking about my own adventuring. I have always wandered by myself, and the biggest threats I face are, or were the environement, the far northerners were in fact quite receptive of my prescence.” Tzuras expounded, dodging another puddle. People were about now, mostly military men, but also a few women and children and one or two farmers.</w:t>
+      </w:r>
+    </w:p>
+    <w:p>
+      <w:pPr>
+        <w:pStyle w:val="Normal"/>
+        <w:rPr/>
+      </w:pPr>
+      <w:r>
+        <w:rPr/>
+      </w:r>
+    </w:p>
+    <w:p>
+      <w:pPr>
+        <w:pStyle w:val="Normal"/>
+        <w:rPr/>
+      </w:pPr>
+      <w:r>
+        <w:rPr/>
+        <w:t>“</w:t>
+      </w:r>
+      <w:r>
+        <w:rPr/>
+        <w:t>I have come to realize tough, that if I want to travel in these northern lands, I will need some sort of...protection.”</w:t>
+      </w:r>
+    </w:p>
+    <w:p>
+      <w:pPr>
+        <w:pStyle w:val="Normal"/>
+        <w:rPr/>
+      </w:pPr>
+      <w:r>
+        <w:rPr/>
+      </w:r>
+    </w:p>
+    <w:p>
+      <w:pPr>
+        <w:pStyle w:val="Normal"/>
+        <w:rPr/>
+      </w:pPr>
+      <w:r>
+        <w:rPr/>
+        <w:t>“</w:t>
+      </w:r>
+      <w:r>
+        <w:rPr/>
+        <w:t>ok...” Haverson said, realizing where this was going.</w:t>
       </w:r>
     </w:p>
     <w:p>
@@ -14662,131 +14642,99 @@
       </w:r>
       <w:r>
         <w:rPr/>
-        <w:t>You want to come with us?</w:t>
-      </w:r>
-      <w:r>
-        <w:rPr/>
-        <w:t>” Haverson asked, seeing that the toher man had some trouble communicating his thoughts.</w:t>
-      </w:r>
-    </w:p>
-    <w:p>
-      <w:pPr>
-        <w:pStyle w:val="Normal"/>
-        <w:rPr/>
-      </w:pPr>
-      <w:r>
-        <w:rPr/>
-      </w:r>
-    </w:p>
-    <w:p>
-      <w:pPr>
-        <w:pStyle w:val="Normal"/>
-        <w:rPr/>
-      </w:pPr>
-      <w:r>
-        <w:rPr/>
-        <w:t>“</w:t>
-      </w:r>
-      <w:r>
-        <w:rPr/>
-        <w:t xml:space="preserve">Well </w:t>
-      </w:r>
-      <w:r>
-        <w:rPr/>
-        <w:t>ye</w:t>
-      </w:r>
-      <w:r>
-        <w:rPr/>
-        <w:t xml:space="preserve">s, sort of. </w:t>
-      </w:r>
-      <w:r>
-        <w:rPr/>
-        <w:t>We could draw up an adventurers agreement, but I was thinking more like a escourt.”</w:t>
-      </w:r>
-    </w:p>
-    <w:p>
-      <w:pPr>
-        <w:pStyle w:val="Normal"/>
-        <w:rPr/>
-      </w:pPr>
-      <w:r>
-        <w:rPr/>
-      </w:r>
-    </w:p>
-    <w:p>
-      <w:pPr>
-        <w:pStyle w:val="Normal"/>
-        <w:rPr/>
-      </w:pPr>
-      <w:r>
-        <w:rPr/>
-        <w:t>“</w:t>
-      </w:r>
-      <w:r>
-        <w:rPr/>
-        <w:t>I see. Do you know where you want to go?</w:t>
-      </w:r>
-      <w:r>
-        <w:rPr/>
-        <w:t xml:space="preserve">” </w:t>
-      </w:r>
-      <w:r>
-        <w:rPr/>
-        <w:t xml:space="preserve">Haverson asked, now spying the few market stalls that dotted the green next to the muster field. </w:t>
-      </w:r>
-    </w:p>
-    <w:p>
-      <w:pPr>
-        <w:pStyle w:val="Normal"/>
-        <w:rPr/>
-      </w:pPr>
-      <w:r>
-        <w:rPr/>
-      </w:r>
-    </w:p>
-    <w:p>
-      <w:pPr>
-        <w:pStyle w:val="Normal"/>
-        <w:rPr/>
-      </w:pPr>
-      <w:r>
-        <w:rPr/>
-        <w:t>“</w:t>
-      </w:r>
-      <w:r>
-        <w:rPr/>
-        <w:t>Not a particular place per se, but I am ill aquainted with the north and would want to see more of it. However the goal would be to be able to collect samples and specimen as we did on our prior journey.</w:t>
-      </w:r>
-      <w:r>
-        <w:rPr/>
-        <w:t>”</w:t>
-      </w:r>
-    </w:p>
-    <w:p>
-      <w:pPr>
-        <w:pStyle w:val="Normal"/>
-        <w:rPr/>
-      </w:pPr>
-      <w:r>
-        <w:rPr/>
-      </w:r>
-    </w:p>
-    <w:p>
-      <w:pPr>
-        <w:pStyle w:val="Normal"/>
-        <w:rPr/>
-      </w:pPr>
-      <w:r>
-        <w:rPr/>
-        <w:t>“</w:t>
-      </w:r>
-      <w:r>
-        <w:rPr/>
-        <w:t>That makes sense. I'm not sure what Aster had in mind, but I hadn't diven much thought to where we would go after this. Most contracts lie with the military these days in the captiol, which, coincidently is where the military crop of engineers is stationed. I'm sure you would want to interact with them in some way. Some are of the same mind as you.</w:t>
-      </w:r>
-      <w:r>
-        <w:rPr/>
-        <w:t>”</w:t>
+        <w:t>You want to come with us?” Haverson asked, seeing that the toher man had some trouble communicating his thoughts.</w:t>
+      </w:r>
+    </w:p>
+    <w:p>
+      <w:pPr>
+        <w:pStyle w:val="Normal"/>
+        <w:rPr/>
+      </w:pPr>
+      <w:r>
+        <w:rPr/>
+      </w:r>
+    </w:p>
+    <w:p>
+      <w:pPr>
+        <w:pStyle w:val="Normal"/>
+        <w:rPr/>
+      </w:pPr>
+      <w:r>
+        <w:rPr/>
+        <w:t>“</w:t>
+      </w:r>
+      <w:r>
+        <w:rPr/>
+        <w:t>Well yes, sort of. We could draw up an adventurers agreement, but I was thinking more like a escourt.”</w:t>
+      </w:r>
+    </w:p>
+    <w:p>
+      <w:pPr>
+        <w:pStyle w:val="Normal"/>
+        <w:rPr/>
+      </w:pPr>
+      <w:r>
+        <w:rPr/>
+      </w:r>
+    </w:p>
+    <w:p>
+      <w:pPr>
+        <w:pStyle w:val="Normal"/>
+        <w:rPr/>
+      </w:pPr>
+      <w:r>
+        <w:rPr/>
+        <w:t>“</w:t>
+      </w:r>
+      <w:r>
+        <w:rPr/>
+        <w:t xml:space="preserve">I see. Do you know where you want to go?” Haverson asked, now spying the few market stalls that dotted the green next to the muster field. </w:t>
+      </w:r>
+    </w:p>
+    <w:p>
+      <w:pPr>
+        <w:pStyle w:val="Normal"/>
+        <w:rPr/>
+      </w:pPr>
+      <w:r>
+        <w:rPr/>
+      </w:r>
+    </w:p>
+    <w:p>
+      <w:pPr>
+        <w:pStyle w:val="Normal"/>
+        <w:rPr/>
+      </w:pPr>
+      <w:r>
+        <w:rPr/>
+        <w:t>“</w:t>
+      </w:r>
+      <w:r>
+        <w:rPr/>
+        <w:t>Not a particular place per se, but I am ill aquainted with the north and would want to see more of it. However the goal would be to be able to collect samples and specimen as we did on our prior journey.”</w:t>
+      </w:r>
+    </w:p>
+    <w:p>
+      <w:pPr>
+        <w:pStyle w:val="Normal"/>
+        <w:rPr/>
+      </w:pPr>
+      <w:r>
+        <w:rPr/>
+      </w:r>
+    </w:p>
+    <w:p>
+      <w:pPr>
+        <w:pStyle w:val="Normal"/>
+        <w:rPr/>
+      </w:pPr>
+      <w:r>
+        <w:rPr/>
+        <w:t>“</w:t>
+      </w:r>
+      <w:r>
+        <w:rPr/>
+        <w:t>That makes sense. I'm not sure what Aster had in mind, but I hadn't diven much thought to where we would go after this. Most contracts lie with the military these days in the captiol, which, coincidently is where the military crop of engineers is stationed. I'm sure you would want to interact with them in some way. Some are of the same mind as you.”</w:t>
       </w:r>
     </w:p>
     <w:p>
@@ -14832,46 +14780,30 @@
       </w:r>
       <w:r>
         <w:rPr/>
-        <w:t>That sounds doable. I will have to talk it over with Aster of course.</w:t>
-      </w:r>
-      <w:r>
-        <w:rPr/>
-        <w:t xml:space="preserve">” </w:t>
-      </w:r>
-      <w:r>
-        <w:rPr/>
-        <w:t>Haverson said.</w:t>
-      </w:r>
-    </w:p>
-    <w:p>
-      <w:pPr>
-        <w:pStyle w:val="Normal"/>
-        <w:rPr/>
-      </w:pPr>
-      <w:r>
-        <w:rPr/>
-      </w:r>
-    </w:p>
-    <w:p>
-      <w:pPr>
-        <w:pStyle w:val="Normal"/>
-        <w:rPr/>
-      </w:pPr>
-      <w:r>
-        <w:rPr/>
-        <w:t>“</w:t>
-      </w:r>
-      <w:r>
-        <w:rPr/>
-        <w:t>Of course.</w:t>
-      </w:r>
-      <w:r>
-        <w:rPr/>
-        <w:t xml:space="preserve">” </w:t>
-      </w:r>
-      <w:r>
-        <w:rPr/>
-        <w:t>Tzuras responded. “I will let you shop then. I believe I must write up about Palo's illness. Perhaps on our travels we can find something, herp or potion so that no one else falls prey to that horrible malady, whatever it was.”</w:t>
+        <w:t>That sounds doable. I will have to talk it over with Aster of course.” Haverson said.</w:t>
+      </w:r>
+    </w:p>
+    <w:p>
+      <w:pPr>
+        <w:pStyle w:val="Normal"/>
+        <w:rPr/>
+      </w:pPr>
+      <w:r>
+        <w:rPr/>
+      </w:r>
+    </w:p>
+    <w:p>
+      <w:pPr>
+        <w:pStyle w:val="Normal"/>
+        <w:rPr/>
+      </w:pPr>
+      <w:r>
+        <w:rPr/>
+        <w:t>“</w:t>
+      </w:r>
+      <w:r>
+        <w:rPr/>
+        <w:t>Of course.” Tzuras responded. “I will let you shop then. I believe I must write up about Palo's illness. Perhaps on our travels we can find something, herp or potion so that no one else falls prey to that horrible malady, whatever it was.”</w:t>
       </w:r>
     </w:p>
     <w:p>
@@ -14891,6 +14823,543 @@
       <w:r>
         <w:rPr/>
         <w:t>Perhaps there was some compassion in the mage after all. Haverson nodded, turning to inspect the goods.</w:t>
+      </w:r>
+    </w:p>
+    <w:p>
+      <w:pPr>
+        <w:pStyle w:val="Normal"/>
+        <w:pBdr>
+          <w:bottom w:val="single" w:sz="2" w:space="2" w:color="000000"/>
+        </w:pBdr>
+        <w:rPr/>
+      </w:pPr>
+      <w:r>
+        <w:rPr/>
+      </w:r>
+    </w:p>
+    <w:p>
+      <w:pPr>
+        <w:pStyle w:val="Normal"/>
+        <w:rPr/>
+      </w:pPr>
+      <w:r>
+        <w:rPr/>
+      </w:r>
+    </w:p>
+    <w:p>
+      <w:pPr>
+        <w:pStyle w:val="Normal"/>
+        <w:rPr/>
+      </w:pPr>
+      <w:r>
+        <w:rPr/>
+      </w:r>
+    </w:p>
+    <w:p>
+      <w:pPr>
+        <w:pStyle w:val="Normal"/>
+        <w:rPr/>
+      </w:pPr>
+      <w:r>
+        <w:rPr/>
+        <w:t>Remi came back right before nightfall. Aster spotted him, having stayed up on the parapet most of the day. When he passed through the gate, Haverson noticed a sterness about him which had not been their earlier.</w:t>
+      </w:r>
+    </w:p>
+    <w:p>
+      <w:pPr>
+        <w:pStyle w:val="Normal"/>
+        <w:rPr/>
+      </w:pPr>
+      <w:r>
+        <w:rPr/>
+      </w:r>
+    </w:p>
+    <w:p>
+      <w:pPr>
+        <w:pStyle w:val="Normal"/>
+        <w:rPr/>
+      </w:pPr>
+      <w:r>
+        <w:rPr/>
+        <w:t>“</w:t>
+      </w:r>
+      <w:r>
+        <w:rPr/>
+        <w:t>Remi, are you ok?” Aster asked as he passed.</w:t>
+      </w:r>
+    </w:p>
+    <w:p>
+      <w:pPr>
+        <w:pStyle w:val="Normal"/>
+        <w:rPr/>
+      </w:pPr>
+      <w:r>
+        <w:rPr/>
+      </w:r>
+    </w:p>
+    <w:p>
+      <w:pPr>
+        <w:pStyle w:val="Normal"/>
+        <w:rPr/>
+      </w:pPr>
+      <w:r>
+        <w:rPr/>
+        <w:t xml:space="preserve">He shrugged it off. “I'm fine. I just had to think about some things.” Turning to Haverson, “Haverson, Hamarako essentially killed Palo. I relize that now. Its too much of a coincidence. He ran out my family, brainwashed my people and now he has killed my brother. I'm not going to let him live another year.” Remi said, gritting his teeth. </w:t>
+      </w:r>
+    </w:p>
+    <w:p>
+      <w:pPr>
+        <w:pStyle w:val="Normal"/>
+        <w:rPr/>
+      </w:pPr>
+      <w:r>
+        <w:rPr/>
+      </w:r>
+    </w:p>
+    <w:p>
+      <w:pPr>
+        <w:pStyle w:val="Normal"/>
+        <w:rPr/>
+      </w:pPr>
+      <w:r>
+        <w:rPr/>
+        <w:t>Haverson shook his head, downcast, reaching a hand towards the young man. But Remi withdrew.</w:t>
+      </w:r>
+    </w:p>
+    <w:p>
+      <w:pPr>
+        <w:pStyle w:val="Normal"/>
+        <w:rPr/>
+      </w:pPr>
+      <w:r>
+        <w:rPr/>
+      </w:r>
+    </w:p>
+    <w:p>
+      <w:pPr>
+        <w:pStyle w:val="Normal"/>
+        <w:rPr/>
+      </w:pPr>
+      <w:r>
+        <w:rPr/>
+        <w:t>“</w:t>
+      </w:r>
+      <w:r>
+        <w:rPr/>
+        <w:t>Will you help me? There must be no love lost between you and Hamarako...”</w:t>
+      </w:r>
+    </w:p>
+    <w:p>
+      <w:pPr>
+        <w:pStyle w:val="Normal"/>
+        <w:rPr/>
+      </w:pPr>
+      <w:r>
+        <w:rPr/>
+      </w:r>
+    </w:p>
+    <w:p>
+      <w:pPr>
+        <w:pStyle w:val="Normal"/>
+        <w:rPr/>
+      </w:pPr>
+      <w:r>
+        <w:rPr/>
+        <w:t xml:space="preserve">Haverson looked at Aster. She shied away from his gaze. </w:t>
+      </w:r>
+    </w:p>
+    <w:p>
+      <w:pPr>
+        <w:pStyle w:val="Normal"/>
+        <w:rPr/>
+      </w:pPr>
+      <w:r>
+        <w:rPr/>
+      </w:r>
+    </w:p>
+    <w:p>
+      <w:pPr>
+        <w:pStyle w:val="Normal"/>
+        <w:rPr/>
+      </w:pPr>
+      <w:r>
+        <w:rPr/>
+        <w:t>“</w:t>
+      </w:r>
+      <w:r>
+        <w:rPr/>
+        <w:t>Remi, I understand this is a hard time for you, but I'm not sure you're thinking rationally.”</w:t>
+      </w:r>
+    </w:p>
+    <w:p>
+      <w:pPr>
+        <w:pStyle w:val="Normal"/>
+        <w:rPr/>
+      </w:pPr>
+      <w:r>
+        <w:rPr/>
+      </w:r>
+    </w:p>
+    <w:p>
+      <w:pPr>
+        <w:pStyle w:val="Normal"/>
+        <w:rPr/>
+      </w:pPr>
+      <w:r>
+        <w:rPr/>
+        <w:t>“</w:t>
+      </w:r>
+      <w:r>
+        <w:rPr/>
+        <w:t>Rationally? I'm thinking more rationally than I ever have. I was just skimming along before, the good, the bad? No real influence.” Remi said, dismissing imaginary concerns with a sweep of his hand.</w:t>
+      </w:r>
+    </w:p>
+    <w:p>
+      <w:pPr>
+        <w:pStyle w:val="Normal"/>
+        <w:rPr/>
+      </w:pPr>
+      <w:r>
+        <w:rPr/>
+      </w:r>
+    </w:p>
+    <w:p>
+      <w:pPr>
+        <w:pStyle w:val="Normal"/>
+        <w:rPr/>
+      </w:pPr>
+      <w:r>
+        <w:rPr/>
+        <w:t>“</w:t>
+      </w:r>
+      <w:r>
+        <w:rPr/>
+        <w:t xml:space="preserve">But things are different now. I finally have the choice, the realization to </w:t>
+      </w:r>
+      <w:r>
+        <w:rPr>
+          <w:b/>
+          <w:bCs/>
+        </w:rPr>
+        <w:t xml:space="preserve">do </w:t>
+      </w:r>
+      <w:r>
+        <w:rPr>
+          <w:b w:val="false"/>
+          <w:bCs w:val="false"/>
+        </w:rPr>
+        <w:t>something. I'm going to bury Palo and then I'm going to bury Hamarako.</w:t>
+      </w:r>
+      <w:r>
+        <w:rPr/>
+        <w:t>” He said, staring straight at Haverson, eyes focused.</w:t>
+      </w:r>
+    </w:p>
+    <w:p>
+      <w:pPr>
+        <w:pStyle w:val="Normal"/>
+        <w:rPr/>
+      </w:pPr>
+      <w:r>
+        <w:rPr/>
+      </w:r>
+    </w:p>
+    <w:p>
+      <w:pPr>
+        <w:pStyle w:val="Normal"/>
+        <w:rPr/>
+      </w:pPr>
+      <w:r>
+        <w:rPr/>
+        <w:t>Haverson watched him, looking without the same glare, searching for something in the young man's gaze. He found it and drew grim. Aster stood behind, observing the two. She looked fairly unhappy, almost grimmicing at the interaction.</w:t>
+      </w:r>
+    </w:p>
+    <w:p>
+      <w:pPr>
+        <w:pStyle w:val="Normal"/>
+        <w:rPr/>
+      </w:pPr>
+      <w:r>
+        <w:rPr/>
+      </w:r>
+    </w:p>
+    <w:p>
+      <w:pPr>
+        <w:pStyle w:val="Normal"/>
+        <w:rPr/>
+      </w:pPr>
+      <w:r>
+        <w:rPr/>
+        <w:t>“</w:t>
+      </w:r>
+      <w:r>
+        <w:rPr/>
+        <w:t>So I ask again. Will you help me?” Remi asked.</w:t>
+      </w:r>
+    </w:p>
+    <w:p>
+      <w:pPr>
+        <w:pStyle w:val="Normal"/>
+        <w:rPr/>
+      </w:pPr>
+      <w:r>
+        <w:rPr/>
+      </w:r>
+    </w:p>
+    <w:p>
+      <w:pPr>
+        <w:pStyle w:val="Normal"/>
+        <w:rPr/>
+      </w:pPr>
+      <w:r>
+        <w:rPr/>
+        <w:t>“</w:t>
+      </w:r>
+      <w:r>
+        <w:rPr/>
+        <w:t>Remi...” Haverson began, “this is literally suicide. They overwhelmed all of us easily once and that was just a scouting party. Consider another path. I've learned that  we are always in control of our won lives. If you feel trapped, you are the one trapping yourself.”</w:t>
+      </w:r>
+    </w:p>
+    <w:p>
+      <w:pPr>
+        <w:pStyle w:val="Normal"/>
+        <w:rPr/>
+      </w:pPr>
+      <w:r>
+        <w:rPr/>
+      </w:r>
+    </w:p>
+    <w:p>
+      <w:pPr>
+        <w:pStyle w:val="Normal"/>
+        <w:rPr/>
+      </w:pPr>
+      <w:r>
+        <w:rPr/>
+        <w:t>He paused, trying to think of how to phrase the next part.</w:t>
+      </w:r>
+    </w:p>
+    <w:p>
+      <w:pPr>
+        <w:pStyle w:val="Normal"/>
+        <w:rPr/>
+      </w:pPr>
+      <w:r>
+        <w:rPr/>
+      </w:r>
+    </w:p>
+    <w:p>
+      <w:pPr>
+        <w:pStyle w:val="Normal"/>
+        <w:rPr/>
+      </w:pPr>
+      <w:r>
+        <w:rPr/>
+        <w:t>“</w:t>
+      </w:r>
+      <w:r>
+        <w:rPr/>
+        <w:t>Tzuras and us were talking about heading west towards the capital. We could use you for sure. Why don't you come with us? There is nothing for you here. You have your entire life ahead of you. Don't throw it away.” Haverson said.</w:t>
+      </w:r>
+    </w:p>
+    <w:p>
+      <w:pPr>
+        <w:pStyle w:val="Normal"/>
+        <w:rPr/>
+      </w:pPr>
+      <w:r>
+        <w:rPr/>
+      </w:r>
+    </w:p>
+    <w:p>
+      <w:pPr>
+        <w:pStyle w:val="Normal"/>
+        <w:rPr/>
+      </w:pPr>
+      <w:r>
+        <w:rPr/>
+        <w:t xml:space="preserve">But Remi scowled with every word. </w:t>
+      </w:r>
+    </w:p>
+    <w:p>
+      <w:pPr>
+        <w:pStyle w:val="Normal"/>
+        <w:rPr/>
+      </w:pPr>
+      <w:r>
+        <w:rPr/>
+      </w:r>
+    </w:p>
+    <w:p>
+      <w:pPr>
+        <w:pStyle w:val="Normal"/>
+        <w:rPr/>
+      </w:pPr>
+      <w:r>
+        <w:rPr/>
+        <w:t>His face had grown overcast and by the time Haverson was done, he was glaring.</w:t>
+      </w:r>
+    </w:p>
+    <w:p>
+      <w:pPr>
+        <w:pStyle w:val="Normal"/>
+        <w:rPr/>
+      </w:pPr>
+      <w:r>
+        <w:rPr/>
+      </w:r>
+    </w:p>
+    <w:p>
+      <w:pPr>
+        <w:pStyle w:val="Normal"/>
+        <w:rPr/>
+      </w:pPr>
+      <w:r>
+        <w:rPr/>
+        <w:t>“</w:t>
+      </w:r>
+      <w:r>
+        <w:rPr/>
+        <w:t>Nothing here? I have eeverything here! The fort, Elder Bran… I would be leaving the only people who know me, who I grew up with. And my tribe, brainwashed as they are. I refuse to believe they are beyond reason. I...I will finish what my grandfather and father were not able to. [4] and northerners together!” He said glenching a fist.</w:t>
+      </w:r>
+    </w:p>
+    <w:p>
+      <w:pPr>
+        <w:pStyle w:val="Normal"/>
+        <w:rPr/>
+      </w:pPr>
+      <w:r>
+        <w:rPr/>
+      </w:r>
+    </w:p>
+    <w:p>
+      <w:pPr>
+        <w:pStyle w:val="Normal"/>
+        <w:rPr/>
+      </w:pPr>
+      <w:r>
+        <w:rPr/>
+        <w:t>“</w:t>
+      </w:r>
+      <w:r>
+        <w:rPr/>
+        <w:t>And I disagree that we are free to make our own decisions. I didn't ask to be [4]; I didn't ask for these things to happen to me. But I will rise to them!” But with that crescendo, he suddenly looked down as if ashamed.</w:t>
+      </w:r>
+    </w:p>
+    <w:p>
+      <w:pPr>
+        <w:pStyle w:val="Normal"/>
+        <w:rPr/>
+      </w:pPr>
+      <w:r>
+        <w:rPr/>
+      </w:r>
+    </w:p>
+    <w:p>
+      <w:pPr>
+        <w:pStyle w:val="Normal"/>
+        <w:rPr/>
+      </w:pPr>
+      <w:r>
+        <w:rPr/>
+        <w:t>More softly he spoke, “I… I pledged myself to the god of justice. The Unyeilding Vow… There is no turning back. Not for me. My path is fixed.”</w:t>
+      </w:r>
+    </w:p>
+    <w:p>
+      <w:pPr>
+        <w:pStyle w:val="Normal"/>
+        <w:rPr/>
+      </w:pPr>
+      <w:r>
+        <w:rPr/>
+      </w:r>
+    </w:p>
+    <w:p>
+      <w:pPr>
+        <w:pStyle w:val="Normal"/>
+        <w:rPr/>
+      </w:pPr>
+      <w:r>
+        <w:rPr/>
+        <w:t xml:space="preserve">A sad expression took haverson as he stared at Remi. </w:t>
+      </w:r>
+    </w:p>
+    <w:p>
+      <w:pPr>
+        <w:pStyle w:val="Normal"/>
+        <w:rPr/>
+      </w:pPr>
+      <w:r>
+        <w:rPr/>
+      </w:r>
+    </w:p>
+    <w:p>
+      <w:pPr>
+        <w:pStyle w:val="Normal"/>
+        <w:rPr/>
+      </w:pPr>
+      <w:r>
+        <w:rPr/>
+        <w:t>“</w:t>
+      </w:r>
+      <w:r>
+        <w:rPr/>
+        <w:t>I see.” He said quietly. “Then I shall try no more to disuade you from your goal. Here is your portion of the gold, and Palo's; per the secussion law. And… here's some extra. I suppose you will need a decent blade at least.” He said, giving Remi a large pouch.</w:t>
+      </w:r>
+    </w:p>
+    <w:p>
+      <w:pPr>
+        <w:pStyle w:val="Normal"/>
+        <w:rPr/>
+      </w:pPr>
+      <w:r>
+        <w:rPr/>
+      </w:r>
+    </w:p>
+    <w:p>
+      <w:pPr>
+        <w:pStyle w:val="Normal"/>
+        <w:rPr/>
+      </w:pPr>
+      <w:r>
+        <w:rPr/>
+        <w:t>“</w:t>
+      </w:r>
+      <w:r>
+        <w:rPr/>
+        <w:t>Thank you Haverson. May our paths cross again.” Remi entoned.</w:t>
+      </w:r>
+    </w:p>
+    <w:p>
+      <w:pPr>
+        <w:pStyle w:val="Normal"/>
+        <w:rPr/>
+      </w:pPr>
+      <w:r>
+        <w:rPr/>
+      </w:r>
+    </w:p>
+    <w:p>
+      <w:pPr>
+        <w:pStyle w:val="Normal"/>
+        <w:rPr/>
+      </w:pPr>
+      <w:r>
+        <w:rPr/>
+        <w:t>“</w:t>
+      </w:r>
+      <w:r>
+        <w:rPr/>
+        <w:t xml:space="preserve">Likewise. Consider talking to the captiain. Perhaps he will help you somehow.” The two shook hands. </w:t>
+      </w:r>
+    </w:p>
+    <w:p>
+      <w:pPr>
+        <w:pStyle w:val="Normal"/>
+        <w:rPr/>
+      </w:pPr>
+      <w:r>
+        <w:rPr/>
       </w:r>
     </w:p>
     <w:sectPr>

</xml_diff>